<commit_message>
The program is optimized
</commit_message>
<xml_diff>
--- a/系统支持文档.docx
+++ b/系统支持文档.docx
@@ -990,10 +990,25 @@
     <w:p>
       <w:pPr>
         <w:ind w:leftChars="200" w:left="420"/>
+        <w:rPr>
+          <w:rFonts w:hint="eastAsia"/>
+        </w:rPr>
       </w:pPr>
       <w:r>
         <w:tab/>
-        <w:t>CALL    2*8:0xc1a</w:t>
+        <w:t>CALL    2*8:0x</w:t>
+      </w:r>
+      <w:r>
+        <w:t>c1f</w:t>
+      </w:r>
+      <w:r>
+        <w:rPr>
+          <w:rFonts w:hint="eastAsia"/>
+        </w:rPr>
+        <w:t>(动态</w:t>
+      </w:r>
+      <w:r>
+        <w:t>)</w:t>
       </w:r>
     </w:p>
     <w:p>

</xml_diff>

<commit_message>
add close window api
</commit_message>
<xml_diff>
--- a/系统支持文档.docx
+++ b/系统支持文档.docx
@@ -4237,11 +4237,140 @@
     </w:p>
     <w:p>
       <w:pPr>
-        <w:ind w:firstLine="420"/>
-        <w:rPr>
-          <w:rFonts w:hint="eastAsia"/>
+        <w:pStyle w:val="3"/>
+      </w:pPr>
+      <w:r>
+        <w:t>_api_closewin</w:t>
+      </w:r>
+      <w:r>
+        <w:rPr>
+          <w:rFonts w:hint="eastAsia"/>
+        </w:rPr>
+        <w:t>:</w:t>
+      </w:r>
+    </w:p>
+    <w:p>
+      <w:r>
+        <w:tab/>
+      </w:r>
+      <w:r>
+        <w:rPr>
+          <w:rFonts w:hint="eastAsia"/>
+        </w:rPr>
+        <w:t>寄存器数据：</w:t>
+      </w:r>
+    </w:p>
+    <w:p>
+      <w:r>
+        <w:tab/>
+      </w:r>
+      <w:r>
+        <w:tab/>
+      </w:r>
+      <w:r>
+        <w:rPr>
+          <w:rFonts w:hint="eastAsia"/>
+        </w:rPr>
+        <w:t>EDX</w:t>
+      </w:r>
+      <w:r>
+        <w:tab/>
+        <w:t>=</w:t>
+      </w:r>
+      <w:r>
+        <w:tab/>
+        <w:t>14</w:t>
+      </w:r>
+    </w:p>
+    <w:p>
+      <w:r>
+        <w:tab/>
+      </w:r>
+      <w:r>
+        <w:tab/>
+        <w:t>EBX</w:t>
+      </w:r>
+      <w:r>
+        <w:tab/>
+        <w:t>=</w:t>
+      </w:r>
+      <w:r>
+        <w:tab/>
+      </w:r>
+      <w:r>
+        <w:rPr>
+          <w:rFonts w:hint="eastAsia"/>
+        </w:rPr>
+        <w:t>窗口句柄</w:t>
+      </w:r>
+    </w:p>
+    <w:p>
+      <w:r>
+        <w:tab/>
+      </w:r>
+      <w:r>
+        <w:rPr>
+          <w:rFonts w:hint="eastAsia"/>
+        </w:rPr>
+        <w:t>描述：</w:t>
+      </w:r>
+    </w:p>
+    <w:p>
+      <w:r>
+        <w:tab/>
+      </w:r>
+      <w:r>
+        <w:tab/>
+      </w:r>
+      <w:r>
+        <w:rPr>
+          <w:rFonts w:hint="eastAsia"/>
+        </w:rPr>
+        <w:t>用于关闭</w:t>
+      </w:r>
+      <w:r>
+        <w:rPr>
+          <w:rFonts w:hint="eastAsia"/>
+        </w:rPr>
+        <w:t>窗口。</w:t>
+      </w:r>
+    </w:p>
+    <w:p>
+      <w:r>
+        <w:tab/>
+      </w:r>
+      <w:r>
+        <w:rPr>
+          <w:rFonts w:hint="eastAsia"/>
+        </w:rPr>
+        <w:t>使用方法：</w:t>
+      </w:r>
+    </w:p>
+    <w:p>
+      <w:pPr>
+        <w:rPr>
           <w:b/>
           <w:bCs/>
+        </w:rPr>
+      </w:pPr>
+      <w:r>
+        <w:tab/>
+      </w:r>
+      <w:r>
+        <w:tab/>
+      </w:r>
+      <w:r>
+        <w:rPr>
+          <w:b/>
+          <w:bCs/>
+        </w:rPr>
+        <w:t>void api_closewin(int win);</w:t>
+      </w:r>
+    </w:p>
+    <w:p>
+      <w:pPr>
+        <w:rPr>
+          <w:rFonts w:hint="eastAsia"/>
         </w:rPr>
       </w:pPr>
     </w:p>

</xml_diff>

<commit_message>
You can now close the command window while the application is running
</commit_message>
<xml_diff>
--- a/系统支持文档.docx
+++ b/系统支持文档.docx
@@ -2510,11 +2510,6 @@
       <w:bookmarkEnd w:id="9"/>
     </w:p>
     <w:p>
-      <w:pPr>
-        <w:rPr>
-          <w:rFonts w:hint="eastAsia"/>
-        </w:rPr>
-      </w:pPr>
       <w:r>
         <w:tab/>
       </w:r>
@@ -2541,6 +2536,39 @@
           <w:rFonts w:hint="eastAsia"/>
         </w:rPr>
         <w:t>。</w:t>
+      </w:r>
+    </w:p>
+    <w:p>
+      <w:pPr>
+        <w:pStyle w:val="3"/>
+      </w:pPr>
+      <w:r>
+        <w:rPr>
+          <w:rFonts w:hint="eastAsia"/>
+        </w:rPr>
+        <w:t>run指令</w:t>
+      </w:r>
+    </w:p>
+    <w:p>
+      <w:pPr>
+        <w:rPr>
+          <w:rFonts w:hint="eastAsia"/>
+        </w:rPr>
+      </w:pPr>
+      <w:r>
+        <w:tab/>
+      </w:r>
+      <w:r>
+        <w:rPr>
+          <w:rFonts w:hint="eastAsia"/>
+        </w:rPr>
+        <w:t>该指令用于在当前命令窗口执行一个应用程序，并不占用</w:t>
+      </w:r>
+      <w:r>
+        <w:rPr>
+          <w:rFonts w:hint="eastAsia"/>
+        </w:rPr>
+        <w:t>当前命令窗口。</w:t>
       </w:r>
     </w:p>
     <w:p>
@@ -2556,6 +2584,7 @@
         <w:rPr>
           <w:rFonts w:hint="eastAsia"/>
         </w:rPr>
+        <w:lastRenderedPageBreak/>
         <w:t>系统A</w:t>
       </w:r>
       <w:r>
@@ -2584,7 +2613,6 @@
     </w:p>
     <w:p>
       <w:r>
-        <w:lastRenderedPageBreak/>
         <w:tab/>
       </w:r>
       <w:r>
@@ -3110,6 +3138,7 @@
         <w:rPr>
           <w:rFonts w:hint="eastAsia"/>
         </w:rPr>
+        <w:lastRenderedPageBreak/>
         <w:t>api</w:t>
       </w:r>
       <w:r>
@@ -3150,7 +3179,6 @@
     </w:p>
     <w:p>
       <w:r>
-        <w:lastRenderedPageBreak/>
         <w:tab/>
       </w:r>
       <w:r>
@@ -3925,6 +3953,7 @@
         </w:rPr>
       </w:pPr>
       <w:r>
+        <w:lastRenderedPageBreak/>
         <w:tab/>
       </w:r>
       <w:r>
@@ -3944,7 +3973,6 @@
       </w:pPr>
       <w:bookmarkStart w:id="17" w:name="_Toc54886797"/>
       <w:r>
-        <w:lastRenderedPageBreak/>
         <w:t>_api_initmalloc:</w:t>
       </w:r>
       <w:bookmarkEnd w:id="17"/>
@@ -4483,6 +4511,7 @@
     </w:p>
     <w:p>
       <w:r>
+        <w:lastRenderedPageBreak/>
         <w:tab/>
       </w:r>
       <w:r>
@@ -4522,7 +4551,6 @@
     </w:p>
     <w:p>
       <w:r>
-        <w:lastRenderedPageBreak/>
         <w:tab/>
       </w:r>
       <w:r>
@@ -5340,6 +5368,7 @@
     </w:p>
     <w:p>
       <w:r>
+        <w:lastRenderedPageBreak/>
         <w:tab/>
       </w:r>
       <w:r>
@@ -5384,7 +5413,6 @@
     </w:p>
     <w:p>
       <w:r>
-        <w:lastRenderedPageBreak/>
         <w:tab/>
       </w:r>
       <w:r>
@@ -5937,6 +5965,7 @@
       </w:pPr>
       <w:bookmarkStart w:id="27" w:name="_Toc54886807"/>
       <w:r>
+        <w:lastRenderedPageBreak/>
         <w:t>_api_settimer:</w:t>
       </w:r>
       <w:bookmarkEnd w:id="27"/>
@@ -5960,7 +5989,6 @@
     </w:p>
     <w:p>
       <w:r>
-        <w:lastRenderedPageBreak/>
         <w:tab/>
       </w:r>
       <w:r>

</xml_diff>

<commit_message>
add command line api
</commit_message>
<xml_diff>
--- a/系统支持文档.docx
+++ b/系统支持文档.docx
@@ -6479,11 +6479,6 @@
       </w:r>
     </w:p>
     <w:p>
-      <w:pPr>
-        <w:rPr>
-          <w:rFonts w:hint="eastAsia"/>
-        </w:rPr>
-      </w:pPr>
       <w:r>
         <w:tab/>
       </w:r>
@@ -6538,11 +6533,6 @@
       </w:r>
     </w:p>
     <w:p>
-      <w:pPr>
-        <w:rPr>
-          <w:rFonts w:hint="eastAsia"/>
-        </w:rPr>
-      </w:pPr>
       <w:r>
         <w:tab/>
       </w:r>
@@ -6584,7 +6574,6 @@
         <w:pStyle w:val="aa"/>
         <w:ind w:left="420" w:firstLineChars="0"/>
         <w:rPr>
-          <w:rFonts w:hint="eastAsia"/>
           <w:b/>
           <w:bCs/>
         </w:rPr>
@@ -6639,11 +6628,6 @@
       </w:r>
     </w:p>
     <w:p>
-      <w:pPr>
-        <w:rPr>
-          <w:rFonts w:hint="eastAsia"/>
-        </w:rPr>
-      </w:pPr>
       <w:r>
         <w:tab/>
       </w:r>
@@ -6679,11 +6663,6 @@
       </w:r>
     </w:p>
     <w:p>
-      <w:pPr>
-        <w:rPr>
-          <w:rFonts w:hint="eastAsia"/>
-        </w:rPr>
-      </w:pPr>
       <w:r>
         <w:tab/>
       </w:r>
@@ -6712,7 +6691,6 @@
       <w:pPr>
         <w:ind w:left="420" w:firstLine="420"/>
         <w:rPr>
-          <w:rFonts w:hint="eastAsia"/>
           <w:b/>
           <w:bCs/>
         </w:rPr>
@@ -6815,11 +6793,6 @@
       </w:r>
     </w:p>
     <w:p>
-      <w:pPr>
-        <w:rPr>
-          <w:rFonts w:hint="eastAsia"/>
-        </w:rPr>
-      </w:pPr>
       <w:r>
         <w:tab/>
       </w:r>
@@ -6953,11 +6926,6 @@
       </w:r>
     </w:p>
     <w:p>
-      <w:pPr>
-        <w:rPr>
-          <w:rFonts w:hint="eastAsia"/>
-        </w:rPr>
-      </w:pPr>
       <w:r>
         <w:tab/>
       </w:r>
@@ -7006,7 +6974,6 @@
     <w:p>
       <w:pPr>
         <w:rPr>
-          <w:rFonts w:hint="eastAsia"/>
           <w:b/>
           <w:bCs/>
         </w:rPr>
@@ -7087,11 +7054,6 @@
       </w:r>
     </w:p>
     <w:p>
-      <w:pPr>
-        <w:rPr>
-          <w:rFonts w:hint="eastAsia"/>
-        </w:rPr>
-      </w:pPr>
       <w:r>
         <w:tab/>
       </w:r>
@@ -7217,11 +7179,6 @@
       </w:r>
     </w:p>
     <w:p>
-      <w:pPr>
-        <w:rPr>
-          <w:rFonts w:hint="eastAsia"/>
-        </w:rPr>
-      </w:pPr>
       <w:r>
         <w:tab/>
       </w:r>
@@ -7266,7 +7223,6 @@
     <w:p>
       <w:pPr>
         <w:rPr>
-          <w:rFonts w:hint="eastAsia"/>
           <w:b/>
           <w:bCs/>
         </w:rPr>
@@ -7348,11 +7304,6 @@
       </w:r>
     </w:p>
     <w:p>
-      <w:pPr>
-        <w:rPr>
-          <w:rFonts w:hint="eastAsia"/>
-        </w:rPr>
-      </w:pPr>
       <w:r>
         <w:tab/>
       </w:r>
@@ -7397,11 +7348,6 @@
       </w:r>
     </w:p>
     <w:p>
-      <w:pPr>
-        <w:rPr>
-          <w:rFonts w:hint="eastAsia"/>
-        </w:rPr>
-      </w:pPr>
       <w:r>
         <w:tab/>
       </w:r>
@@ -7438,11 +7384,6 @@
       </w:r>
     </w:p>
     <w:p>
-      <w:pPr>
-        <w:rPr>
-          <w:rFonts w:hint="eastAsia"/>
-        </w:rPr>
-      </w:pPr>
       <w:r>
         <w:tab/>
       </w:r>
@@ -7471,7 +7412,6 @@
       <w:pPr>
         <w:ind w:left="420" w:firstLine="420"/>
         <w:rPr>
-          <w:rFonts w:hint="eastAsia"/>
           <w:b/>
           <w:bCs/>
         </w:rPr>
@@ -7482,6 +7422,221 @@
           <w:bCs/>
         </w:rPr>
         <w:t>int api_fread(char *buf, int maxsize, int fhandle);</w:t>
+      </w:r>
+    </w:p>
+    <w:p>
+      <w:pPr>
+        <w:pStyle w:val="3"/>
+      </w:pPr>
+      <w:r>
+        <w:t>_api_cmdline:</w:t>
+      </w:r>
+    </w:p>
+    <w:p>
+      <w:r>
+        <w:tab/>
+      </w:r>
+      <w:r>
+        <w:rPr>
+          <w:rFonts w:hint="eastAsia"/>
+        </w:rPr>
+        <w:t>寄存器数据：</w:t>
+      </w:r>
+    </w:p>
+    <w:p>
+      <w:r>
+        <w:tab/>
+      </w:r>
+      <w:r>
+        <w:tab/>
+      </w:r>
+      <w:r>
+        <w:t>EDX</w:t>
+      </w:r>
+      <w:r>
+        <w:tab/>
+        <w:t>=</w:t>
+      </w:r>
+      <w:r>
+        <w:tab/>
+        <w:t>26</w:t>
+      </w:r>
+    </w:p>
+    <w:p>
+      <w:r>
+        <w:tab/>
+      </w:r>
+      <w:r>
+        <w:tab/>
+      </w:r>
+      <w:r>
+        <w:t>EBX</w:t>
+      </w:r>
+      <w:r>
+        <w:tab/>
+        <w:t>=</w:t>
+      </w:r>
+      <w:r>
+        <w:tab/>
+      </w:r>
+      <w:r>
+        <w:rPr>
+          <w:rFonts w:hint="eastAsia"/>
+        </w:rPr>
+        <w:t>存放命令行内容的地址</w:t>
+      </w:r>
+    </w:p>
+    <w:p>
+      <w:r>
+        <w:tab/>
+      </w:r>
+      <w:r>
+        <w:tab/>
+        <w:t>ECX</w:t>
+      </w:r>
+      <w:r>
+        <w:tab/>
+        <w:t>=</w:t>
+      </w:r>
+      <w:r>
+        <w:tab/>
+      </w:r>
+      <w:r>
+        <w:rPr>
+          <w:rFonts w:hint="eastAsia"/>
+        </w:rPr>
+        <w:t>最多可以放多少字节</w:t>
+      </w:r>
+    </w:p>
+    <w:p>
+      <w:pPr>
+        <w:rPr>
+          <w:rFonts w:hint="eastAsia"/>
+        </w:rPr>
+      </w:pPr>
+      <w:r>
+        <w:tab/>
+      </w:r>
+      <w:r>
+        <w:tab/>
+      </w:r>
+      <w:r>
+        <w:t>EAX</w:t>
+      </w:r>
+      <w:r>
+        <w:tab/>
+        <w:t>=</w:t>
+      </w:r>
+      <w:r>
+        <w:tab/>
+      </w:r>
+      <w:r>
+        <w:rPr>
+          <w:rFonts w:hint="eastAsia"/>
+        </w:rPr>
+        <w:t>实际存放了多少字节</w:t>
+      </w:r>
+      <w:r>
+        <w:rPr>
+          <w:rFonts w:hint="eastAsia"/>
+        </w:rPr>
+        <w:t>(操作系统返回</w:t>
+      </w:r>
+      <w:r>
+        <w:t>)</w:t>
+      </w:r>
+    </w:p>
+    <w:p>
+      <w:r>
+        <w:tab/>
+      </w:r>
+      <w:r>
+        <w:rPr>
+          <w:rFonts w:hint="eastAsia"/>
+        </w:rPr>
+        <w:t>描述：</w:t>
+      </w:r>
+    </w:p>
+    <w:p>
+      <w:pPr>
+        <w:rPr>
+          <w:rFonts w:hint="eastAsia"/>
+        </w:rPr>
+      </w:pPr>
+      <w:r>
+        <w:tab/>
+      </w:r>
+      <w:r>
+        <w:tab/>
+      </w:r>
+      <w:r>
+        <w:rPr>
+          <w:rFonts w:hint="eastAsia"/>
+        </w:rPr>
+        <w:t>用于获取</w:t>
+      </w:r>
+      <w:r>
+        <w:rPr>
+          <w:rFonts w:hint="eastAsia"/>
+        </w:rPr>
+        <w:t>用户在</w:t>
+      </w:r>
+      <w:r>
+        <w:rPr>
+          <w:rFonts w:hint="eastAsia"/>
+        </w:rPr>
+        <w:t>命令行</w:t>
+      </w:r>
+      <w:r>
+        <w:rPr>
+          <w:rFonts w:hint="eastAsia"/>
+        </w:rPr>
+        <w:t>输入</w:t>
+      </w:r>
+      <w:r>
+        <w:rPr>
+          <w:rFonts w:hint="eastAsia"/>
+        </w:rPr>
+        <w:t>的参数</w:t>
+      </w:r>
+    </w:p>
+    <w:p>
+      <w:r>
+        <w:tab/>
+      </w:r>
+      <w:r>
+        <w:rPr>
+          <w:rFonts w:hint="eastAsia"/>
+        </w:rPr>
+        <w:t>使用方法</w:t>
+      </w:r>
+      <w:r>
+        <w:rPr>
+          <w:rFonts w:hint="eastAsia"/>
+        </w:rPr>
+        <w:t>：</w:t>
+      </w:r>
+    </w:p>
+    <w:p>
+      <w:pPr>
+        <w:rPr>
+          <w:rFonts w:hint="eastAsia"/>
+          <w:b/>
+          <w:bCs/>
+        </w:rPr>
+      </w:pPr>
+      <w:r>
+        <w:tab/>
+      </w:r>
+      <w:r>
+        <w:tab/>
+      </w:r>
+      <w:r>
+        <w:rPr>
+          <w:b/>
+          <w:bCs/>
+        </w:rPr>
+        <w:t>int api_cmdline(char *buf, int maxsize);</w:t>
       </w:r>
     </w:p>
     <w:sectPr>

</xml_diff>

<commit_message>
add some command and APIs,update system document
</commit_message>
<xml_diff>
--- a/系统支持文档.docx
+++ b/系统支持文档.docx
@@ -91,7 +91,7 @@
           <w:r>
             <w:fldChar w:fldCharType="separate"/>
           </w:r>
-          <w:hyperlink w:anchor="_Toc54886781" w:history="1">
+          <w:hyperlink w:anchor="_Toc59265628" w:history="1">
             <w:r>
               <w:rPr>
                 <w:rStyle w:val="a3"/>
@@ -131,7 +131,7 @@
                 <w:noProof/>
                 <w:webHidden/>
               </w:rPr>
-              <w:instrText xml:space="preserve"> PAGEREF _Toc54886781 \h </w:instrText>
+              <w:instrText xml:space="preserve"> PAGEREF _Toc59265628 \h </w:instrText>
             </w:r>
             <w:r>
               <w:rPr>
@@ -176,7 +176,7 @@
               <w:sz w:val="21"/>
             </w:rPr>
           </w:pPr>
-          <w:hyperlink w:anchor="_Toc54886782" w:history="1">
+          <w:hyperlink w:anchor="_Toc59265629" w:history="1">
             <w:r>
               <w:rPr>
                 <w:rStyle w:val="a3"/>
@@ -219,7 +219,7 @@
                 <w:noProof/>
                 <w:webHidden/>
               </w:rPr>
-              <w:instrText xml:space="preserve"> PAGEREF _Toc54886782 \h </w:instrText>
+              <w:instrText xml:space="preserve"> PAGEREF _Toc59265629 \h </w:instrText>
             </w:r>
             <w:r>
               <w:rPr>
@@ -263,7 +263,7 @@
               <w:sz w:val="21"/>
             </w:rPr>
           </w:pPr>
-          <w:hyperlink w:anchor="_Toc54886783" w:history="1">
+          <w:hyperlink w:anchor="_Toc59265630" w:history="1">
             <w:r>
               <w:rPr>
                 <w:rStyle w:val="a3"/>
@@ -290,7 +290,7 @@
                 <w:noProof/>
                 <w:webHidden/>
               </w:rPr>
-              <w:instrText xml:space="preserve"> PAGEREF _Toc54886783 \h </w:instrText>
+              <w:instrText xml:space="preserve"> PAGEREF _Toc59265630 \h </w:instrText>
             </w:r>
             <w:r>
               <w:rPr>
@@ -334,7 +334,7 @@
               <w:sz w:val="21"/>
             </w:rPr>
           </w:pPr>
-          <w:hyperlink w:anchor="_Toc54886784" w:history="1">
+          <w:hyperlink w:anchor="_Toc59265631" w:history="1">
             <w:r>
               <w:rPr>
                 <w:rStyle w:val="a3"/>
@@ -361,7 +361,7 @@
                 <w:noProof/>
                 <w:webHidden/>
               </w:rPr>
-              <w:instrText xml:space="preserve"> PAGEREF _Toc54886784 \h </w:instrText>
+              <w:instrText xml:space="preserve"> PAGEREF _Toc59265631 \h </w:instrText>
             </w:r>
             <w:r>
               <w:rPr>
@@ -406,7 +406,7 @@
               <w:sz w:val="21"/>
             </w:rPr>
           </w:pPr>
-          <w:hyperlink w:anchor="_Toc54886785" w:history="1">
+          <w:hyperlink w:anchor="_Toc59265632" w:history="1">
             <w:r>
               <w:rPr>
                 <w:rStyle w:val="a3"/>
@@ -449,7 +449,7 @@
                 <w:noProof/>
                 <w:webHidden/>
               </w:rPr>
-              <w:instrText xml:space="preserve"> PAGEREF _Toc54886785 \h </w:instrText>
+              <w:instrText xml:space="preserve"> PAGEREF _Toc59265632 \h </w:instrText>
             </w:r>
             <w:r>
               <w:rPr>
@@ -493,7 +493,7 @@
               <w:sz w:val="21"/>
             </w:rPr>
           </w:pPr>
-          <w:hyperlink w:anchor="_Toc54886786" w:history="1">
+          <w:hyperlink w:anchor="_Toc59265633" w:history="1">
             <w:r>
               <w:rPr>
                 <w:rStyle w:val="a3"/>
@@ -520,7 +520,7 @@
                 <w:noProof/>
                 <w:webHidden/>
               </w:rPr>
-              <w:instrText xml:space="preserve"> PAGEREF _Toc54886786 \h </w:instrText>
+              <w:instrText xml:space="preserve"> PAGEREF _Toc59265633 \h </w:instrText>
             </w:r>
             <w:r>
               <w:rPr>
@@ -564,7 +564,7 @@
               <w:sz w:val="21"/>
             </w:rPr>
           </w:pPr>
-          <w:hyperlink w:anchor="_Toc54886787" w:history="1">
+          <w:hyperlink w:anchor="_Toc59265634" w:history="1">
             <w:r>
               <w:rPr>
                 <w:rStyle w:val="a3"/>
@@ -591,7 +591,7 @@
                 <w:noProof/>
                 <w:webHidden/>
               </w:rPr>
-              <w:instrText xml:space="preserve"> PAGEREF _Toc54886787 \h </w:instrText>
+              <w:instrText xml:space="preserve"> PAGEREF _Toc59265634 \h </w:instrText>
             </w:r>
             <w:r>
               <w:rPr>
@@ -635,7 +635,7 @@
               <w:sz w:val="21"/>
             </w:rPr>
           </w:pPr>
-          <w:hyperlink w:anchor="_Toc54886788" w:history="1">
+          <w:hyperlink w:anchor="_Toc59265635" w:history="1">
             <w:r>
               <w:rPr>
                 <w:rStyle w:val="a3"/>
@@ -662,7 +662,7 @@
                 <w:noProof/>
                 <w:webHidden/>
               </w:rPr>
-              <w:instrText xml:space="preserve"> PAGEREF _Toc54886788 \h </w:instrText>
+              <w:instrText xml:space="preserve"> PAGEREF _Toc59265635 \h </w:instrText>
             </w:r>
             <w:r>
               <w:rPr>
@@ -706,7 +706,7 @@
               <w:sz w:val="21"/>
             </w:rPr>
           </w:pPr>
-          <w:hyperlink w:anchor="_Toc54886789" w:history="1">
+          <w:hyperlink w:anchor="_Toc59265636" w:history="1">
             <w:r>
               <w:rPr>
                 <w:rStyle w:val="a3"/>
@@ -733,89 +733,7 @@
                 <w:noProof/>
                 <w:webHidden/>
               </w:rPr>
-              <w:instrText xml:space="preserve"> PAGEREF _Toc54886789 \h </w:instrText>
-            </w:r>
-            <w:r>
-              <w:rPr>
-                <w:noProof/>
-                <w:webHidden/>
-              </w:rPr>
-            </w:r>
-            <w:r>
-              <w:rPr>
-                <w:noProof/>
-                <w:webHidden/>
-              </w:rPr>
-              <w:fldChar w:fldCharType="separate"/>
-            </w:r>
-            <w:r>
-              <w:rPr>
-                <w:noProof/>
-                <w:webHidden/>
-              </w:rPr>
-              <w:t>1</w:t>
-            </w:r>
-            <w:r>
-              <w:rPr>
-                <w:noProof/>
-                <w:webHidden/>
-              </w:rPr>
-              <w:fldChar w:fldCharType="end"/>
-            </w:r>
-          </w:hyperlink>
-        </w:p>
-        <w:p>
-          <w:pPr>
-            <w:pStyle w:val="TOC1"/>
-            <w:tabs>
-              <w:tab w:val="left" w:pos="440"/>
-              <w:tab w:val="right" w:leader="dot" w:pos="8296"/>
-            </w:tabs>
-            <w:rPr>
-              <w:noProof/>
-            </w:rPr>
-          </w:pPr>
-          <w:hyperlink w:anchor="_Toc54886790" w:history="1">
-            <w:r>
-              <w:rPr>
-                <w:rStyle w:val="a3"/>
-                <w:noProof/>
-              </w:rPr>
-              <w:t>2.</w:t>
-            </w:r>
-            <w:r>
-              <w:rPr>
-                <w:noProof/>
-              </w:rPr>
-              <w:tab/>
-            </w:r>
-            <w:r>
-              <w:rPr>
-                <w:rStyle w:val="a3"/>
-                <w:noProof/>
-              </w:rPr>
-              <w:t>系统API</w:t>
-            </w:r>
-            <w:r>
-              <w:rPr>
-                <w:noProof/>
-                <w:webHidden/>
-              </w:rPr>
-              <w:tab/>
-            </w:r>
-            <w:r>
-              <w:rPr>
-                <w:noProof/>
-                <w:webHidden/>
-              </w:rPr>
-              <w:fldChar w:fldCharType="begin"/>
-            </w:r>
-            <w:r>
-              <w:rPr>
-                <w:noProof/>
-                <w:webHidden/>
-              </w:rPr>
-              <w:instrText xml:space="preserve"> PAGEREF _Toc54886790 \h </w:instrText>
+              <w:instrText xml:space="preserve"> PAGEREF _Toc59265636 \h </w:instrText>
             </w:r>
             <w:r>
               <w:rPr>
@@ -859,13 +777,13 @@
               <w:sz w:val="21"/>
             </w:rPr>
           </w:pPr>
-          <w:hyperlink w:anchor="_Toc54886791" w:history="1">
+          <w:hyperlink w:anchor="_Toc59265637" w:history="1">
             <w:r>
               <w:rPr>
                 <w:rStyle w:val="a3"/>
                 <w:noProof/>
               </w:rPr>
-              <w:t>_api_putstr0:</w:t>
+              <w:t>run指令</w:t>
             </w:r>
             <w:r>
               <w:rPr>
@@ -886,7 +804,7 @@
                 <w:noProof/>
                 <w:webHidden/>
               </w:rPr>
-              <w:instrText xml:space="preserve"> PAGEREF _Toc54886791 \h </w:instrText>
+              <w:instrText xml:space="preserve"> PAGEREF _Toc59265637 \h </w:instrText>
             </w:r>
             <w:r>
               <w:rPr>
@@ -906,7 +824,7 @@
                 <w:noProof/>
                 <w:webHidden/>
               </w:rPr>
-              <w:t>2</w:t>
+              <w:t>1</w:t>
             </w:r>
             <w:r>
               <w:rPr>
@@ -930,13 +848,13 @@
               <w:sz w:val="21"/>
             </w:rPr>
           </w:pPr>
-          <w:hyperlink w:anchor="_Toc54886792" w:history="1">
+          <w:hyperlink w:anchor="_Toc59265638" w:history="1">
             <w:r>
               <w:rPr>
                 <w:rStyle w:val="a3"/>
                 <w:noProof/>
               </w:rPr>
-              <w:t>cons_putstr1:</w:t>
+              <w:t>langmode指令</w:t>
             </w:r>
             <w:r>
               <w:rPr>
@@ -957,7 +875,7 @@
                 <w:noProof/>
                 <w:webHidden/>
               </w:rPr>
-              <w:instrText xml:space="preserve"> PAGEREF _Toc54886792 \h </w:instrText>
+              <w:instrText xml:space="preserve"> PAGEREF _Toc59265638 \h </w:instrText>
             </w:r>
             <w:r>
               <w:rPr>
@@ -1001,13 +919,13 @@
               <w:sz w:val="21"/>
             </w:rPr>
           </w:pPr>
-          <w:hyperlink w:anchor="_Toc54886793" w:history="1">
+          <w:hyperlink w:anchor="_Toc59265639" w:history="1">
             <w:r>
               <w:rPr>
                 <w:rStyle w:val="a3"/>
                 <w:noProof/>
               </w:rPr>
-              <w:t>api_end:</w:t>
+              <w:t>shutdown指令</w:t>
             </w:r>
             <w:r>
               <w:rPr>
@@ -1028,7 +946,89 @@
                 <w:noProof/>
                 <w:webHidden/>
               </w:rPr>
-              <w:instrText xml:space="preserve"> PAGEREF _Toc54886793 \h </w:instrText>
+              <w:instrText xml:space="preserve"> PAGEREF _Toc59265639 \h </w:instrText>
+            </w:r>
+            <w:r>
+              <w:rPr>
+                <w:noProof/>
+                <w:webHidden/>
+              </w:rPr>
+            </w:r>
+            <w:r>
+              <w:rPr>
+                <w:noProof/>
+                <w:webHidden/>
+              </w:rPr>
+              <w:fldChar w:fldCharType="separate"/>
+            </w:r>
+            <w:r>
+              <w:rPr>
+                <w:noProof/>
+                <w:webHidden/>
+              </w:rPr>
+              <w:t>2</w:t>
+            </w:r>
+            <w:r>
+              <w:rPr>
+                <w:noProof/>
+                <w:webHidden/>
+              </w:rPr>
+              <w:fldChar w:fldCharType="end"/>
+            </w:r>
+          </w:hyperlink>
+        </w:p>
+        <w:p>
+          <w:pPr>
+            <w:pStyle w:val="TOC1"/>
+            <w:tabs>
+              <w:tab w:val="left" w:pos="440"/>
+              <w:tab w:val="right" w:leader="dot" w:pos="8296"/>
+            </w:tabs>
+            <w:rPr>
+              <w:noProof/>
+            </w:rPr>
+          </w:pPr>
+          <w:hyperlink w:anchor="_Toc59265640" w:history="1">
+            <w:r>
+              <w:rPr>
+                <w:rStyle w:val="a3"/>
+                <w:noProof/>
+              </w:rPr>
+              <w:t>2.</w:t>
+            </w:r>
+            <w:r>
+              <w:rPr>
+                <w:noProof/>
+              </w:rPr>
+              <w:tab/>
+            </w:r>
+            <w:r>
+              <w:rPr>
+                <w:rStyle w:val="a3"/>
+                <w:noProof/>
+              </w:rPr>
+              <w:t>KalinoteOS系统API</w:t>
+            </w:r>
+            <w:r>
+              <w:rPr>
+                <w:noProof/>
+                <w:webHidden/>
+              </w:rPr>
+              <w:tab/>
+            </w:r>
+            <w:r>
+              <w:rPr>
+                <w:noProof/>
+                <w:webHidden/>
+              </w:rPr>
+              <w:fldChar w:fldCharType="begin"/>
+            </w:r>
+            <w:r>
+              <w:rPr>
+                <w:noProof/>
+                <w:webHidden/>
+              </w:rPr>
+              <w:instrText xml:space="preserve"> PAGEREF _Toc59265640 \h </w:instrText>
             </w:r>
             <w:r>
               <w:rPr>
@@ -1072,13 +1072,13 @@
               <w:sz w:val="21"/>
             </w:rPr>
           </w:pPr>
-          <w:hyperlink w:anchor="_Toc54886794" w:history="1">
+          <w:hyperlink w:anchor="_Toc59265641" w:history="1">
             <w:r>
               <w:rPr>
                 <w:rStyle w:val="a3"/>
                 <w:noProof/>
               </w:rPr>
-              <w:t>api_openwin:</w:t>
+              <w:t>_api_putchar:</w:t>
             </w:r>
             <w:r>
               <w:rPr>
@@ -1099,7 +1099,7 @@
                 <w:noProof/>
                 <w:webHidden/>
               </w:rPr>
-              <w:instrText xml:space="preserve"> PAGEREF _Toc54886794 \h </w:instrText>
+              <w:instrText xml:space="preserve"> PAGEREF _Toc59265641 \h </w:instrText>
             </w:r>
             <w:r>
               <w:rPr>
@@ -1143,13 +1143,13 @@
               <w:sz w:val="21"/>
             </w:rPr>
           </w:pPr>
-          <w:hyperlink w:anchor="_Toc54886795" w:history="1">
+          <w:hyperlink w:anchor="_Toc59265642" w:history="1">
             <w:r>
               <w:rPr>
                 <w:rStyle w:val="a3"/>
                 <w:noProof/>
               </w:rPr>
-              <w:t>_api_putstrwin:</w:t>
+              <w:t>_api_putstr0:</w:t>
             </w:r>
             <w:r>
               <w:rPr>
@@ -1170,7 +1170,7 @@
                 <w:noProof/>
                 <w:webHidden/>
               </w:rPr>
-              <w:instrText xml:space="preserve"> PAGEREF _Toc54886795 \h </w:instrText>
+              <w:instrText xml:space="preserve"> PAGEREF _Toc59265642 \h </w:instrText>
             </w:r>
             <w:r>
               <w:rPr>
@@ -1190,7 +1190,7 @@
                 <w:noProof/>
                 <w:webHidden/>
               </w:rPr>
-              <w:t>3</w:t>
+              <w:t>2</w:t>
             </w:r>
             <w:r>
               <w:rPr>
@@ -1214,13 +1214,13 @@
               <w:sz w:val="21"/>
             </w:rPr>
           </w:pPr>
-          <w:hyperlink w:anchor="_Toc54886796" w:history="1">
+          <w:hyperlink w:anchor="_Toc59265643" w:history="1">
             <w:r>
               <w:rPr>
                 <w:rStyle w:val="a3"/>
                 <w:noProof/>
               </w:rPr>
-              <w:t>_api_boxfilwin:</w:t>
+              <w:t>cons_putstr1:</w:t>
             </w:r>
             <w:r>
               <w:rPr>
@@ -1241,7 +1241,7 @@
                 <w:noProof/>
                 <w:webHidden/>
               </w:rPr>
-              <w:instrText xml:space="preserve"> PAGEREF _Toc54886796 \h </w:instrText>
+              <w:instrText xml:space="preserve"> PAGEREF _Toc59265643 \h </w:instrText>
             </w:r>
             <w:r>
               <w:rPr>
@@ -1261,7 +1261,7 @@
                 <w:noProof/>
                 <w:webHidden/>
               </w:rPr>
-              <w:t>3</w:t>
+              <w:t>2</w:t>
             </w:r>
             <w:r>
               <w:rPr>
@@ -1285,13 +1285,13 @@
               <w:sz w:val="21"/>
             </w:rPr>
           </w:pPr>
-          <w:hyperlink w:anchor="_Toc54886797" w:history="1">
+          <w:hyperlink w:anchor="_Toc59265644" w:history="1">
             <w:r>
               <w:rPr>
                 <w:rStyle w:val="a3"/>
                 <w:noProof/>
               </w:rPr>
-              <w:t>_api_initmalloc:</w:t>
+              <w:t>api_end:</w:t>
             </w:r>
             <w:r>
               <w:rPr>
@@ -1312,7 +1312,7 @@
                 <w:noProof/>
                 <w:webHidden/>
               </w:rPr>
-              <w:instrText xml:space="preserve"> PAGEREF _Toc54886797 \h </w:instrText>
+              <w:instrText xml:space="preserve"> PAGEREF _Toc59265644 \h </w:instrText>
             </w:r>
             <w:r>
               <w:rPr>
@@ -1332,7 +1332,7 @@
                 <w:noProof/>
                 <w:webHidden/>
               </w:rPr>
-              <w:t>4</w:t>
+              <w:t>3</w:t>
             </w:r>
             <w:r>
               <w:rPr>
@@ -1356,13 +1356,13 @@
               <w:sz w:val="21"/>
             </w:rPr>
           </w:pPr>
-          <w:hyperlink w:anchor="_Toc54886798" w:history="1">
+          <w:hyperlink w:anchor="_Toc59265645" w:history="1">
             <w:r>
               <w:rPr>
                 <w:rStyle w:val="a3"/>
                 <w:noProof/>
               </w:rPr>
-              <w:t>_api_malloc:</w:t>
+              <w:t>api_openwin:</w:t>
             </w:r>
             <w:r>
               <w:rPr>
@@ -1383,7 +1383,7 @@
                 <w:noProof/>
                 <w:webHidden/>
               </w:rPr>
-              <w:instrText xml:space="preserve"> PAGEREF _Toc54886798 \h </w:instrText>
+              <w:instrText xml:space="preserve"> PAGEREF _Toc59265645 \h </w:instrText>
             </w:r>
             <w:r>
               <w:rPr>
@@ -1403,7 +1403,7 @@
                 <w:noProof/>
                 <w:webHidden/>
               </w:rPr>
-              <w:t>4</w:t>
+              <w:t>3</w:t>
             </w:r>
             <w:r>
               <w:rPr>
@@ -1427,13 +1427,13 @@
               <w:sz w:val="21"/>
             </w:rPr>
           </w:pPr>
-          <w:hyperlink w:anchor="_Toc54886799" w:history="1">
+          <w:hyperlink w:anchor="_Toc59265646" w:history="1">
             <w:r>
               <w:rPr>
                 <w:rStyle w:val="a3"/>
                 <w:noProof/>
               </w:rPr>
-              <w:t>_api_free:</w:t>
+              <w:t>_api_putstrwin:</w:t>
             </w:r>
             <w:r>
               <w:rPr>
@@ -1454,7 +1454,7 @@
                 <w:noProof/>
                 <w:webHidden/>
               </w:rPr>
-              <w:instrText xml:space="preserve"> PAGEREF _Toc54886799 \h </w:instrText>
+              <w:instrText xml:space="preserve"> PAGEREF _Toc59265646 \h </w:instrText>
             </w:r>
             <w:r>
               <w:rPr>
@@ -1474,7 +1474,7 @@
                 <w:noProof/>
                 <w:webHidden/>
               </w:rPr>
-              <w:t>4</w:t>
+              <w:t>3</w:t>
             </w:r>
             <w:r>
               <w:rPr>
@@ -1498,13 +1498,13 @@
               <w:sz w:val="21"/>
             </w:rPr>
           </w:pPr>
-          <w:hyperlink w:anchor="_Toc54886800" w:history="1">
+          <w:hyperlink w:anchor="_Toc59265647" w:history="1">
             <w:r>
               <w:rPr>
                 <w:rStyle w:val="a3"/>
                 <w:noProof/>
               </w:rPr>
-              <w:t>_api_point:</w:t>
+              <w:t>_api_boxfilwin:</w:t>
             </w:r>
             <w:r>
               <w:rPr>
@@ -1525,7 +1525,7 @@
                 <w:noProof/>
                 <w:webHidden/>
               </w:rPr>
-              <w:instrText xml:space="preserve"> PAGEREF _Toc54886800 \h </w:instrText>
+              <w:instrText xml:space="preserve"> PAGEREF _Toc59265647 \h </w:instrText>
             </w:r>
             <w:r>
               <w:rPr>
@@ -1569,13 +1569,13 @@
               <w:sz w:val="21"/>
             </w:rPr>
           </w:pPr>
-          <w:hyperlink w:anchor="_Toc54886801" w:history="1">
+          <w:hyperlink w:anchor="_Toc59265648" w:history="1">
             <w:r>
               <w:rPr>
                 <w:rStyle w:val="a3"/>
                 <w:noProof/>
               </w:rPr>
-              <w:t>_api_refreshwin:</w:t>
+              <w:t>_api_initmalloc:</w:t>
             </w:r>
             <w:r>
               <w:rPr>
@@ -1596,7 +1596,7 @@
                 <w:noProof/>
                 <w:webHidden/>
               </w:rPr>
-              <w:instrText xml:space="preserve"> PAGEREF _Toc54886801 \h </w:instrText>
+              <w:instrText xml:space="preserve"> PAGEREF _Toc59265648 \h </w:instrText>
             </w:r>
             <w:r>
               <w:rPr>
@@ -1616,7 +1616,7 @@
                 <w:noProof/>
                 <w:webHidden/>
               </w:rPr>
-              <w:t>5</w:t>
+              <w:t>4</w:t>
             </w:r>
             <w:r>
               <w:rPr>
@@ -1640,13 +1640,13 @@
               <w:sz w:val="21"/>
             </w:rPr>
           </w:pPr>
-          <w:hyperlink w:anchor="_Toc54886802" w:history="1">
+          <w:hyperlink w:anchor="_Toc59265649" w:history="1">
             <w:r>
               <w:rPr>
                 <w:rStyle w:val="a3"/>
                 <w:noProof/>
               </w:rPr>
-              <w:t>_api_linewin:</w:t>
+              <w:t>_api_malloc:</w:t>
             </w:r>
             <w:r>
               <w:rPr>
@@ -1667,7 +1667,7 @@
                 <w:noProof/>
                 <w:webHidden/>
               </w:rPr>
-              <w:instrText xml:space="preserve"> PAGEREF _Toc54886802 \h </w:instrText>
+              <w:instrText xml:space="preserve"> PAGEREF _Toc59265649 \h </w:instrText>
             </w:r>
             <w:r>
               <w:rPr>
@@ -1687,7 +1687,7 @@
                 <w:noProof/>
                 <w:webHidden/>
               </w:rPr>
-              <w:t>5</w:t>
+              <w:t>4</w:t>
             </w:r>
             <w:r>
               <w:rPr>
@@ -1711,13 +1711,13 @@
               <w:sz w:val="21"/>
             </w:rPr>
           </w:pPr>
-          <w:hyperlink w:anchor="_Toc54886803" w:history="1">
+          <w:hyperlink w:anchor="_Toc59265650" w:history="1">
             <w:r>
               <w:rPr>
                 <w:rStyle w:val="a3"/>
                 <w:noProof/>
               </w:rPr>
-              <w:t>_api_closewin:</w:t>
+              <w:t>_api_free:</w:t>
             </w:r>
             <w:r>
               <w:rPr>
@@ -1738,7 +1738,7 @@
                 <w:noProof/>
                 <w:webHidden/>
               </w:rPr>
-              <w:instrText xml:space="preserve"> PAGEREF _Toc54886803 \h </w:instrText>
+              <w:instrText xml:space="preserve"> PAGEREF _Toc59265650 \h </w:instrText>
             </w:r>
             <w:r>
               <w:rPr>
@@ -1782,13 +1782,13 @@
               <w:sz w:val="21"/>
             </w:rPr>
           </w:pPr>
-          <w:hyperlink w:anchor="_Toc54886804" w:history="1">
+          <w:hyperlink w:anchor="_Toc59265651" w:history="1">
             <w:r>
               <w:rPr>
                 <w:rStyle w:val="a3"/>
                 <w:noProof/>
               </w:rPr>
-              <w:t>_api_getkey:</w:t>
+              <w:t>_api_point:</w:t>
             </w:r>
             <w:r>
               <w:rPr>
@@ -1809,7 +1809,7 @@
                 <w:noProof/>
                 <w:webHidden/>
               </w:rPr>
-              <w:instrText xml:space="preserve"> PAGEREF _Toc54886804 \h </w:instrText>
+              <w:instrText xml:space="preserve"> PAGEREF _Toc59265651 \h </w:instrText>
             </w:r>
             <w:r>
               <w:rPr>
@@ -1829,7 +1829,7 @@
                 <w:noProof/>
                 <w:webHidden/>
               </w:rPr>
-              <w:t>6</w:t>
+              <w:t>5</w:t>
             </w:r>
             <w:r>
               <w:rPr>
@@ -1853,13 +1853,13 @@
               <w:sz w:val="21"/>
             </w:rPr>
           </w:pPr>
-          <w:hyperlink w:anchor="_Toc54886805" w:history="1">
+          <w:hyperlink w:anchor="_Toc59265652" w:history="1">
             <w:r>
               <w:rPr>
                 <w:rStyle w:val="a3"/>
                 <w:noProof/>
               </w:rPr>
-              <w:t>_api_alloctimer:</w:t>
+              <w:t>_api_refreshwin:</w:t>
             </w:r>
             <w:r>
               <w:rPr>
@@ -1880,7 +1880,7 @@
                 <w:noProof/>
                 <w:webHidden/>
               </w:rPr>
-              <w:instrText xml:space="preserve"> PAGEREF _Toc54886805 \h </w:instrText>
+              <w:instrText xml:space="preserve"> PAGEREF _Toc59265652 \h </w:instrText>
             </w:r>
             <w:r>
               <w:rPr>
@@ -1900,7 +1900,7 @@
                 <w:noProof/>
                 <w:webHidden/>
               </w:rPr>
-              <w:t>6</w:t>
+              <w:t>5</w:t>
             </w:r>
             <w:r>
               <w:rPr>
@@ -1924,13 +1924,13 @@
               <w:sz w:val="21"/>
             </w:rPr>
           </w:pPr>
-          <w:hyperlink w:anchor="_Toc54886806" w:history="1">
+          <w:hyperlink w:anchor="_Toc59265653" w:history="1">
             <w:r>
               <w:rPr>
                 <w:rStyle w:val="a3"/>
                 <w:noProof/>
               </w:rPr>
-              <w:t>_api_inittimer:</w:t>
+              <w:t>_api_linewin:</w:t>
             </w:r>
             <w:r>
               <w:rPr>
@@ -1951,7 +1951,7 @@
                 <w:noProof/>
                 <w:webHidden/>
               </w:rPr>
-              <w:instrText xml:space="preserve"> PAGEREF _Toc54886806 \h </w:instrText>
+              <w:instrText xml:space="preserve"> PAGEREF _Toc59265653 \h </w:instrText>
             </w:r>
             <w:r>
               <w:rPr>
@@ -1995,13 +1995,13 @@
               <w:sz w:val="21"/>
             </w:rPr>
           </w:pPr>
-          <w:hyperlink w:anchor="_Toc54886807" w:history="1">
+          <w:hyperlink w:anchor="_Toc59265654" w:history="1">
             <w:r>
               <w:rPr>
                 <w:rStyle w:val="a3"/>
                 <w:noProof/>
               </w:rPr>
-              <w:t>_api_settimer:</w:t>
+              <w:t>_api_closewin:</w:t>
             </w:r>
             <w:r>
               <w:rPr>
@@ -2022,7 +2022,7 @@
                 <w:noProof/>
                 <w:webHidden/>
               </w:rPr>
-              <w:instrText xml:space="preserve"> PAGEREF _Toc54886807 \h </w:instrText>
+              <w:instrText xml:space="preserve"> PAGEREF _Toc59265654 \h </w:instrText>
             </w:r>
             <w:r>
               <w:rPr>
@@ -2066,13 +2066,13 @@
               <w:sz w:val="21"/>
             </w:rPr>
           </w:pPr>
-          <w:hyperlink w:anchor="_Toc54886808" w:history="1">
+          <w:hyperlink w:anchor="_Toc59265655" w:history="1">
             <w:r>
               <w:rPr>
                 <w:rStyle w:val="a3"/>
                 <w:noProof/>
               </w:rPr>
-              <w:t>_api_freetimer:</w:t>
+              <w:t>_api_getkey:</w:t>
             </w:r>
             <w:r>
               <w:rPr>
@@ -2093,7 +2093,7 @@
                 <w:noProof/>
                 <w:webHidden/>
               </w:rPr>
-              <w:instrText xml:space="preserve"> PAGEREF _Toc54886808 \h </w:instrText>
+              <w:instrText xml:space="preserve"> PAGEREF _Toc59265655 \h </w:instrText>
             </w:r>
             <w:r>
               <w:rPr>
@@ -2113,7 +2113,7 @@
                 <w:noProof/>
                 <w:webHidden/>
               </w:rPr>
-              <w:t>7</w:t>
+              <w:t>6</w:t>
             </w:r>
             <w:r>
               <w:rPr>
@@ -2137,12 +2137,296 @@
               <w:sz w:val="21"/>
             </w:rPr>
           </w:pPr>
-          <w:hyperlink w:anchor="_Toc54886809" w:history="1">
+          <w:hyperlink w:anchor="_Toc59265656" w:history="1">
             <w:r>
               <w:rPr>
                 <w:rStyle w:val="a3"/>
                 <w:noProof/>
               </w:rPr>
+              <w:t>_api_alloctimer:</w:t>
+            </w:r>
+            <w:r>
+              <w:rPr>
+                <w:noProof/>
+                <w:webHidden/>
+              </w:rPr>
+              <w:tab/>
+            </w:r>
+            <w:r>
+              <w:rPr>
+                <w:noProof/>
+                <w:webHidden/>
+              </w:rPr>
+              <w:fldChar w:fldCharType="begin"/>
+            </w:r>
+            <w:r>
+              <w:rPr>
+                <w:noProof/>
+                <w:webHidden/>
+              </w:rPr>
+              <w:instrText xml:space="preserve"> PAGEREF _Toc59265656 \h </w:instrText>
+            </w:r>
+            <w:r>
+              <w:rPr>
+                <w:noProof/>
+                <w:webHidden/>
+              </w:rPr>
+            </w:r>
+            <w:r>
+              <w:rPr>
+                <w:noProof/>
+                <w:webHidden/>
+              </w:rPr>
+              <w:fldChar w:fldCharType="separate"/>
+            </w:r>
+            <w:r>
+              <w:rPr>
+                <w:noProof/>
+                <w:webHidden/>
+              </w:rPr>
+              <w:t>6</w:t>
+            </w:r>
+            <w:r>
+              <w:rPr>
+                <w:noProof/>
+                <w:webHidden/>
+              </w:rPr>
+              <w:fldChar w:fldCharType="end"/>
+            </w:r>
+          </w:hyperlink>
+        </w:p>
+        <w:p>
+          <w:pPr>
+            <w:pStyle w:val="TOC3"/>
+            <w:tabs>
+              <w:tab w:val="right" w:leader="dot" w:pos="8296"/>
+            </w:tabs>
+            <w:rPr>
+              <w:rFonts w:cstheme="minorBidi"/>
+              <w:noProof/>
+              <w:kern w:val="2"/>
+              <w:sz w:val="21"/>
+            </w:rPr>
+          </w:pPr>
+          <w:hyperlink w:anchor="_Toc59265657" w:history="1">
+            <w:r>
+              <w:rPr>
+                <w:rStyle w:val="a3"/>
+                <w:noProof/>
+              </w:rPr>
+              <w:t>_api_inittimer:</w:t>
+            </w:r>
+            <w:r>
+              <w:rPr>
+                <w:noProof/>
+                <w:webHidden/>
+              </w:rPr>
+              <w:tab/>
+            </w:r>
+            <w:r>
+              <w:rPr>
+                <w:noProof/>
+                <w:webHidden/>
+              </w:rPr>
+              <w:fldChar w:fldCharType="begin"/>
+            </w:r>
+            <w:r>
+              <w:rPr>
+                <w:noProof/>
+                <w:webHidden/>
+              </w:rPr>
+              <w:instrText xml:space="preserve"> PAGEREF _Toc59265657 \h </w:instrText>
+            </w:r>
+            <w:r>
+              <w:rPr>
+                <w:noProof/>
+                <w:webHidden/>
+              </w:rPr>
+            </w:r>
+            <w:r>
+              <w:rPr>
+                <w:noProof/>
+                <w:webHidden/>
+              </w:rPr>
+              <w:fldChar w:fldCharType="separate"/>
+            </w:r>
+            <w:r>
+              <w:rPr>
+                <w:noProof/>
+                <w:webHidden/>
+              </w:rPr>
+              <w:t>7</w:t>
+            </w:r>
+            <w:r>
+              <w:rPr>
+                <w:noProof/>
+                <w:webHidden/>
+              </w:rPr>
+              <w:fldChar w:fldCharType="end"/>
+            </w:r>
+          </w:hyperlink>
+        </w:p>
+        <w:p>
+          <w:pPr>
+            <w:pStyle w:val="TOC3"/>
+            <w:tabs>
+              <w:tab w:val="right" w:leader="dot" w:pos="8296"/>
+            </w:tabs>
+            <w:rPr>
+              <w:rFonts w:cstheme="minorBidi"/>
+              <w:noProof/>
+              <w:kern w:val="2"/>
+              <w:sz w:val="21"/>
+            </w:rPr>
+          </w:pPr>
+          <w:hyperlink w:anchor="_Toc59265658" w:history="1">
+            <w:r>
+              <w:rPr>
+                <w:rStyle w:val="a3"/>
+                <w:noProof/>
+              </w:rPr>
+              <w:t>_api_settimer:</w:t>
+            </w:r>
+            <w:r>
+              <w:rPr>
+                <w:noProof/>
+                <w:webHidden/>
+              </w:rPr>
+              <w:tab/>
+            </w:r>
+            <w:r>
+              <w:rPr>
+                <w:noProof/>
+                <w:webHidden/>
+              </w:rPr>
+              <w:fldChar w:fldCharType="begin"/>
+            </w:r>
+            <w:r>
+              <w:rPr>
+                <w:noProof/>
+                <w:webHidden/>
+              </w:rPr>
+              <w:instrText xml:space="preserve"> PAGEREF _Toc59265658 \h </w:instrText>
+            </w:r>
+            <w:r>
+              <w:rPr>
+                <w:noProof/>
+                <w:webHidden/>
+              </w:rPr>
+            </w:r>
+            <w:r>
+              <w:rPr>
+                <w:noProof/>
+                <w:webHidden/>
+              </w:rPr>
+              <w:fldChar w:fldCharType="separate"/>
+            </w:r>
+            <w:r>
+              <w:rPr>
+                <w:noProof/>
+                <w:webHidden/>
+              </w:rPr>
+              <w:t>7</w:t>
+            </w:r>
+            <w:r>
+              <w:rPr>
+                <w:noProof/>
+                <w:webHidden/>
+              </w:rPr>
+              <w:fldChar w:fldCharType="end"/>
+            </w:r>
+          </w:hyperlink>
+        </w:p>
+        <w:p>
+          <w:pPr>
+            <w:pStyle w:val="TOC3"/>
+            <w:tabs>
+              <w:tab w:val="right" w:leader="dot" w:pos="8296"/>
+            </w:tabs>
+            <w:rPr>
+              <w:rFonts w:cstheme="minorBidi"/>
+              <w:noProof/>
+              <w:kern w:val="2"/>
+              <w:sz w:val="21"/>
+            </w:rPr>
+          </w:pPr>
+          <w:hyperlink w:anchor="_Toc59265659" w:history="1">
+            <w:r>
+              <w:rPr>
+                <w:rStyle w:val="a3"/>
+                <w:noProof/>
+              </w:rPr>
+              <w:t>_api_freetimer:</w:t>
+            </w:r>
+            <w:r>
+              <w:rPr>
+                <w:noProof/>
+                <w:webHidden/>
+              </w:rPr>
+              <w:tab/>
+            </w:r>
+            <w:r>
+              <w:rPr>
+                <w:noProof/>
+                <w:webHidden/>
+              </w:rPr>
+              <w:fldChar w:fldCharType="begin"/>
+            </w:r>
+            <w:r>
+              <w:rPr>
+                <w:noProof/>
+                <w:webHidden/>
+              </w:rPr>
+              <w:instrText xml:space="preserve"> PAGEREF _Toc59265659 \h </w:instrText>
+            </w:r>
+            <w:r>
+              <w:rPr>
+                <w:noProof/>
+                <w:webHidden/>
+              </w:rPr>
+            </w:r>
+            <w:r>
+              <w:rPr>
+                <w:noProof/>
+                <w:webHidden/>
+              </w:rPr>
+              <w:fldChar w:fldCharType="separate"/>
+            </w:r>
+            <w:r>
+              <w:rPr>
+                <w:noProof/>
+                <w:webHidden/>
+              </w:rPr>
+              <w:t>7</w:t>
+            </w:r>
+            <w:r>
+              <w:rPr>
+                <w:noProof/>
+                <w:webHidden/>
+              </w:rPr>
+              <w:fldChar w:fldCharType="end"/>
+            </w:r>
+          </w:hyperlink>
+        </w:p>
+        <w:p>
+          <w:pPr>
+            <w:pStyle w:val="TOC3"/>
+            <w:tabs>
+              <w:tab w:val="right" w:leader="dot" w:pos="8296"/>
+            </w:tabs>
+            <w:rPr>
+              <w:rFonts w:cstheme="minorBidi"/>
+              <w:noProof/>
+              <w:kern w:val="2"/>
+              <w:sz w:val="21"/>
+            </w:rPr>
+          </w:pPr>
+          <w:hyperlink w:anchor="_Toc59265660" w:history="1">
+            <w:r>
+              <w:rPr>
+                <w:rStyle w:val="a3"/>
+                <w:noProof/>
+              </w:rPr>
               <w:t>_api_beep:</w:t>
             </w:r>
             <w:r>
@@ -2164,7 +2448,7 @@
                 <w:noProof/>
                 <w:webHidden/>
               </w:rPr>
-              <w:instrText xml:space="preserve"> PAGEREF _Toc54886809 \h </w:instrText>
+              <w:instrText xml:space="preserve"> PAGEREF _Toc59265660 \h </w:instrText>
             </w:r>
             <w:r>
               <w:rPr>
@@ -2185,6 +2469,1235 @@
                 <w:webHidden/>
               </w:rPr>
               <w:t>7</w:t>
+            </w:r>
+            <w:r>
+              <w:rPr>
+                <w:noProof/>
+                <w:webHidden/>
+              </w:rPr>
+              <w:fldChar w:fldCharType="end"/>
+            </w:r>
+          </w:hyperlink>
+        </w:p>
+        <w:p>
+          <w:pPr>
+            <w:pStyle w:val="TOC3"/>
+            <w:tabs>
+              <w:tab w:val="right" w:leader="dot" w:pos="8296"/>
+            </w:tabs>
+            <w:rPr>
+              <w:rFonts w:cstheme="minorBidi"/>
+              <w:noProof/>
+              <w:kern w:val="2"/>
+              <w:sz w:val="21"/>
+            </w:rPr>
+          </w:pPr>
+          <w:hyperlink w:anchor="_Toc59265661" w:history="1">
+            <w:r>
+              <w:rPr>
+                <w:rStyle w:val="a3"/>
+                <w:noProof/>
+              </w:rPr>
+              <w:t>_api_fopen:</w:t>
+            </w:r>
+            <w:r>
+              <w:rPr>
+                <w:noProof/>
+                <w:webHidden/>
+              </w:rPr>
+              <w:tab/>
+            </w:r>
+            <w:r>
+              <w:rPr>
+                <w:noProof/>
+                <w:webHidden/>
+              </w:rPr>
+              <w:fldChar w:fldCharType="begin"/>
+            </w:r>
+            <w:r>
+              <w:rPr>
+                <w:noProof/>
+                <w:webHidden/>
+              </w:rPr>
+              <w:instrText xml:space="preserve"> PAGEREF _Toc59265661 \h </w:instrText>
+            </w:r>
+            <w:r>
+              <w:rPr>
+                <w:noProof/>
+                <w:webHidden/>
+              </w:rPr>
+            </w:r>
+            <w:r>
+              <w:rPr>
+                <w:noProof/>
+                <w:webHidden/>
+              </w:rPr>
+              <w:fldChar w:fldCharType="separate"/>
+            </w:r>
+            <w:r>
+              <w:rPr>
+                <w:noProof/>
+                <w:webHidden/>
+              </w:rPr>
+              <w:t>8</w:t>
+            </w:r>
+            <w:r>
+              <w:rPr>
+                <w:noProof/>
+                <w:webHidden/>
+              </w:rPr>
+              <w:fldChar w:fldCharType="end"/>
+            </w:r>
+          </w:hyperlink>
+        </w:p>
+        <w:p>
+          <w:pPr>
+            <w:pStyle w:val="TOC3"/>
+            <w:tabs>
+              <w:tab w:val="right" w:leader="dot" w:pos="8296"/>
+            </w:tabs>
+            <w:rPr>
+              <w:rFonts w:cstheme="minorBidi"/>
+              <w:noProof/>
+              <w:kern w:val="2"/>
+              <w:sz w:val="21"/>
+            </w:rPr>
+          </w:pPr>
+          <w:hyperlink w:anchor="_Toc59265662" w:history="1">
+            <w:r>
+              <w:rPr>
+                <w:rStyle w:val="a3"/>
+                <w:noProof/>
+              </w:rPr>
+              <w:t>_api_fclose:</w:t>
+            </w:r>
+            <w:r>
+              <w:rPr>
+                <w:noProof/>
+                <w:webHidden/>
+              </w:rPr>
+              <w:tab/>
+            </w:r>
+            <w:r>
+              <w:rPr>
+                <w:noProof/>
+                <w:webHidden/>
+              </w:rPr>
+              <w:fldChar w:fldCharType="begin"/>
+            </w:r>
+            <w:r>
+              <w:rPr>
+                <w:noProof/>
+                <w:webHidden/>
+              </w:rPr>
+              <w:instrText xml:space="preserve"> PAGEREF _Toc59265662 \h </w:instrText>
+            </w:r>
+            <w:r>
+              <w:rPr>
+                <w:noProof/>
+                <w:webHidden/>
+              </w:rPr>
+            </w:r>
+            <w:r>
+              <w:rPr>
+                <w:noProof/>
+                <w:webHidden/>
+              </w:rPr>
+              <w:fldChar w:fldCharType="separate"/>
+            </w:r>
+            <w:r>
+              <w:rPr>
+                <w:noProof/>
+                <w:webHidden/>
+              </w:rPr>
+              <w:t>8</w:t>
+            </w:r>
+            <w:r>
+              <w:rPr>
+                <w:noProof/>
+                <w:webHidden/>
+              </w:rPr>
+              <w:fldChar w:fldCharType="end"/>
+            </w:r>
+          </w:hyperlink>
+        </w:p>
+        <w:p>
+          <w:pPr>
+            <w:pStyle w:val="TOC3"/>
+            <w:tabs>
+              <w:tab w:val="right" w:leader="dot" w:pos="8296"/>
+            </w:tabs>
+            <w:rPr>
+              <w:rFonts w:cstheme="minorBidi"/>
+              <w:noProof/>
+              <w:kern w:val="2"/>
+              <w:sz w:val="21"/>
+            </w:rPr>
+          </w:pPr>
+          <w:hyperlink w:anchor="_Toc59265663" w:history="1">
+            <w:r>
+              <w:rPr>
+                <w:rStyle w:val="a3"/>
+                <w:noProof/>
+              </w:rPr>
+              <w:t>_api_fseek:</w:t>
+            </w:r>
+            <w:r>
+              <w:rPr>
+                <w:noProof/>
+                <w:webHidden/>
+              </w:rPr>
+              <w:tab/>
+            </w:r>
+            <w:r>
+              <w:rPr>
+                <w:noProof/>
+                <w:webHidden/>
+              </w:rPr>
+              <w:fldChar w:fldCharType="begin"/>
+            </w:r>
+            <w:r>
+              <w:rPr>
+                <w:noProof/>
+                <w:webHidden/>
+              </w:rPr>
+              <w:instrText xml:space="preserve"> PAGEREF _Toc59265663 \h </w:instrText>
+            </w:r>
+            <w:r>
+              <w:rPr>
+                <w:noProof/>
+                <w:webHidden/>
+              </w:rPr>
+            </w:r>
+            <w:r>
+              <w:rPr>
+                <w:noProof/>
+                <w:webHidden/>
+              </w:rPr>
+              <w:fldChar w:fldCharType="separate"/>
+            </w:r>
+            <w:r>
+              <w:rPr>
+                <w:noProof/>
+                <w:webHidden/>
+              </w:rPr>
+              <w:t>8</w:t>
+            </w:r>
+            <w:r>
+              <w:rPr>
+                <w:noProof/>
+                <w:webHidden/>
+              </w:rPr>
+              <w:fldChar w:fldCharType="end"/>
+            </w:r>
+          </w:hyperlink>
+        </w:p>
+        <w:p>
+          <w:pPr>
+            <w:pStyle w:val="TOC3"/>
+            <w:tabs>
+              <w:tab w:val="right" w:leader="dot" w:pos="8296"/>
+            </w:tabs>
+            <w:rPr>
+              <w:rFonts w:cstheme="minorBidi"/>
+              <w:noProof/>
+              <w:kern w:val="2"/>
+              <w:sz w:val="21"/>
+            </w:rPr>
+          </w:pPr>
+          <w:hyperlink w:anchor="_Toc59265664" w:history="1">
+            <w:r>
+              <w:rPr>
+                <w:rStyle w:val="a3"/>
+                <w:noProof/>
+              </w:rPr>
+              <w:t>_api_fsize:</w:t>
+            </w:r>
+            <w:r>
+              <w:rPr>
+                <w:noProof/>
+                <w:webHidden/>
+              </w:rPr>
+              <w:tab/>
+            </w:r>
+            <w:r>
+              <w:rPr>
+                <w:noProof/>
+                <w:webHidden/>
+              </w:rPr>
+              <w:fldChar w:fldCharType="begin"/>
+            </w:r>
+            <w:r>
+              <w:rPr>
+                <w:noProof/>
+                <w:webHidden/>
+              </w:rPr>
+              <w:instrText xml:space="preserve"> PAGEREF _Toc59265664 \h </w:instrText>
+            </w:r>
+            <w:r>
+              <w:rPr>
+                <w:noProof/>
+                <w:webHidden/>
+              </w:rPr>
+            </w:r>
+            <w:r>
+              <w:rPr>
+                <w:noProof/>
+                <w:webHidden/>
+              </w:rPr>
+              <w:fldChar w:fldCharType="separate"/>
+            </w:r>
+            <w:r>
+              <w:rPr>
+                <w:noProof/>
+                <w:webHidden/>
+              </w:rPr>
+              <w:t>9</w:t>
+            </w:r>
+            <w:r>
+              <w:rPr>
+                <w:noProof/>
+                <w:webHidden/>
+              </w:rPr>
+              <w:fldChar w:fldCharType="end"/>
+            </w:r>
+          </w:hyperlink>
+        </w:p>
+        <w:p>
+          <w:pPr>
+            <w:pStyle w:val="TOC3"/>
+            <w:tabs>
+              <w:tab w:val="right" w:leader="dot" w:pos="8296"/>
+            </w:tabs>
+            <w:rPr>
+              <w:rFonts w:cstheme="minorBidi"/>
+              <w:noProof/>
+              <w:kern w:val="2"/>
+              <w:sz w:val="21"/>
+            </w:rPr>
+          </w:pPr>
+          <w:hyperlink w:anchor="_Toc59265665" w:history="1">
+            <w:r>
+              <w:rPr>
+                <w:rStyle w:val="a3"/>
+                <w:noProof/>
+              </w:rPr>
+              <w:t>_api_fread:</w:t>
+            </w:r>
+            <w:r>
+              <w:rPr>
+                <w:noProof/>
+                <w:webHidden/>
+              </w:rPr>
+              <w:tab/>
+            </w:r>
+            <w:r>
+              <w:rPr>
+                <w:noProof/>
+                <w:webHidden/>
+              </w:rPr>
+              <w:fldChar w:fldCharType="begin"/>
+            </w:r>
+            <w:r>
+              <w:rPr>
+                <w:noProof/>
+                <w:webHidden/>
+              </w:rPr>
+              <w:instrText xml:space="preserve"> PAGEREF _Toc59265665 \h </w:instrText>
+            </w:r>
+            <w:r>
+              <w:rPr>
+                <w:noProof/>
+                <w:webHidden/>
+              </w:rPr>
+            </w:r>
+            <w:r>
+              <w:rPr>
+                <w:noProof/>
+                <w:webHidden/>
+              </w:rPr>
+              <w:fldChar w:fldCharType="separate"/>
+            </w:r>
+            <w:r>
+              <w:rPr>
+                <w:noProof/>
+                <w:webHidden/>
+              </w:rPr>
+              <w:t>9</w:t>
+            </w:r>
+            <w:r>
+              <w:rPr>
+                <w:noProof/>
+                <w:webHidden/>
+              </w:rPr>
+              <w:fldChar w:fldCharType="end"/>
+            </w:r>
+          </w:hyperlink>
+        </w:p>
+        <w:p>
+          <w:pPr>
+            <w:pStyle w:val="TOC3"/>
+            <w:tabs>
+              <w:tab w:val="right" w:leader="dot" w:pos="8296"/>
+            </w:tabs>
+            <w:rPr>
+              <w:rFonts w:cstheme="minorBidi"/>
+              <w:noProof/>
+              <w:kern w:val="2"/>
+              <w:sz w:val="21"/>
+            </w:rPr>
+          </w:pPr>
+          <w:hyperlink w:anchor="_Toc59265666" w:history="1">
+            <w:r>
+              <w:rPr>
+                <w:rStyle w:val="a3"/>
+                <w:noProof/>
+              </w:rPr>
+              <w:t>_api_cmdline:</w:t>
+            </w:r>
+            <w:r>
+              <w:rPr>
+                <w:noProof/>
+                <w:webHidden/>
+              </w:rPr>
+              <w:tab/>
+            </w:r>
+            <w:r>
+              <w:rPr>
+                <w:noProof/>
+                <w:webHidden/>
+              </w:rPr>
+              <w:fldChar w:fldCharType="begin"/>
+            </w:r>
+            <w:r>
+              <w:rPr>
+                <w:noProof/>
+                <w:webHidden/>
+              </w:rPr>
+              <w:instrText xml:space="preserve"> PAGEREF _Toc59265666 \h </w:instrText>
+            </w:r>
+            <w:r>
+              <w:rPr>
+                <w:noProof/>
+                <w:webHidden/>
+              </w:rPr>
+            </w:r>
+            <w:r>
+              <w:rPr>
+                <w:noProof/>
+                <w:webHidden/>
+              </w:rPr>
+              <w:fldChar w:fldCharType="separate"/>
+            </w:r>
+            <w:r>
+              <w:rPr>
+                <w:noProof/>
+                <w:webHidden/>
+              </w:rPr>
+              <w:t>9</w:t>
+            </w:r>
+            <w:r>
+              <w:rPr>
+                <w:noProof/>
+                <w:webHidden/>
+              </w:rPr>
+              <w:fldChar w:fldCharType="end"/>
+            </w:r>
+          </w:hyperlink>
+        </w:p>
+        <w:p>
+          <w:pPr>
+            <w:pStyle w:val="TOC3"/>
+            <w:tabs>
+              <w:tab w:val="right" w:leader="dot" w:pos="8296"/>
+            </w:tabs>
+            <w:rPr>
+              <w:rFonts w:cstheme="minorBidi"/>
+              <w:noProof/>
+              <w:kern w:val="2"/>
+              <w:sz w:val="21"/>
+            </w:rPr>
+          </w:pPr>
+          <w:hyperlink w:anchor="_Toc59265667" w:history="1">
+            <w:r>
+              <w:rPr>
+                <w:rStyle w:val="a3"/>
+                <w:noProof/>
+              </w:rPr>
+              <w:t>_api_getlang:</w:t>
+            </w:r>
+            <w:r>
+              <w:rPr>
+                <w:noProof/>
+                <w:webHidden/>
+              </w:rPr>
+              <w:tab/>
+            </w:r>
+            <w:r>
+              <w:rPr>
+                <w:noProof/>
+                <w:webHidden/>
+              </w:rPr>
+              <w:fldChar w:fldCharType="begin"/>
+            </w:r>
+            <w:r>
+              <w:rPr>
+                <w:noProof/>
+                <w:webHidden/>
+              </w:rPr>
+              <w:instrText xml:space="preserve"> PAGEREF _Toc59265667 \h </w:instrText>
+            </w:r>
+            <w:r>
+              <w:rPr>
+                <w:noProof/>
+                <w:webHidden/>
+              </w:rPr>
+            </w:r>
+            <w:r>
+              <w:rPr>
+                <w:noProof/>
+                <w:webHidden/>
+              </w:rPr>
+              <w:fldChar w:fldCharType="separate"/>
+            </w:r>
+            <w:r>
+              <w:rPr>
+                <w:noProof/>
+                <w:webHidden/>
+              </w:rPr>
+              <w:t>10</w:t>
+            </w:r>
+            <w:r>
+              <w:rPr>
+                <w:noProof/>
+                <w:webHidden/>
+              </w:rPr>
+              <w:fldChar w:fldCharType="end"/>
+            </w:r>
+          </w:hyperlink>
+        </w:p>
+        <w:p>
+          <w:pPr>
+            <w:pStyle w:val="TOC3"/>
+            <w:tabs>
+              <w:tab w:val="right" w:leader="dot" w:pos="8296"/>
+            </w:tabs>
+            <w:rPr>
+              <w:rFonts w:cstheme="minorBidi"/>
+              <w:noProof/>
+              <w:kern w:val="2"/>
+              <w:sz w:val="21"/>
+            </w:rPr>
+          </w:pPr>
+          <w:hyperlink w:anchor="_Toc59265668" w:history="1">
+            <w:r>
+              <w:rPr>
+                <w:rStyle w:val="a3"/>
+                <w:noProof/>
+              </w:rPr>
+              <w:t>_api_cls:</w:t>
+            </w:r>
+            <w:r>
+              <w:rPr>
+                <w:noProof/>
+                <w:webHidden/>
+              </w:rPr>
+              <w:tab/>
+            </w:r>
+            <w:r>
+              <w:rPr>
+                <w:noProof/>
+                <w:webHidden/>
+              </w:rPr>
+              <w:fldChar w:fldCharType="begin"/>
+            </w:r>
+            <w:r>
+              <w:rPr>
+                <w:noProof/>
+                <w:webHidden/>
+              </w:rPr>
+              <w:instrText xml:space="preserve"> PAGEREF _Toc59265668 \h </w:instrText>
+            </w:r>
+            <w:r>
+              <w:rPr>
+                <w:noProof/>
+                <w:webHidden/>
+              </w:rPr>
+            </w:r>
+            <w:r>
+              <w:rPr>
+                <w:noProof/>
+                <w:webHidden/>
+              </w:rPr>
+              <w:fldChar w:fldCharType="separate"/>
+            </w:r>
+            <w:r>
+              <w:rPr>
+                <w:noProof/>
+                <w:webHidden/>
+              </w:rPr>
+              <w:t>10</w:t>
+            </w:r>
+            <w:r>
+              <w:rPr>
+                <w:noProof/>
+                <w:webHidden/>
+              </w:rPr>
+              <w:fldChar w:fldCharType="end"/>
+            </w:r>
+          </w:hyperlink>
+        </w:p>
+        <w:p>
+          <w:pPr>
+            <w:pStyle w:val="TOC1"/>
+            <w:tabs>
+              <w:tab w:val="left" w:pos="440"/>
+              <w:tab w:val="right" w:leader="dot" w:pos="8296"/>
+            </w:tabs>
+            <w:rPr>
+              <w:noProof/>
+            </w:rPr>
+          </w:pPr>
+          <w:hyperlink w:anchor="_Toc59265669" w:history="1">
+            <w:r>
+              <w:rPr>
+                <w:rStyle w:val="a3"/>
+                <w:noProof/>
+              </w:rPr>
+              <w:t>3.</w:t>
+            </w:r>
+            <w:r>
+              <w:rPr>
+                <w:noProof/>
+              </w:rPr>
+              <w:tab/>
+            </w:r>
+            <w:r>
+              <w:rPr>
+                <w:rStyle w:val="a3"/>
+                <w:noProof/>
+              </w:rPr>
+              <w:t>标准函数API</w:t>
+            </w:r>
+            <w:r>
+              <w:rPr>
+                <w:noProof/>
+                <w:webHidden/>
+              </w:rPr>
+              <w:tab/>
+            </w:r>
+            <w:r>
+              <w:rPr>
+                <w:noProof/>
+                <w:webHidden/>
+              </w:rPr>
+              <w:fldChar w:fldCharType="begin"/>
+            </w:r>
+            <w:r>
+              <w:rPr>
+                <w:noProof/>
+                <w:webHidden/>
+              </w:rPr>
+              <w:instrText xml:space="preserve"> PAGEREF _Toc59265669 \h </w:instrText>
+            </w:r>
+            <w:r>
+              <w:rPr>
+                <w:noProof/>
+                <w:webHidden/>
+              </w:rPr>
+            </w:r>
+            <w:r>
+              <w:rPr>
+                <w:noProof/>
+                <w:webHidden/>
+              </w:rPr>
+              <w:fldChar w:fldCharType="separate"/>
+            </w:r>
+            <w:r>
+              <w:rPr>
+                <w:noProof/>
+                <w:webHidden/>
+              </w:rPr>
+              <w:t>10</w:t>
+            </w:r>
+            <w:r>
+              <w:rPr>
+                <w:noProof/>
+                <w:webHidden/>
+              </w:rPr>
+              <w:fldChar w:fldCharType="end"/>
+            </w:r>
+          </w:hyperlink>
+        </w:p>
+        <w:p>
+          <w:pPr>
+            <w:pStyle w:val="TOC3"/>
+            <w:tabs>
+              <w:tab w:val="right" w:leader="dot" w:pos="8296"/>
+            </w:tabs>
+            <w:rPr>
+              <w:rFonts w:cstheme="minorBidi"/>
+              <w:noProof/>
+              <w:kern w:val="2"/>
+              <w:sz w:val="21"/>
+            </w:rPr>
+          </w:pPr>
+          <w:hyperlink w:anchor="_Toc59265670" w:history="1">
+            <w:r>
+              <w:rPr>
+                <w:rStyle w:val="a3"/>
+                <w:noProof/>
+              </w:rPr>
+              <w:t>string.h</w:t>
+            </w:r>
+            <w:r>
+              <w:rPr>
+                <w:noProof/>
+                <w:webHidden/>
+              </w:rPr>
+              <w:tab/>
+            </w:r>
+            <w:r>
+              <w:rPr>
+                <w:noProof/>
+                <w:webHidden/>
+              </w:rPr>
+              <w:fldChar w:fldCharType="begin"/>
+            </w:r>
+            <w:r>
+              <w:rPr>
+                <w:noProof/>
+                <w:webHidden/>
+              </w:rPr>
+              <w:instrText xml:space="preserve"> PAGEREF _Toc59265670 \h </w:instrText>
+            </w:r>
+            <w:r>
+              <w:rPr>
+                <w:noProof/>
+                <w:webHidden/>
+              </w:rPr>
+            </w:r>
+            <w:r>
+              <w:rPr>
+                <w:noProof/>
+                <w:webHidden/>
+              </w:rPr>
+              <w:fldChar w:fldCharType="separate"/>
+            </w:r>
+            <w:r>
+              <w:rPr>
+                <w:noProof/>
+                <w:webHidden/>
+              </w:rPr>
+              <w:t>10</w:t>
+            </w:r>
+            <w:r>
+              <w:rPr>
+                <w:noProof/>
+                <w:webHidden/>
+              </w:rPr>
+              <w:fldChar w:fldCharType="end"/>
+            </w:r>
+          </w:hyperlink>
+        </w:p>
+        <w:p>
+          <w:pPr>
+            <w:pStyle w:val="TOC3"/>
+            <w:tabs>
+              <w:tab w:val="right" w:leader="dot" w:pos="8296"/>
+            </w:tabs>
+            <w:rPr>
+              <w:rFonts w:cstheme="minorBidi"/>
+              <w:noProof/>
+              <w:kern w:val="2"/>
+              <w:sz w:val="21"/>
+            </w:rPr>
+          </w:pPr>
+          <w:hyperlink w:anchor="_Toc59265671" w:history="1">
+            <w:r>
+              <w:rPr>
+                <w:rStyle w:val="a3"/>
+                <w:noProof/>
+              </w:rPr>
+              <w:t>malloc.h(stdlib.h)</w:t>
+            </w:r>
+            <w:r>
+              <w:rPr>
+                <w:noProof/>
+                <w:webHidden/>
+              </w:rPr>
+              <w:tab/>
+            </w:r>
+            <w:r>
+              <w:rPr>
+                <w:noProof/>
+                <w:webHidden/>
+              </w:rPr>
+              <w:fldChar w:fldCharType="begin"/>
+            </w:r>
+            <w:r>
+              <w:rPr>
+                <w:noProof/>
+                <w:webHidden/>
+              </w:rPr>
+              <w:instrText xml:space="preserve"> PAGEREF _Toc59265671 \h </w:instrText>
+            </w:r>
+            <w:r>
+              <w:rPr>
+                <w:noProof/>
+                <w:webHidden/>
+              </w:rPr>
+            </w:r>
+            <w:r>
+              <w:rPr>
+                <w:noProof/>
+                <w:webHidden/>
+              </w:rPr>
+              <w:fldChar w:fldCharType="separate"/>
+            </w:r>
+            <w:r>
+              <w:rPr>
+                <w:noProof/>
+                <w:webHidden/>
+              </w:rPr>
+              <w:t>10</w:t>
+            </w:r>
+            <w:r>
+              <w:rPr>
+                <w:noProof/>
+                <w:webHidden/>
+              </w:rPr>
+              <w:fldChar w:fldCharType="end"/>
+            </w:r>
+          </w:hyperlink>
+        </w:p>
+        <w:p>
+          <w:pPr>
+            <w:pStyle w:val="TOC3"/>
+            <w:tabs>
+              <w:tab w:val="right" w:leader="dot" w:pos="8296"/>
+            </w:tabs>
+            <w:rPr>
+              <w:rFonts w:cstheme="minorBidi"/>
+              <w:noProof/>
+              <w:kern w:val="2"/>
+              <w:sz w:val="21"/>
+            </w:rPr>
+          </w:pPr>
+          <w:hyperlink w:anchor="_Toc59265672" w:history="1">
+            <w:r>
+              <w:rPr>
+                <w:rStyle w:val="a3"/>
+                <w:noProof/>
+              </w:rPr>
+              <w:t>stdio.h</w:t>
+            </w:r>
+            <w:r>
+              <w:rPr>
+                <w:noProof/>
+                <w:webHidden/>
+              </w:rPr>
+              <w:tab/>
+            </w:r>
+            <w:r>
+              <w:rPr>
+                <w:noProof/>
+                <w:webHidden/>
+              </w:rPr>
+              <w:fldChar w:fldCharType="begin"/>
+            </w:r>
+            <w:r>
+              <w:rPr>
+                <w:noProof/>
+                <w:webHidden/>
+              </w:rPr>
+              <w:instrText xml:space="preserve"> PAGEREF _Toc59265672 \h </w:instrText>
+            </w:r>
+            <w:r>
+              <w:rPr>
+                <w:noProof/>
+                <w:webHidden/>
+              </w:rPr>
+            </w:r>
+            <w:r>
+              <w:rPr>
+                <w:noProof/>
+                <w:webHidden/>
+              </w:rPr>
+              <w:fldChar w:fldCharType="separate"/>
+            </w:r>
+            <w:r>
+              <w:rPr>
+                <w:noProof/>
+                <w:webHidden/>
+              </w:rPr>
+              <w:t>10</w:t>
+            </w:r>
+            <w:r>
+              <w:rPr>
+                <w:noProof/>
+                <w:webHidden/>
+              </w:rPr>
+              <w:fldChar w:fldCharType="end"/>
+            </w:r>
+          </w:hyperlink>
+        </w:p>
+        <w:p>
+          <w:pPr>
+            <w:pStyle w:val="TOC3"/>
+            <w:tabs>
+              <w:tab w:val="right" w:leader="dot" w:pos="8296"/>
+            </w:tabs>
+            <w:rPr>
+              <w:rFonts w:cstheme="minorBidi"/>
+              <w:noProof/>
+              <w:kern w:val="2"/>
+              <w:sz w:val="21"/>
+            </w:rPr>
+          </w:pPr>
+          <w:hyperlink w:anchor="_Toc59265673" w:history="1">
+            <w:r>
+              <w:rPr>
+                <w:rStyle w:val="a3"/>
+                <w:noProof/>
+              </w:rPr>
+              <w:t>ctype.h</w:t>
+            </w:r>
+            <w:r>
+              <w:rPr>
+                <w:noProof/>
+                <w:webHidden/>
+              </w:rPr>
+              <w:tab/>
+            </w:r>
+            <w:r>
+              <w:rPr>
+                <w:noProof/>
+                <w:webHidden/>
+              </w:rPr>
+              <w:fldChar w:fldCharType="begin"/>
+            </w:r>
+            <w:r>
+              <w:rPr>
+                <w:noProof/>
+                <w:webHidden/>
+              </w:rPr>
+              <w:instrText xml:space="preserve"> PAGEREF _Toc59265673 \h </w:instrText>
+            </w:r>
+            <w:r>
+              <w:rPr>
+                <w:noProof/>
+                <w:webHidden/>
+              </w:rPr>
+            </w:r>
+            <w:r>
+              <w:rPr>
+                <w:noProof/>
+                <w:webHidden/>
+              </w:rPr>
+              <w:fldChar w:fldCharType="separate"/>
+            </w:r>
+            <w:r>
+              <w:rPr>
+                <w:noProof/>
+                <w:webHidden/>
+              </w:rPr>
+              <w:t>11</w:t>
+            </w:r>
+            <w:r>
+              <w:rPr>
+                <w:noProof/>
+                <w:webHidden/>
+              </w:rPr>
+              <w:fldChar w:fldCharType="end"/>
+            </w:r>
+          </w:hyperlink>
+        </w:p>
+        <w:p>
+          <w:pPr>
+            <w:pStyle w:val="TOC3"/>
+            <w:tabs>
+              <w:tab w:val="right" w:leader="dot" w:pos="8296"/>
+            </w:tabs>
+            <w:rPr>
+              <w:rFonts w:cstheme="minorBidi"/>
+              <w:noProof/>
+              <w:kern w:val="2"/>
+              <w:sz w:val="21"/>
+            </w:rPr>
+          </w:pPr>
+          <w:hyperlink w:anchor="_Toc59265674" w:history="1">
+            <w:r>
+              <w:rPr>
+                <w:rStyle w:val="a3"/>
+                <w:noProof/>
+              </w:rPr>
+              <w:t>stdlib.h</w:t>
+            </w:r>
+            <w:r>
+              <w:rPr>
+                <w:noProof/>
+                <w:webHidden/>
+              </w:rPr>
+              <w:tab/>
+            </w:r>
+            <w:r>
+              <w:rPr>
+                <w:noProof/>
+                <w:webHidden/>
+              </w:rPr>
+              <w:fldChar w:fldCharType="begin"/>
+            </w:r>
+            <w:r>
+              <w:rPr>
+                <w:noProof/>
+                <w:webHidden/>
+              </w:rPr>
+              <w:instrText xml:space="preserve"> PAGEREF _Toc59265674 \h </w:instrText>
+            </w:r>
+            <w:r>
+              <w:rPr>
+                <w:noProof/>
+                <w:webHidden/>
+              </w:rPr>
+            </w:r>
+            <w:r>
+              <w:rPr>
+                <w:noProof/>
+                <w:webHidden/>
+              </w:rPr>
+              <w:fldChar w:fldCharType="separate"/>
+            </w:r>
+            <w:r>
+              <w:rPr>
+                <w:noProof/>
+                <w:webHidden/>
+              </w:rPr>
+              <w:t>11</w:t>
+            </w:r>
+            <w:r>
+              <w:rPr>
+                <w:noProof/>
+                <w:webHidden/>
+              </w:rPr>
+              <w:fldChar w:fldCharType="end"/>
+            </w:r>
+          </w:hyperlink>
+        </w:p>
+        <w:p>
+          <w:pPr>
+            <w:pStyle w:val="TOC1"/>
+            <w:tabs>
+              <w:tab w:val="left" w:pos="440"/>
+              <w:tab w:val="right" w:leader="dot" w:pos="8296"/>
+            </w:tabs>
+            <w:rPr>
+              <w:noProof/>
+            </w:rPr>
+          </w:pPr>
+          <w:hyperlink w:anchor="_Toc59265675" w:history="1">
+            <w:r>
+              <w:rPr>
+                <w:rStyle w:val="a3"/>
+                <w:noProof/>
+              </w:rPr>
+              <w:t>4.</w:t>
+            </w:r>
+            <w:r>
+              <w:rPr>
+                <w:noProof/>
+              </w:rPr>
+              <w:tab/>
+            </w:r>
+            <w:r>
+              <w:rPr>
+                <w:rStyle w:val="a3"/>
+                <w:noProof/>
+              </w:rPr>
+              <w:t>后面要做的事</w:t>
+            </w:r>
+            <w:r>
+              <w:rPr>
+                <w:noProof/>
+                <w:webHidden/>
+              </w:rPr>
+              <w:tab/>
+            </w:r>
+            <w:r>
+              <w:rPr>
+                <w:noProof/>
+                <w:webHidden/>
+              </w:rPr>
+              <w:fldChar w:fldCharType="begin"/>
+            </w:r>
+            <w:r>
+              <w:rPr>
+                <w:noProof/>
+                <w:webHidden/>
+              </w:rPr>
+              <w:instrText xml:space="preserve"> PAGEREF _Toc59265675 \h </w:instrText>
+            </w:r>
+            <w:r>
+              <w:rPr>
+                <w:noProof/>
+                <w:webHidden/>
+              </w:rPr>
+            </w:r>
+            <w:r>
+              <w:rPr>
+                <w:noProof/>
+                <w:webHidden/>
+              </w:rPr>
+              <w:fldChar w:fldCharType="separate"/>
+            </w:r>
+            <w:r>
+              <w:rPr>
+                <w:noProof/>
+                <w:webHidden/>
+              </w:rPr>
+              <w:t>11</w:t>
+            </w:r>
+            <w:r>
+              <w:rPr>
+                <w:noProof/>
+                <w:webHidden/>
+              </w:rPr>
+              <w:fldChar w:fldCharType="end"/>
+            </w:r>
+          </w:hyperlink>
+        </w:p>
+        <w:p>
+          <w:pPr>
+            <w:pStyle w:val="TOC3"/>
+            <w:tabs>
+              <w:tab w:val="right" w:leader="dot" w:pos="8296"/>
+            </w:tabs>
+            <w:rPr>
+              <w:rFonts w:cstheme="minorBidi"/>
+              <w:noProof/>
+              <w:kern w:val="2"/>
+              <w:sz w:val="21"/>
+            </w:rPr>
+          </w:pPr>
+          <w:hyperlink w:anchor="_Toc59265676" w:history="1">
+            <w:r>
+              <w:rPr>
+                <w:rStyle w:val="a3"/>
+                <w:noProof/>
+              </w:rPr>
+              <w:t>压缩算法</w:t>
+            </w:r>
+            <w:r>
+              <w:rPr>
+                <w:noProof/>
+                <w:webHidden/>
+              </w:rPr>
+              <w:tab/>
+            </w:r>
+            <w:r>
+              <w:rPr>
+                <w:noProof/>
+                <w:webHidden/>
+              </w:rPr>
+              <w:fldChar w:fldCharType="begin"/>
+            </w:r>
+            <w:r>
+              <w:rPr>
+                <w:noProof/>
+                <w:webHidden/>
+              </w:rPr>
+              <w:instrText xml:space="preserve"> PAGEREF _Toc59265676 \h </w:instrText>
+            </w:r>
+            <w:r>
+              <w:rPr>
+                <w:noProof/>
+                <w:webHidden/>
+              </w:rPr>
+            </w:r>
+            <w:r>
+              <w:rPr>
+                <w:noProof/>
+                <w:webHidden/>
+              </w:rPr>
+              <w:fldChar w:fldCharType="separate"/>
+            </w:r>
+            <w:r>
+              <w:rPr>
+                <w:noProof/>
+                <w:webHidden/>
+              </w:rPr>
+              <w:t>11</w:t>
+            </w:r>
+            <w:r>
+              <w:rPr>
+                <w:noProof/>
+                <w:webHidden/>
+              </w:rPr>
+              <w:fldChar w:fldCharType="end"/>
+            </w:r>
+          </w:hyperlink>
+        </w:p>
+        <w:p>
+          <w:pPr>
+            <w:pStyle w:val="TOC3"/>
+            <w:tabs>
+              <w:tab w:val="right" w:leader="dot" w:pos="8296"/>
+            </w:tabs>
+            <w:rPr>
+              <w:rFonts w:cstheme="minorBidi"/>
+              <w:noProof/>
+              <w:kern w:val="2"/>
+              <w:sz w:val="21"/>
+            </w:rPr>
+          </w:pPr>
+          <w:hyperlink w:anchor="_Toc59265677" w:history="1">
+            <w:r>
+              <w:rPr>
+                <w:rStyle w:val="a3"/>
+                <w:noProof/>
+              </w:rPr>
+              <w:t>API函数标准化(标准函数)</w:t>
+            </w:r>
+            <w:r>
+              <w:rPr>
+                <w:noProof/>
+                <w:webHidden/>
+              </w:rPr>
+              <w:tab/>
+            </w:r>
+            <w:r>
+              <w:rPr>
+                <w:noProof/>
+                <w:webHidden/>
+              </w:rPr>
+              <w:fldChar w:fldCharType="begin"/>
+            </w:r>
+            <w:r>
+              <w:rPr>
+                <w:noProof/>
+                <w:webHidden/>
+              </w:rPr>
+              <w:instrText xml:space="preserve"> PAGEREF _Toc59265677 \h </w:instrText>
+            </w:r>
+            <w:r>
+              <w:rPr>
+                <w:noProof/>
+                <w:webHidden/>
+              </w:rPr>
+            </w:r>
+            <w:r>
+              <w:rPr>
+                <w:noProof/>
+                <w:webHidden/>
+              </w:rPr>
+              <w:fldChar w:fldCharType="separate"/>
+            </w:r>
+            <w:r>
+              <w:rPr>
+                <w:noProof/>
+                <w:webHidden/>
+              </w:rPr>
+              <w:t>11</w:t>
             </w:r>
             <w:r>
               <w:rPr>
@@ -2230,7 +3743,7 @@
           <w:numId w:val="1"/>
         </w:numPr>
       </w:pPr>
-      <w:bookmarkStart w:id="1" w:name="_Toc54886781"/>
+      <w:bookmarkStart w:id="1" w:name="_Toc59265628"/>
       <w:r>
         <w:rPr>
           <w:rFonts w:hint="eastAsia"/>
@@ -2263,7 +3776,7 @@
           <w:numId w:val="1"/>
         </w:numPr>
       </w:pPr>
-      <w:bookmarkStart w:id="2" w:name="_Toc54886782"/>
+      <w:bookmarkStart w:id="2" w:name="_Toc59265629"/>
       <w:r>
         <w:rPr>
           <w:rFonts w:hint="eastAsia"/>
@@ -2276,7 +3789,7 @@
       <w:pPr>
         <w:pStyle w:val="3"/>
       </w:pPr>
-      <w:bookmarkStart w:id="3" w:name="_Toc54886783"/>
+      <w:bookmarkStart w:id="3" w:name="_Toc59265630"/>
       <w:r>
         <w:rPr>
           <w:rFonts w:hint="eastAsia"/>
@@ -2312,7 +3825,7 @@
       <w:pPr>
         <w:pStyle w:val="3"/>
       </w:pPr>
-      <w:bookmarkStart w:id="4" w:name="_Toc54886784"/>
+      <w:bookmarkStart w:id="4" w:name="_Toc59265631"/>
       <w:r>
         <w:t>dir&amp;ls</w:t>
       </w:r>
@@ -2349,7 +3862,7 @@
           <w:numId w:val="1"/>
         </w:numPr>
       </w:pPr>
-      <w:bookmarkStart w:id="5" w:name="_Toc54886785"/>
+      <w:bookmarkStart w:id="5" w:name="_Toc59265632"/>
       <w:r>
         <w:rPr>
           <w:rFonts w:hint="eastAsia"/>
@@ -2362,7 +3875,7 @@
       <w:pPr>
         <w:pStyle w:val="3"/>
       </w:pPr>
-      <w:bookmarkStart w:id="6" w:name="_Toc54886786"/>
+      <w:bookmarkStart w:id="6" w:name="_Toc59265633"/>
       <w:r>
         <w:rPr>
           <w:rFonts w:hint="eastAsia"/>
@@ -2410,7 +3923,7 @@
       <w:pPr>
         <w:pStyle w:val="3"/>
       </w:pPr>
-      <w:bookmarkStart w:id="7" w:name="_Toc54886787"/>
+      <w:bookmarkStart w:id="7" w:name="_Toc59265634"/>
       <w:r>
         <w:t>t</w:t>
       </w:r>
@@ -2458,7 +3971,7 @@
       <w:pPr>
         <w:pStyle w:val="3"/>
       </w:pPr>
-      <w:bookmarkStart w:id="8" w:name="_Toc54886788"/>
+      <w:bookmarkStart w:id="8" w:name="_Toc59265635"/>
       <w:r>
         <w:t>e</w:t>
       </w:r>
@@ -2497,7 +4010,7 @@
       <w:pPr>
         <w:pStyle w:val="3"/>
       </w:pPr>
-      <w:bookmarkStart w:id="9" w:name="_Toc54886789"/>
+      <w:bookmarkStart w:id="9" w:name="_Toc59265636"/>
       <w:r>
         <w:t>s</w:t>
       </w:r>
@@ -2542,12 +4055,14 @@
       <w:pPr>
         <w:pStyle w:val="3"/>
       </w:pPr>
+      <w:bookmarkStart w:id="10" w:name="_Toc59265637"/>
       <w:r>
         <w:rPr>
           <w:rFonts w:hint="eastAsia"/>
         </w:rPr>
         <w:t>run指令</w:t>
       </w:r>
+      <w:bookmarkEnd w:id="10"/>
     </w:p>
     <w:p>
       <w:r>
@@ -2570,6 +4085,7 @@
       <w:pPr>
         <w:pStyle w:val="3"/>
       </w:pPr>
+      <w:bookmarkStart w:id="11" w:name="_Toc59265638"/>
       <w:r>
         <w:rPr>
           <w:rFonts w:hint="eastAsia"/>
@@ -2585,6 +4101,60 @@
           <w:rFonts w:hint="eastAsia"/>
         </w:rPr>
         <w:t>指令</w:t>
+      </w:r>
+      <w:bookmarkEnd w:id="11"/>
+    </w:p>
+    <w:p>
+      <w:r>
+        <w:tab/>
+      </w:r>
+      <w:r>
+        <w:rPr>
+          <w:rFonts w:hint="eastAsia"/>
+        </w:rPr>
+        <w:t>该指令用于切换系统显示语言模式。</w:t>
+      </w:r>
+    </w:p>
+    <w:p/>
+    <w:p>
+      <w:pPr>
+        <w:pStyle w:val="3"/>
+      </w:pPr>
+      <w:bookmarkStart w:id="12" w:name="_Toc59265639"/>
+      <w:r>
+        <w:rPr>
+          <w:rFonts w:hint="eastAsia"/>
+        </w:rPr>
+        <w:t>shutdown指令</w:t>
+      </w:r>
+      <w:bookmarkEnd w:id="12"/>
+    </w:p>
+    <w:p>
+      <w:pPr>
+        <w:rPr>
+          <w:rFonts w:hint="eastAsia"/>
+        </w:rPr>
+      </w:pPr>
+      <w:r>
+        <w:tab/>
+      </w:r>
+      <w:r>
+        <w:rPr>
+          <w:rFonts w:hint="eastAsia"/>
+        </w:rPr>
+        <w:t>该指令用于关闭</w:t>
+      </w:r>
+      <w:r>
+        <w:rPr>
+          <w:rFonts w:hint="eastAsia"/>
+        </w:rPr>
+        <w:t>计算机</w:t>
+      </w:r>
+      <w:r>
+        <w:rPr>
+          <w:rFonts w:hint="eastAsia"/>
+        </w:rPr>
+        <w:t>。</w:t>
       </w:r>
     </w:p>
     <w:p>
@@ -2595,7 +4165,16 @@
           <w:numId w:val="1"/>
         </w:numPr>
       </w:pPr>
-      <w:bookmarkStart w:id="10" w:name="_Toc54886790"/>
+      <w:bookmarkStart w:id="13" w:name="_Toc59265640"/>
+      <w:r>
+        <w:rPr>
+          <w:rFonts w:hint="eastAsia"/>
+        </w:rPr>
+        <w:t>Kalinote</w:t>
+      </w:r>
+      <w:r>
+        <w:t>OS</w:t>
+      </w:r>
       <w:r>
         <w:rPr>
           <w:rFonts w:hint="eastAsia"/>
@@ -2605,149 +4184,140 @@
       <w:r>
         <w:t>PI</w:t>
       </w:r>
-      <w:bookmarkEnd w:id="10"/>
-    </w:p>
-    <w:p>
-      <w:pPr>
+      <w:bookmarkEnd w:id="13"/>
+    </w:p>
+    <w:p>
+      <w:pPr>
+        <w:pStyle w:val="3"/>
+      </w:pPr>
+      <w:bookmarkStart w:id="14" w:name="_Toc59265641"/>
+      <w:r>
+        <w:t>_api_putchar:</w:t>
+      </w:r>
+      <w:bookmarkEnd w:id="14"/>
+    </w:p>
+    <w:p>
+      <w:r>
+        <w:tab/>
+      </w:r>
+      <w:r>
+        <w:rPr>
+          <w:rFonts w:hint="eastAsia"/>
+        </w:rPr>
+        <w:t>寄存器数据：</w:t>
+      </w:r>
+    </w:p>
+    <w:p>
+      <w:r>
+        <w:tab/>
+      </w:r>
+      <w:r>
+        <w:tab/>
+      </w:r>
+      <w:r>
+        <w:t>E</w:t>
+      </w:r>
+      <w:r>
+        <w:t>D</w:t>
+      </w:r>
+      <w:r>
+        <w:t>X</w:t>
+      </w:r>
+      <w:r>
+        <w:tab/>
+      </w:r>
+      <w:r>
+        <w:t>=</w:t>
+      </w:r>
+      <w:r>
+        <w:tab/>
+      </w:r>
+      <w:r>
+        <w:t>1</w:t>
+      </w:r>
+    </w:p>
+    <w:p>
+      <w:r>
+        <w:tab/>
+      </w:r>
+      <w:r>
+        <w:tab/>
+        <w:t>AL</w:t>
+      </w:r>
+      <w:r>
+        <w:tab/>
+        <w:t>=</w:t>
+      </w:r>
+      <w:r>
+        <w:tab/>
+      </w:r>
+      <w:r>
+        <w:rPr>
+          <w:rFonts w:hint="eastAsia"/>
+        </w:rPr>
+        <w:t>字符</w:t>
+      </w:r>
+    </w:p>
+    <w:p>
+      <w:pPr>
+        <w:ind w:leftChars="200" w:left="420"/>
+      </w:pPr>
+      <w:r>
+        <w:rPr>
+          <w:rFonts w:hint="eastAsia"/>
+        </w:rPr>
+        <w:t>描述</w:t>
+      </w:r>
+      <w:r>
+        <w:rPr>
+          <w:rFonts w:hint="eastAsia"/>
+        </w:rPr>
+        <w:t>：</w:t>
+      </w:r>
+    </w:p>
+    <w:p>
+      <w:pPr>
+        <w:ind w:leftChars="200" w:left="420" w:firstLine="420"/>
+      </w:pPr>
+      <w:r>
+        <w:rPr>
+          <w:rFonts w:hint="eastAsia"/>
+        </w:rPr>
+        <w:t>在命令窗口</w:t>
+      </w:r>
+      <w:r>
+        <w:rPr>
+          <w:rFonts w:hint="eastAsia"/>
+        </w:rPr>
+        <w:t>打印单个字符。</w:t>
+      </w:r>
+    </w:p>
+    <w:p>
+      <w:pPr>
+        <w:ind w:leftChars="200" w:left="420"/>
+      </w:pPr>
+      <w:r>
+        <w:rPr>
+          <w:rFonts w:hint="eastAsia"/>
+        </w:rPr>
+        <w:t>调用方法：</w:t>
+      </w:r>
+    </w:p>
+    <w:p>
+      <w:pPr>
+        <w:ind w:leftChars="200" w:left="420"/>
         <w:rPr>
           <w:b/>
           <w:bCs/>
-          <w:sz w:val="32"/>
-          <w:szCs w:val="32"/>
-        </w:rPr>
-      </w:pPr>
+        </w:rPr>
+      </w:pPr>
+      <w:r>
+        <w:tab/>
+      </w:r>
       <w:r>
         <w:rPr>
           <w:b/>
           <w:bCs/>
-          <w:sz w:val="32"/>
-          <w:szCs w:val="32"/>
-        </w:rPr>
-        <w:t>_api_putchar:</w:t>
-      </w:r>
-    </w:p>
-    <w:p>
-      <w:r>
-        <w:tab/>
-      </w:r>
-      <w:r>
-        <w:rPr>
-          <w:rFonts w:hint="eastAsia"/>
-        </w:rPr>
-        <w:t>寄存器数据：</w:t>
-      </w:r>
-    </w:p>
-    <w:p>
-      <w:r>
-        <w:tab/>
-      </w:r>
-      <w:r>
-        <w:tab/>
-      </w:r>
-      <w:r>
-        <w:t>E</w:t>
-      </w:r>
-      <w:r>
-        <w:t>D</w:t>
-      </w:r>
-      <w:r>
-        <w:t>X</w:t>
-      </w:r>
-      <w:r>
-        <w:tab/>
-      </w:r>
-      <w:r>
-        <w:t>=</w:t>
-      </w:r>
-      <w:r>
-        <w:tab/>
-      </w:r>
-      <w:r>
-        <w:t>1</w:t>
-      </w:r>
-    </w:p>
-    <w:p>
-      <w:r>
-        <w:tab/>
-      </w:r>
-      <w:r>
-        <w:tab/>
-        <w:t>AL</w:t>
-      </w:r>
-      <w:r>
-        <w:tab/>
-        <w:t>=</w:t>
-      </w:r>
-      <w:r>
-        <w:tab/>
-      </w:r>
-      <w:r>
-        <w:rPr>
-          <w:rFonts w:hint="eastAsia"/>
-        </w:rPr>
-        <w:t>字符</w:t>
-      </w:r>
-    </w:p>
-    <w:p>
-      <w:pPr>
-        <w:ind w:leftChars="200" w:left="420"/>
-      </w:pPr>
-      <w:r>
-        <w:rPr>
-          <w:rFonts w:hint="eastAsia"/>
-        </w:rPr>
-        <w:t>描述</w:t>
-      </w:r>
-      <w:r>
-        <w:rPr>
-          <w:rFonts w:hint="eastAsia"/>
-        </w:rPr>
-        <w:t>：</w:t>
-      </w:r>
-    </w:p>
-    <w:p>
-      <w:pPr>
-        <w:ind w:leftChars="200" w:left="420" w:firstLine="420"/>
-      </w:pPr>
-      <w:r>
-        <w:rPr>
-          <w:rFonts w:hint="eastAsia"/>
-        </w:rPr>
-        <w:t>在命令窗口</w:t>
-      </w:r>
-      <w:r>
-        <w:rPr>
-          <w:rFonts w:hint="eastAsia"/>
-        </w:rPr>
-        <w:t>打印单个字符。</w:t>
-      </w:r>
-    </w:p>
-    <w:p>
-      <w:pPr>
-        <w:ind w:leftChars="200" w:left="420"/>
-      </w:pPr>
-      <w:r>
-        <w:rPr>
-          <w:rFonts w:hint="eastAsia"/>
-        </w:rPr>
-        <w:t>调用方法：</w:t>
-      </w:r>
-    </w:p>
-    <w:p>
-      <w:pPr>
-        <w:ind w:leftChars="200" w:left="420"/>
-        <w:rPr>
-          <w:b/>
-          <w:bCs/>
-        </w:rPr>
-      </w:pPr>
-      <w:r>
-        <w:tab/>
-      </w:r>
-      <w:r>
-        <w:rPr>
-          <w:b/>
-          <w:bCs/>
         </w:rPr>
         <w:t>void api_putchar(int c);</w:t>
       </w:r>
@@ -2756,11 +4326,11 @@
       <w:pPr>
         <w:pStyle w:val="3"/>
       </w:pPr>
-      <w:bookmarkStart w:id="11" w:name="_Toc54886791"/>
+      <w:bookmarkStart w:id="15" w:name="_Toc59265642"/>
       <w:r>
         <w:t>_api_putstr0:</w:t>
       </w:r>
-      <w:bookmarkEnd w:id="11"/>
+      <w:bookmarkEnd w:id="15"/>
     </w:p>
     <w:p>
       <w:r>
@@ -2909,14 +4479,14 @@
       <w:pPr>
         <w:pStyle w:val="3"/>
       </w:pPr>
-      <w:bookmarkStart w:id="12" w:name="_Toc54886792"/>
+      <w:bookmarkStart w:id="16" w:name="_Toc59265643"/>
       <w:r>
         <w:t>cons_putstr1</w:t>
       </w:r>
       <w:r>
         <w:t>:</w:t>
       </w:r>
-      <w:bookmarkEnd w:id="12"/>
+      <w:bookmarkEnd w:id="16"/>
     </w:p>
     <w:p>
       <w:r>
@@ -3023,6 +4593,7 @@
     </w:p>
     <w:p>
       <w:r>
+        <w:lastRenderedPageBreak/>
         <w:tab/>
       </w:r>
       <w:r>
@@ -3040,14 +4611,14 @@
       <w:pPr>
         <w:pStyle w:val="3"/>
       </w:pPr>
-      <w:bookmarkStart w:id="13" w:name="_Toc54886793"/>
+      <w:bookmarkStart w:id="17" w:name="_Toc59265644"/>
       <w:r>
         <w:t>api_end</w:t>
       </w:r>
       <w:r>
         <w:t>:</w:t>
       </w:r>
-      <w:bookmarkEnd w:id="13"/>
+      <w:bookmarkEnd w:id="17"/>
     </w:p>
     <w:p>
       <w:r>
@@ -3106,7 +4677,6 @@
     </w:p>
     <w:p>
       <w:r>
-        <w:lastRenderedPageBreak/>
         <w:tab/>
       </w:r>
       <w:r>
@@ -3149,7 +4719,7 @@
       <w:pPr>
         <w:pStyle w:val="3"/>
       </w:pPr>
-      <w:bookmarkStart w:id="14" w:name="_Toc54886794"/>
+      <w:bookmarkStart w:id="18" w:name="_Toc59265645"/>
       <w:r>
         <w:rPr>
           <w:rFonts w:hint="eastAsia"/>
@@ -3162,7 +4732,7 @@
       <w:r>
         <w:t>:</w:t>
       </w:r>
-      <w:bookmarkEnd w:id="14"/>
+      <w:bookmarkEnd w:id="18"/>
     </w:p>
     <w:p>
       <w:r>
@@ -3419,11 +4989,11 @@
       <w:pPr>
         <w:pStyle w:val="3"/>
       </w:pPr>
-      <w:bookmarkStart w:id="15" w:name="_Toc54886795"/>
+      <w:bookmarkStart w:id="19" w:name="_Toc59265646"/>
       <w:r>
         <w:t>_api_putstrwin:</w:t>
       </w:r>
-      <w:bookmarkEnd w:id="15"/>
+      <w:bookmarkEnd w:id="19"/>
     </w:p>
     <w:p>
       <w:pPr>
@@ -3668,11 +5238,12 @@
       <w:pPr>
         <w:pStyle w:val="3"/>
       </w:pPr>
-      <w:bookmarkStart w:id="16" w:name="_Toc54886796"/>
-      <w:r>
+      <w:bookmarkStart w:id="20" w:name="_Toc59265647"/>
+      <w:r>
+        <w:lastRenderedPageBreak/>
         <w:t>_api_boxfilwin:</w:t>
       </w:r>
-      <w:bookmarkEnd w:id="16"/>
+      <w:bookmarkEnd w:id="20"/>
     </w:p>
     <w:p>
       <w:pPr>
@@ -3926,7 +5497,6 @@
     </w:p>
     <w:p>
       <w:r>
-        <w:lastRenderedPageBreak/>
         <w:tab/>
       </w:r>
       <w:r>
@@ -3986,11 +5556,11 @@
       <w:pPr>
         <w:pStyle w:val="3"/>
       </w:pPr>
-      <w:bookmarkStart w:id="17" w:name="_Toc54886797"/>
+      <w:bookmarkStart w:id="21" w:name="_Toc59265648"/>
       <w:r>
         <w:t>_api_initmalloc:</w:t>
       </w:r>
-      <w:bookmarkEnd w:id="17"/>
+      <w:bookmarkEnd w:id="21"/>
     </w:p>
     <w:p>
       <w:r>
@@ -4164,11 +5734,11 @@
       <w:pPr>
         <w:pStyle w:val="3"/>
       </w:pPr>
-      <w:bookmarkStart w:id="18" w:name="_Toc54886798"/>
+      <w:bookmarkStart w:id="22" w:name="_Toc59265649"/>
       <w:r>
         <w:t>_api_malloc:</w:t>
       </w:r>
-      <w:bookmarkEnd w:id="18"/>
+      <w:bookmarkEnd w:id="22"/>
     </w:p>
     <w:p>
       <w:r>
@@ -4331,11 +5901,12 @@
       <w:pPr>
         <w:pStyle w:val="3"/>
       </w:pPr>
-      <w:bookmarkStart w:id="19" w:name="_Toc54886799"/>
-      <w:r>
+      <w:bookmarkStart w:id="23" w:name="_Toc59265650"/>
+      <w:r>
+        <w:lastRenderedPageBreak/>
         <w:t>_api_free:</w:t>
       </w:r>
-      <w:bookmarkEnd w:id="19"/>
+      <w:bookmarkEnd w:id="23"/>
     </w:p>
     <w:p>
       <w:r>
@@ -4504,15 +6075,14 @@
       <w:pPr>
         <w:pStyle w:val="3"/>
       </w:pPr>
-      <w:bookmarkStart w:id="20" w:name="_Toc54886800"/>
-      <w:r>
-        <w:lastRenderedPageBreak/>
+      <w:bookmarkStart w:id="24" w:name="_Toc59265651"/>
+      <w:r>
         <w:t>_api_point</w:t>
       </w:r>
       <w:r>
         <w:t>:</w:t>
       </w:r>
-      <w:bookmarkEnd w:id="20"/>
+      <w:bookmarkEnd w:id="24"/>
     </w:p>
     <w:p>
       <w:r>
@@ -4714,11 +6284,11 @@
       <w:pPr>
         <w:pStyle w:val="3"/>
       </w:pPr>
-      <w:bookmarkStart w:id="21" w:name="_Toc54886801"/>
+      <w:bookmarkStart w:id="25" w:name="_Toc59265652"/>
       <w:r>
         <w:t>_api_refreshwin:</w:t>
       </w:r>
-      <w:bookmarkEnd w:id="21"/>
+      <w:bookmarkEnd w:id="25"/>
     </w:p>
     <w:p>
       <w:r>
@@ -5031,11 +6601,12 @@
       <w:pPr>
         <w:pStyle w:val="3"/>
       </w:pPr>
-      <w:bookmarkStart w:id="22" w:name="_Toc54886802"/>
-      <w:r>
+      <w:bookmarkStart w:id="26" w:name="_Toc59265653"/>
+      <w:r>
+        <w:lastRenderedPageBreak/>
         <w:t>_api_linewin:</w:t>
       </w:r>
-      <w:bookmarkEnd w:id="22"/>
+      <w:bookmarkEnd w:id="26"/>
     </w:p>
     <w:p>
       <w:r>
@@ -5358,9 +6929,8 @@
       <w:pPr>
         <w:pStyle w:val="3"/>
       </w:pPr>
-      <w:bookmarkStart w:id="23" w:name="_Toc54886803"/>
-      <w:r>
-        <w:lastRenderedPageBreak/>
+      <w:bookmarkStart w:id="27" w:name="_Toc59265654"/>
+      <w:r>
         <w:t>_api_closewin</w:t>
       </w:r>
       <w:r>
@@ -5369,7 +6939,7 @@
         </w:rPr>
         <w:t>:</w:t>
       </w:r>
-      <w:bookmarkEnd w:id="23"/>
+      <w:bookmarkEnd w:id="27"/>
     </w:p>
     <w:p>
       <w:r>
@@ -5493,11 +7063,11 @@
       <w:pPr>
         <w:pStyle w:val="3"/>
       </w:pPr>
-      <w:bookmarkStart w:id="24" w:name="_Toc54886804"/>
+      <w:bookmarkStart w:id="28" w:name="_Toc59265655"/>
       <w:r>
         <w:t>_api_getkey:</w:t>
       </w:r>
-      <w:bookmarkEnd w:id="24"/>
+      <w:bookmarkEnd w:id="28"/>
     </w:p>
     <w:p>
       <w:r>
@@ -5678,11 +7248,11 @@
       <w:pPr>
         <w:pStyle w:val="3"/>
       </w:pPr>
-      <w:bookmarkStart w:id="25" w:name="_Toc54886805"/>
+      <w:bookmarkStart w:id="29" w:name="_Toc59265656"/>
       <w:r>
         <w:t>_api_alloctimer:</w:t>
       </w:r>
-      <w:bookmarkEnd w:id="25"/>
+      <w:bookmarkEnd w:id="29"/>
     </w:p>
     <w:p>
       <w:r>
@@ -5720,6 +7290,7 @@
     </w:p>
     <w:p>
       <w:r>
+        <w:lastRenderedPageBreak/>
         <w:tab/>
       </w:r>
       <w:r>
@@ -5819,11 +7390,11 @@
       <w:pPr>
         <w:pStyle w:val="3"/>
       </w:pPr>
-      <w:bookmarkStart w:id="26" w:name="_Toc54886806"/>
+      <w:bookmarkStart w:id="30" w:name="_Toc59265657"/>
       <w:r>
         <w:t>_api_inittimer:</w:t>
       </w:r>
-      <w:bookmarkEnd w:id="26"/>
+      <w:bookmarkEnd w:id="30"/>
     </w:p>
     <w:p>
       <w:r>
@@ -5961,7 +7532,6 @@
         </w:rPr>
       </w:pPr>
       <w:r>
-        <w:lastRenderedPageBreak/>
         <w:tab/>
       </w:r>
       <w:r>
@@ -5979,11 +7549,11 @@
       <w:pPr>
         <w:pStyle w:val="3"/>
       </w:pPr>
-      <w:bookmarkStart w:id="27" w:name="_Toc54886807"/>
+      <w:bookmarkStart w:id="31" w:name="_Toc59265658"/>
       <w:r>
         <w:t>_api_settimer:</w:t>
       </w:r>
-      <w:bookmarkEnd w:id="27"/>
+      <w:bookmarkEnd w:id="31"/>
     </w:p>
     <w:p>
       <w:r>
@@ -6153,11 +7723,11 @@
       <w:pPr>
         <w:pStyle w:val="3"/>
       </w:pPr>
-      <w:bookmarkStart w:id="28" w:name="_Toc54886808"/>
+      <w:bookmarkStart w:id="32" w:name="_Toc59265659"/>
       <w:r>
         <w:t>_api_freetimer:</w:t>
       </w:r>
-      <w:bookmarkEnd w:id="28"/>
+      <w:bookmarkEnd w:id="32"/>
     </w:p>
     <w:p>
       <w:r>
@@ -6284,11 +7854,11 @@
       <w:pPr>
         <w:pStyle w:val="3"/>
       </w:pPr>
-      <w:bookmarkStart w:id="29" w:name="_Toc54886809"/>
+      <w:bookmarkStart w:id="33" w:name="_Toc59265660"/>
       <w:r>
         <w:t>_api_beep:</w:t>
       </w:r>
-      <w:bookmarkEnd w:id="29"/>
+      <w:bookmarkEnd w:id="33"/>
     </w:p>
     <w:p>
       <w:r>
@@ -6309,6 +7879,7 @@
     </w:p>
     <w:p>
       <w:r>
+        <w:lastRenderedPageBreak/>
         <w:tab/>
       </w:r>
       <w:r>
@@ -6436,9 +8007,11 @@
       <w:pPr>
         <w:pStyle w:val="3"/>
       </w:pPr>
+      <w:bookmarkStart w:id="34" w:name="_Toc59265661"/>
       <w:r>
         <w:t>_api_fopen:</w:t>
       </w:r>
+      <w:bookmarkEnd w:id="34"/>
     </w:p>
     <w:p>
       <w:r>
@@ -6574,7 +8147,6 @@
     </w:p>
     <w:p>
       <w:r>
-        <w:lastRenderedPageBreak/>
         <w:tab/>
       </w:r>
       <w:r>
@@ -6611,9 +8183,11 @@
       <w:pPr>
         <w:pStyle w:val="3"/>
       </w:pPr>
+      <w:bookmarkStart w:id="35" w:name="_Toc59265662"/>
       <w:r>
         <w:t>_api_fclose:</w:t>
       </w:r>
+      <w:bookmarkEnd w:id="35"/>
     </w:p>
     <w:p>
       <w:r>
@@ -6727,9 +8301,11 @@
       <w:pPr>
         <w:pStyle w:val="3"/>
       </w:pPr>
+      <w:bookmarkStart w:id="36" w:name="_Toc59265663"/>
       <w:r>
         <w:t>_api_fseek:</w:t>
       </w:r>
+      <w:bookmarkEnd w:id="36"/>
     </w:p>
     <w:p>
       <w:r>
@@ -7016,9 +8592,12 @@
       <w:pPr>
         <w:pStyle w:val="3"/>
       </w:pPr>
-      <w:r>
+      <w:bookmarkStart w:id="37" w:name="_Toc59265664"/>
+      <w:r>
+        <w:lastRenderedPageBreak/>
         <w:t>_api_fsize:</w:t>
       </w:r>
+      <w:bookmarkEnd w:id="37"/>
     </w:p>
     <w:p>
       <w:r>
@@ -7265,10 +8844,11 @@
       <w:pPr>
         <w:pStyle w:val="3"/>
       </w:pPr>
-      <w:r>
-        <w:lastRenderedPageBreak/>
+      <w:bookmarkStart w:id="38" w:name="_Toc59265665"/>
+      <w:r>
         <w:t>_api_fread:</w:t>
       </w:r>
+      <w:bookmarkEnd w:id="38"/>
     </w:p>
     <w:p>
       <w:r>
@@ -7448,9 +9028,11 @@
       <w:pPr>
         <w:pStyle w:val="3"/>
       </w:pPr>
+      <w:bookmarkStart w:id="39" w:name="_Toc59265666"/>
       <w:r>
         <w:t>_api_cmdline:</w:t>
       </w:r>
+      <w:bookmarkEnd w:id="39"/>
     </w:p>
     <w:p>
       <w:r>
@@ -7652,9 +9234,12 @@
       <w:pPr>
         <w:pStyle w:val="3"/>
       </w:pPr>
-      <w:r>
+      <w:bookmarkStart w:id="40" w:name="_Toc59265667"/>
+      <w:r>
+        <w:lastRenderedPageBreak/>
         <w:t>_api_getlang:</w:t>
       </w:r>
+      <w:bookmarkEnd w:id="40"/>
     </w:p>
     <w:p>
       <w:r>
@@ -7779,6 +9364,141 @@
           <w:bCs/>
         </w:rPr>
         <w:t>int api_getlang(void);</w:t>
+      </w:r>
+    </w:p>
+    <w:p>
+      <w:pPr>
+        <w:pStyle w:val="3"/>
+      </w:pPr>
+      <w:bookmarkStart w:id="41" w:name="_Toc59265668"/>
+      <w:r>
+        <w:rPr>
+          <w:rFonts w:hint="eastAsia"/>
+        </w:rPr>
+        <w:t>_</w:t>
+      </w:r>
+      <w:r>
+        <w:t>api_cls</w:t>
+      </w:r>
+      <w:r>
+        <w:t>:</w:t>
+      </w:r>
+      <w:bookmarkEnd w:id="41"/>
+    </w:p>
+    <w:p>
+      <w:r>
+        <w:tab/>
+      </w:r>
+      <w:r>
+        <w:rPr>
+          <w:rFonts w:hint="eastAsia"/>
+        </w:rPr>
+        <w:t>寄存器数据：</w:t>
+      </w:r>
+    </w:p>
+    <w:p>
+      <w:r>
+        <w:tab/>
+      </w:r>
+      <w:r>
+        <w:tab/>
+        <w:t>EDX</w:t>
+      </w:r>
+      <w:r>
+        <w:tab/>
+        <w:t>=</w:t>
+      </w:r>
+      <w:r>
+        <w:tab/>
+        <w:t>29</w:t>
+      </w:r>
+    </w:p>
+    <w:p>
+      <w:r>
+        <w:tab/>
+      </w:r>
+      <w:r>
+        <w:rPr>
+          <w:rFonts w:hint="eastAsia"/>
+        </w:rPr>
+        <w:t>描述：</w:t>
+      </w:r>
+    </w:p>
+    <w:p>
+      <w:r>
+        <w:tab/>
+      </w:r>
+      <w:r>
+        <w:tab/>
+      </w:r>
+      <w:r>
+        <w:rPr>
+          <w:rFonts w:hint="eastAsia"/>
+        </w:rPr>
+        <w:t>清空</w:t>
+      </w:r>
+      <w:r>
+        <w:rPr>
+          <w:rFonts w:hint="eastAsia"/>
+        </w:rPr>
+        <w:t>cmd</w:t>
+      </w:r>
+      <w:r>
+        <w:rPr>
+          <w:rFonts w:hint="eastAsia"/>
+        </w:rPr>
+        <w:t>内容</w:t>
+      </w:r>
+      <w:r>
+        <w:rPr>
+          <w:rFonts w:hint="eastAsia"/>
+          <w:color w:val="FF0000"/>
+        </w:rPr>
+        <w:t>（这个api暂时不能使用）</w:t>
+      </w:r>
+      <w:r>
+        <w:rPr>
+          <w:rFonts w:hint="eastAsia"/>
+        </w:rPr>
+        <w:t>。</w:t>
+      </w:r>
+    </w:p>
+    <w:p>
+      <w:r>
+        <w:tab/>
+      </w:r>
+      <w:r>
+        <w:rPr>
+          <w:rFonts w:hint="eastAsia"/>
+        </w:rPr>
+        <w:t>使用方法：</w:t>
+      </w:r>
+    </w:p>
+    <w:p>
+      <w:pPr>
+        <w:rPr>
+          <w:rFonts w:hint="eastAsia"/>
+          <w:sz w:val="22"/>
+          <w:szCs w:val="24"/>
+        </w:rPr>
+      </w:pPr>
+      <w:r>
+        <w:tab/>
+      </w:r>
+      <w:r>
+        <w:tab/>
+      </w:r>
+      <w:r>
+        <w:t>v</w:t>
+      </w:r>
+      <w:r>
+        <w:t>oid api_cls(</w:t>
+      </w:r>
+      <w:r>
+        <w:t>void</w:t>
+      </w:r>
+      <w:r>
+        <w:t>);</w:t>
       </w:r>
     </w:p>
     <w:p>
@@ -7789,32 +9509,272 @@
           <w:numId w:val="1"/>
         </w:numPr>
       </w:pPr>
-      <w:r>
-        <w:rPr>
-          <w:rFonts w:hint="eastAsia"/>
-        </w:rPr>
+      <w:bookmarkStart w:id="42" w:name="_Toc59265669"/>
+      <w:r>
+        <w:rPr>
+          <w:rFonts w:hint="eastAsia"/>
+        </w:rPr>
+        <w:t>标准函数</w:t>
+      </w:r>
+      <w:r>
+        <w:rPr>
+          <w:rFonts w:hint="eastAsia"/>
+        </w:rPr>
+        <w:t>A</w:t>
+      </w:r>
+      <w:r>
+        <w:t>PI</w:t>
+      </w:r>
+      <w:bookmarkEnd w:id="42"/>
+    </w:p>
+    <w:p>
+      <w:pPr>
+        <w:rPr>
+          <w:rFonts w:hint="eastAsia"/>
+        </w:rPr>
+      </w:pPr>
+      <w:r>
+        <w:rPr>
+          <w:rFonts w:hint="eastAsia"/>
+        </w:rPr>
+        <w:t>下面是Kalinote</w:t>
+      </w:r>
+      <w:r>
+        <w:t>OS</w:t>
+      </w:r>
+      <w:r>
+        <w:rPr>
+          <w:rFonts w:hint="eastAsia"/>
+        </w:rPr>
+        <w:t>支持的C语言标准A</w:t>
+      </w:r>
+      <w:r>
+        <w:t>PI</w:t>
+      </w:r>
+      <w:r>
+        <w:rPr>
+          <w:rFonts w:hint="eastAsia"/>
+        </w:rPr>
+        <w:t>，</w:t>
+      </w:r>
+      <w:r>
+        <w:rPr>
+          <w:rFonts w:hint="eastAsia"/>
+        </w:rPr>
+        <w:t>具体</w:t>
+      </w:r>
+      <w:r>
+        <w:rPr>
+          <w:rFonts w:hint="eastAsia"/>
+        </w:rPr>
+        <w:t>使用方法可以查询C语言</w:t>
+      </w:r>
+      <w:r>
+        <w:rPr>
+          <w:rFonts w:hint="eastAsia"/>
+        </w:rPr>
+        <w:t>支持</w:t>
+      </w:r>
+      <w:r>
+        <w:rPr>
+          <w:rFonts w:hint="eastAsia"/>
+        </w:rPr>
+        <w:t>手册</w:t>
+      </w:r>
+      <w:r>
+        <w:rPr>
+          <w:rFonts w:hint="eastAsia"/>
+        </w:rPr>
+        <w:t>。</w:t>
+      </w:r>
+    </w:p>
+    <w:p>
+      <w:pPr>
+        <w:pStyle w:val="3"/>
+      </w:pPr>
+      <w:bookmarkStart w:id="43" w:name="_Toc59265670"/>
+      <w:r>
+        <w:t>string.h</w:t>
+      </w:r>
+      <w:bookmarkEnd w:id="43"/>
+    </w:p>
+    <w:p>
+      <w:r>
+        <w:tab/>
+      </w:r>
+      <w:r>
+        <w:t>int strchr(const char *str, char c);</w:t>
+      </w:r>
+    </w:p>
+    <w:p>
+      <w:pPr>
+        <w:pStyle w:val="3"/>
+      </w:pPr>
+      <w:bookmarkStart w:id="44" w:name="_Toc59265671"/>
+      <w:r>
+        <w:t>malloc.h(stdlib.h)</w:t>
+      </w:r>
+      <w:bookmarkEnd w:id="44"/>
+    </w:p>
+    <w:p>
+      <w:r>
+        <w:tab/>
+      </w:r>
+      <w:r>
+        <w:t>void *malloc(int size);</w:t>
+      </w:r>
+    </w:p>
+    <w:p>
+      <w:pPr>
+        <w:ind w:firstLine="420"/>
+      </w:pPr>
+      <w:r>
+        <w:t>void free(void *p);</w:t>
+      </w:r>
+    </w:p>
+    <w:p>
+      <w:pPr>
+        <w:pStyle w:val="3"/>
+      </w:pPr>
+      <w:bookmarkStart w:id="45" w:name="_Toc59265672"/>
+      <w:r>
+        <w:t>stdio.h</w:t>
+      </w:r>
+      <w:bookmarkEnd w:id="45"/>
+    </w:p>
+    <w:p>
+      <w:pPr>
+        <w:ind w:firstLine="420"/>
+      </w:pPr>
+      <w:r>
+        <w:t>int putchar(int c);</w:t>
+      </w:r>
+    </w:p>
+    <w:p>
+      <w:pPr>
+        <w:ind w:firstLine="420"/>
+      </w:pPr>
+      <w:r>
+        <w:t>int printf(char *format, ...);</w:t>
+      </w:r>
+    </w:p>
+    <w:p>
+      <w:pPr>
+        <w:ind w:firstLine="420"/>
+      </w:pPr>
+      <w:r>
+        <w:t>int scanf(const char *format, ...);</w:t>
+      </w:r>
+    </w:p>
+    <w:p>
+      <w:pPr>
+        <w:ind w:firstLine="420"/>
+      </w:pPr>
+      <w:r>
+        <w:t>int getchar();</w:t>
+      </w:r>
+    </w:p>
+    <w:p>
+      <w:pPr>
+        <w:ind w:firstLine="420"/>
+      </w:pPr>
+      <w:r>
+        <w:t>int puts(const char *str);</w:t>
+      </w:r>
+    </w:p>
+    <w:p>
+      <w:pPr>
+        <w:ind w:firstLine="420"/>
+      </w:pPr>
+      <w:r>
         <w:lastRenderedPageBreak/>
+        <w:t>char *gets(char *str);</w:t>
+      </w:r>
+    </w:p>
+    <w:p>
+      <w:pPr>
+        <w:pStyle w:val="3"/>
+      </w:pPr>
+      <w:bookmarkStart w:id="46" w:name="_Toc59265673"/>
+      <w:r>
+        <w:t>ctype.h</w:t>
+      </w:r>
+      <w:bookmarkEnd w:id="46"/>
+    </w:p>
+    <w:p>
+      <w:r>
+        <w:tab/>
+      </w:r>
+      <w:r>
+        <w:t>int isspace(char c);</w:t>
+      </w:r>
+    </w:p>
+    <w:p>
+      <w:pPr>
+        <w:ind w:firstLine="420"/>
+      </w:pPr>
+      <w:r>
+        <w:t>int isdigit(char c);</w:t>
+      </w:r>
+    </w:p>
+    <w:p>
+      <w:pPr>
+        <w:pStyle w:val="3"/>
+      </w:pPr>
+      <w:bookmarkStart w:id="47" w:name="_Toc59265674"/>
+      <w:r>
+        <w:t>stdlib.h</w:t>
+      </w:r>
+      <w:bookmarkEnd w:id="47"/>
+    </w:p>
+    <w:p>
+      <w:pPr>
+        <w:rPr>
+          <w:rFonts w:hint="eastAsia"/>
+        </w:rPr>
+      </w:pPr>
+      <w:r>
+        <w:tab/>
+      </w:r>
+      <w:r>
+        <w:t>void exit(int status);</w:t>
+      </w:r>
+    </w:p>
+    <w:p>
+      <w:pPr>
+        <w:pStyle w:val="1"/>
+        <w:numPr>
+          <w:ilvl w:val="0"/>
+          <w:numId w:val="1"/>
+        </w:numPr>
+      </w:pPr>
+      <w:bookmarkStart w:id="48" w:name="_Toc59265675"/>
+      <w:r>
+        <w:rPr>
+          <w:rFonts w:hint="eastAsia"/>
+        </w:rPr>
         <w:t>后面要做的事</w:t>
       </w:r>
+      <w:bookmarkEnd w:id="48"/>
     </w:p>
     <w:p>
       <w:pPr>
         <w:pStyle w:val="3"/>
       </w:pPr>
+      <w:bookmarkStart w:id="49" w:name="_Toc59265676"/>
       <w:r>
         <w:rPr>
           <w:rFonts w:hint="eastAsia"/>
         </w:rPr>
         <w:t>压缩算法</w:t>
       </w:r>
+      <w:bookmarkEnd w:id="49"/>
     </w:p>
     <w:p>
       <w:pPr>
         <w:pStyle w:val="3"/>
-        <w:rPr>
-          <w:rFonts w:hint="eastAsia"/>
-        </w:rPr>
-      </w:pPr>
+      </w:pPr>
+      <w:bookmarkStart w:id="50" w:name="_Toc59265677"/>
       <w:r>
         <w:t>API</w:t>
       </w:r>
@@ -7833,6 +9793,7 @@
       <w:r>
         <w:t>)</w:t>
       </w:r>
+      <w:bookmarkEnd w:id="50"/>
     </w:p>
     <w:sectPr>
       <w:headerReference w:type="default" r:id="rId10"/>

</xml_diff>

<commit_message>
Implementation of the taskbar sheet
</commit_message>
<xml_diff>
--- a/系统支持文档.docx
+++ b/系统支持文档.docx
@@ -91,7 +91,7 @@
           <w:r>
             <w:fldChar w:fldCharType="separate"/>
           </w:r>
-          <w:hyperlink w:anchor="_Toc60835640" w:history="1">
+          <w:hyperlink w:anchor="_Toc60950202" w:history="1">
             <w:r>
               <w:rPr>
                 <w:rStyle w:val="a3"/>
@@ -131,7 +131,7 @@
                 <w:noProof/>
                 <w:webHidden/>
               </w:rPr>
-              <w:instrText xml:space="preserve"> PAGEREF _Toc60835640 \h </w:instrText>
+              <w:instrText xml:space="preserve"> PAGEREF _Toc60950202 \h </w:instrText>
             </w:r>
             <w:r>
               <w:rPr>
@@ -173,7 +173,7 @@
               <w:noProof/>
             </w:rPr>
           </w:pPr>
-          <w:hyperlink w:anchor="_Toc60835641" w:history="1">
+          <w:hyperlink w:anchor="_Toc60950203" w:history="1">
             <w:r>
               <w:rPr>
                 <w:rStyle w:val="a3"/>
@@ -213,7 +213,7 @@
                 <w:noProof/>
                 <w:webHidden/>
               </w:rPr>
-              <w:instrText xml:space="preserve"> PAGEREF _Toc60835641 \h </w:instrText>
+              <w:instrText xml:space="preserve"> PAGEREF _Toc60950203 \h </w:instrText>
             </w:r>
             <w:r>
               <w:rPr>
@@ -258,7 +258,7 @@
               <w:sz w:val="21"/>
             </w:rPr>
           </w:pPr>
-          <w:hyperlink w:anchor="_Toc60835642" w:history="1">
+          <w:hyperlink w:anchor="_Toc60950204" w:history="1">
             <w:r>
               <w:rPr>
                 <w:rStyle w:val="a3"/>
@@ -301,7 +301,7 @@
                 <w:noProof/>
                 <w:webHidden/>
               </w:rPr>
-              <w:instrText xml:space="preserve"> PAGEREF _Toc60835642 \h </w:instrText>
+              <w:instrText xml:space="preserve"> PAGEREF _Toc60950204 \h </w:instrText>
             </w:r>
             <w:r>
               <w:rPr>
@@ -346,7 +346,7 @@
               <w:sz w:val="21"/>
             </w:rPr>
           </w:pPr>
-          <w:hyperlink w:anchor="_Toc60835643" w:history="1">
+          <w:hyperlink w:anchor="_Toc60950205" w:history="1">
             <w:r>
               <w:rPr>
                 <w:rStyle w:val="a3"/>
@@ -389,7 +389,7 @@
                 <w:noProof/>
                 <w:webHidden/>
               </w:rPr>
-              <w:instrText xml:space="preserve"> PAGEREF _Toc60835643 \h </w:instrText>
+              <w:instrText xml:space="preserve"> PAGEREF _Toc60950205 \h </w:instrText>
             </w:r>
             <w:r>
               <w:rPr>
@@ -434,7 +434,7 @@
               <w:sz w:val="21"/>
             </w:rPr>
           </w:pPr>
-          <w:hyperlink w:anchor="_Toc60835644" w:history="1">
+          <w:hyperlink w:anchor="_Toc60950206" w:history="1">
             <w:r>
               <w:rPr>
                 <w:rStyle w:val="a3"/>
@@ -456,7 +456,7 @@
                 <w:rStyle w:val="a3"/>
                 <w:noProof/>
               </w:rPr>
-              <w:t>系统进程管理方式</w:t>
+              <w:t>系统数据结构</w:t>
             </w:r>
             <w:r>
               <w:rPr>
@@ -477,89 +477,7 @@
                 <w:noProof/>
                 <w:webHidden/>
               </w:rPr>
-              <w:instrText xml:space="preserve"> PAGEREF _Toc60835644 \h </w:instrText>
-            </w:r>
-            <w:r>
-              <w:rPr>
-                <w:noProof/>
-                <w:webHidden/>
-              </w:rPr>
-            </w:r>
-            <w:r>
-              <w:rPr>
-                <w:noProof/>
-                <w:webHidden/>
-              </w:rPr>
-              <w:fldChar w:fldCharType="separate"/>
-            </w:r>
-            <w:r>
-              <w:rPr>
-                <w:noProof/>
-                <w:webHidden/>
-              </w:rPr>
-              <w:t>2</w:t>
-            </w:r>
-            <w:r>
-              <w:rPr>
-                <w:noProof/>
-                <w:webHidden/>
-              </w:rPr>
-              <w:fldChar w:fldCharType="end"/>
-            </w:r>
-          </w:hyperlink>
-        </w:p>
-        <w:p>
-          <w:pPr>
-            <w:pStyle w:val="TOC1"/>
-            <w:tabs>
-              <w:tab w:val="left" w:pos="440"/>
-              <w:tab w:val="right" w:leader="dot" w:pos="8296"/>
-            </w:tabs>
-            <w:rPr>
-              <w:noProof/>
-            </w:rPr>
-          </w:pPr>
-          <w:hyperlink w:anchor="_Toc60835645" w:history="1">
-            <w:r>
-              <w:rPr>
-                <w:rStyle w:val="a3"/>
-                <w:noProof/>
-              </w:rPr>
-              <w:t>3.</w:t>
-            </w:r>
-            <w:r>
-              <w:rPr>
-                <w:noProof/>
-              </w:rPr>
-              <w:tab/>
-            </w:r>
-            <w:r>
-              <w:rPr>
-                <w:rStyle w:val="a3"/>
-                <w:noProof/>
-              </w:rPr>
-              <w:t>系统内置CMD指令</w:t>
-            </w:r>
-            <w:r>
-              <w:rPr>
-                <w:noProof/>
-                <w:webHidden/>
-              </w:rPr>
-              <w:tab/>
-            </w:r>
-            <w:r>
-              <w:rPr>
-                <w:noProof/>
-                <w:webHidden/>
-              </w:rPr>
-              <w:fldChar w:fldCharType="begin"/>
-            </w:r>
-            <w:r>
-              <w:rPr>
-                <w:noProof/>
-                <w:webHidden/>
-              </w:rPr>
-              <w:instrText xml:space="preserve"> PAGEREF _Toc60835645 \h </w:instrText>
+              <w:instrText xml:space="preserve"> PAGEREF _Toc60950206 \h </w:instrText>
             </w:r>
             <w:r>
               <w:rPr>
@@ -604,13 +522,13 @@
               <w:sz w:val="21"/>
             </w:rPr>
           </w:pPr>
-          <w:hyperlink w:anchor="_Toc60835646" w:history="1">
+          <w:hyperlink w:anchor="_Toc60950207" w:history="1">
             <w:r>
               <w:rPr>
                 <w:rStyle w:val="a3"/>
                 <w:noProof/>
               </w:rPr>
-              <w:t>3.1</w:t>
+              <w:t>2.4</w:t>
             </w:r>
             <w:r>
               <w:rPr>
@@ -626,7 +544,7 @@
                 <w:rStyle w:val="a3"/>
                 <w:noProof/>
               </w:rPr>
-              <w:t>查询类</w:t>
+              <w:t>系统进程管理方式</w:t>
             </w:r>
             <w:r>
               <w:rPr>
@@ -647,149 +565,7 @@
                 <w:noProof/>
                 <w:webHidden/>
               </w:rPr>
-              <w:instrText xml:space="preserve"> PAGEREF _Toc60835646 \h </w:instrText>
-            </w:r>
-            <w:r>
-              <w:rPr>
-                <w:noProof/>
-                <w:webHidden/>
-              </w:rPr>
-            </w:r>
-            <w:r>
-              <w:rPr>
-                <w:noProof/>
-                <w:webHidden/>
-              </w:rPr>
-              <w:fldChar w:fldCharType="separate"/>
-            </w:r>
-            <w:r>
-              <w:rPr>
-                <w:noProof/>
-                <w:webHidden/>
-              </w:rPr>
-              <w:t>2</w:t>
-            </w:r>
-            <w:r>
-              <w:rPr>
-                <w:noProof/>
-                <w:webHidden/>
-              </w:rPr>
-              <w:fldChar w:fldCharType="end"/>
-            </w:r>
-          </w:hyperlink>
-        </w:p>
-        <w:p>
-          <w:pPr>
-            <w:pStyle w:val="TOC3"/>
-            <w:tabs>
-              <w:tab w:val="right" w:leader="dot" w:pos="8296"/>
-            </w:tabs>
-            <w:rPr>
-              <w:rFonts w:cstheme="minorBidi"/>
-              <w:noProof/>
-              <w:kern w:val="2"/>
-              <w:sz w:val="21"/>
-            </w:rPr>
-          </w:pPr>
-          <w:hyperlink w:anchor="_Toc60835647" w:history="1">
-            <w:r>
-              <w:rPr>
-                <w:rStyle w:val="a3"/>
-                <w:noProof/>
-              </w:rPr>
-              <w:t>mem指令</w:t>
-            </w:r>
-            <w:r>
-              <w:rPr>
-                <w:noProof/>
-                <w:webHidden/>
-              </w:rPr>
-              <w:tab/>
-            </w:r>
-            <w:r>
-              <w:rPr>
-                <w:noProof/>
-                <w:webHidden/>
-              </w:rPr>
-              <w:fldChar w:fldCharType="begin"/>
-            </w:r>
-            <w:r>
-              <w:rPr>
-                <w:noProof/>
-                <w:webHidden/>
-              </w:rPr>
-              <w:instrText xml:space="preserve"> PAGEREF _Toc60835647 \h </w:instrText>
-            </w:r>
-            <w:r>
-              <w:rPr>
-                <w:noProof/>
-                <w:webHidden/>
-              </w:rPr>
-            </w:r>
-            <w:r>
-              <w:rPr>
-                <w:noProof/>
-                <w:webHidden/>
-              </w:rPr>
-              <w:fldChar w:fldCharType="separate"/>
-            </w:r>
-            <w:r>
-              <w:rPr>
-                <w:noProof/>
-                <w:webHidden/>
-              </w:rPr>
-              <w:t>2</w:t>
-            </w:r>
-            <w:r>
-              <w:rPr>
-                <w:noProof/>
-                <w:webHidden/>
-              </w:rPr>
-              <w:fldChar w:fldCharType="end"/>
-            </w:r>
-          </w:hyperlink>
-        </w:p>
-        <w:p>
-          <w:pPr>
-            <w:pStyle w:val="TOC3"/>
-            <w:tabs>
-              <w:tab w:val="right" w:leader="dot" w:pos="8296"/>
-            </w:tabs>
-            <w:rPr>
-              <w:rFonts w:cstheme="minorBidi"/>
-              <w:noProof/>
-              <w:kern w:val="2"/>
-              <w:sz w:val="21"/>
-            </w:rPr>
-          </w:pPr>
-          <w:hyperlink w:anchor="_Toc60835648" w:history="1">
-            <w:r>
-              <w:rPr>
-                <w:rStyle w:val="a3"/>
-                <w:noProof/>
-              </w:rPr>
-              <w:t>dir&amp;ls指令</w:t>
-            </w:r>
-            <w:r>
-              <w:rPr>
-                <w:noProof/>
-                <w:webHidden/>
-              </w:rPr>
-              <w:tab/>
-            </w:r>
-            <w:r>
-              <w:rPr>
-                <w:noProof/>
-                <w:webHidden/>
-              </w:rPr>
-              <w:fldChar w:fldCharType="begin"/>
-            </w:r>
-            <w:r>
-              <w:rPr>
-                <w:noProof/>
-                <w:webHidden/>
-              </w:rPr>
-              <w:instrText xml:space="preserve"> PAGEREF _Toc60835648 \h </w:instrText>
+              <w:instrText xml:space="preserve"> PAGEREF _Toc60950207 \h </w:instrText>
             </w:r>
             <w:r>
               <w:rPr>
@@ -834,13 +610,13 @@
               <w:sz w:val="21"/>
             </w:rPr>
           </w:pPr>
-          <w:hyperlink w:anchor="_Toc60835649" w:history="1">
+          <w:hyperlink w:anchor="_Toc60950208" w:history="1">
             <w:r>
               <w:rPr>
                 <w:rStyle w:val="a3"/>
                 <w:noProof/>
               </w:rPr>
-              <w:t>3.2</w:t>
+              <w:t>2.5</w:t>
             </w:r>
             <w:r>
               <w:rPr>
@@ -856,7 +632,7 @@
                 <w:rStyle w:val="a3"/>
                 <w:noProof/>
               </w:rPr>
-              <w:t>功能类</w:t>
+              <w:t>系统图层管理方式</w:t>
             </w:r>
             <w:r>
               <w:rPr>
@@ -877,7 +653,7 @@
                 <w:noProof/>
                 <w:webHidden/>
               </w:rPr>
-              <w:instrText xml:space="preserve"> PAGEREF _Toc60835649 \h </w:instrText>
+              <w:instrText xml:space="preserve"> PAGEREF _Toc60950208 \h </w:instrText>
             </w:r>
             <w:r>
               <w:rPr>
@@ -897,7 +673,177 @@
                 <w:noProof/>
                 <w:webHidden/>
               </w:rPr>
-              <w:t>3</w:t>
+              <w:t>2</w:t>
+            </w:r>
+            <w:r>
+              <w:rPr>
+                <w:noProof/>
+                <w:webHidden/>
+              </w:rPr>
+              <w:fldChar w:fldCharType="end"/>
+            </w:r>
+          </w:hyperlink>
+        </w:p>
+        <w:p>
+          <w:pPr>
+            <w:pStyle w:val="TOC1"/>
+            <w:tabs>
+              <w:tab w:val="left" w:pos="440"/>
+              <w:tab w:val="right" w:leader="dot" w:pos="8296"/>
+            </w:tabs>
+            <w:rPr>
+              <w:noProof/>
+            </w:rPr>
+          </w:pPr>
+          <w:hyperlink w:anchor="_Toc60950209" w:history="1">
+            <w:r>
+              <w:rPr>
+                <w:rStyle w:val="a3"/>
+                <w:noProof/>
+              </w:rPr>
+              <w:t>3.</w:t>
+            </w:r>
+            <w:r>
+              <w:rPr>
+                <w:noProof/>
+              </w:rPr>
+              <w:tab/>
+            </w:r>
+            <w:r>
+              <w:rPr>
+                <w:rStyle w:val="a3"/>
+                <w:noProof/>
+              </w:rPr>
+              <w:t>系统内置CMD指令</w:t>
+            </w:r>
+            <w:r>
+              <w:rPr>
+                <w:noProof/>
+                <w:webHidden/>
+              </w:rPr>
+              <w:tab/>
+            </w:r>
+            <w:r>
+              <w:rPr>
+                <w:noProof/>
+                <w:webHidden/>
+              </w:rPr>
+              <w:fldChar w:fldCharType="begin"/>
+            </w:r>
+            <w:r>
+              <w:rPr>
+                <w:noProof/>
+                <w:webHidden/>
+              </w:rPr>
+              <w:instrText xml:space="preserve"> PAGEREF _Toc60950209 \h </w:instrText>
+            </w:r>
+            <w:r>
+              <w:rPr>
+                <w:noProof/>
+                <w:webHidden/>
+              </w:rPr>
+            </w:r>
+            <w:r>
+              <w:rPr>
+                <w:noProof/>
+                <w:webHidden/>
+              </w:rPr>
+              <w:fldChar w:fldCharType="separate"/>
+            </w:r>
+            <w:r>
+              <w:rPr>
+                <w:noProof/>
+                <w:webHidden/>
+              </w:rPr>
+              <w:t>2</w:t>
+            </w:r>
+            <w:r>
+              <w:rPr>
+                <w:noProof/>
+                <w:webHidden/>
+              </w:rPr>
+              <w:fldChar w:fldCharType="end"/>
+            </w:r>
+          </w:hyperlink>
+        </w:p>
+        <w:p>
+          <w:pPr>
+            <w:pStyle w:val="TOC2"/>
+            <w:tabs>
+              <w:tab w:val="left" w:pos="840"/>
+              <w:tab w:val="right" w:leader="dot" w:pos="8296"/>
+            </w:tabs>
+            <w:rPr>
+              <w:rFonts w:cstheme="minorBidi"/>
+              <w:noProof/>
+              <w:kern w:val="2"/>
+              <w:sz w:val="21"/>
+            </w:rPr>
+          </w:pPr>
+          <w:hyperlink w:anchor="_Toc60950210" w:history="1">
+            <w:r>
+              <w:rPr>
+                <w:rStyle w:val="a3"/>
+                <w:noProof/>
+              </w:rPr>
+              <w:t>3.1</w:t>
+            </w:r>
+            <w:r>
+              <w:rPr>
+                <w:rFonts w:cstheme="minorBidi"/>
+                <w:noProof/>
+                <w:kern w:val="2"/>
+                <w:sz w:val="21"/>
+              </w:rPr>
+              <w:tab/>
+            </w:r>
+            <w:r>
+              <w:rPr>
+                <w:rStyle w:val="a3"/>
+                <w:noProof/>
+              </w:rPr>
+              <w:t>查询类</w:t>
+            </w:r>
+            <w:r>
+              <w:rPr>
+                <w:noProof/>
+                <w:webHidden/>
+              </w:rPr>
+              <w:tab/>
+            </w:r>
+            <w:r>
+              <w:rPr>
+                <w:noProof/>
+                <w:webHidden/>
+              </w:rPr>
+              <w:fldChar w:fldCharType="begin"/>
+            </w:r>
+            <w:r>
+              <w:rPr>
+                <w:noProof/>
+                <w:webHidden/>
+              </w:rPr>
+              <w:instrText xml:space="preserve"> PAGEREF _Toc60950210 \h </w:instrText>
+            </w:r>
+            <w:r>
+              <w:rPr>
+                <w:noProof/>
+                <w:webHidden/>
+              </w:rPr>
+            </w:r>
+            <w:r>
+              <w:rPr>
+                <w:noProof/>
+                <w:webHidden/>
+              </w:rPr>
+              <w:fldChar w:fldCharType="separate"/>
+            </w:r>
+            <w:r>
+              <w:rPr>
+                <w:noProof/>
+                <w:webHidden/>
+              </w:rPr>
+              <w:t>2</w:t>
             </w:r>
             <w:r>
               <w:rPr>
@@ -921,13 +867,13 @@
               <w:sz w:val="21"/>
             </w:rPr>
           </w:pPr>
-          <w:hyperlink w:anchor="_Toc60835650" w:history="1">
+          <w:hyperlink w:anchor="_Toc60950211" w:history="1">
             <w:r>
               <w:rPr>
                 <w:rStyle w:val="a3"/>
                 <w:noProof/>
               </w:rPr>
-              <w:t>cls&amp;clear指令</w:t>
+              <w:t>mem指令</w:t>
             </w:r>
             <w:r>
               <w:rPr>
@@ -948,7 +894,7 @@
                 <w:noProof/>
                 <w:webHidden/>
               </w:rPr>
-              <w:instrText xml:space="preserve"> PAGEREF _Toc60835650 \h </w:instrText>
+              <w:instrText xml:space="preserve"> PAGEREF _Toc60950211 \h </w:instrText>
             </w:r>
             <w:r>
               <w:rPr>
@@ -968,7 +914,7 @@
                 <w:noProof/>
                 <w:webHidden/>
               </w:rPr>
-              <w:t>3</w:t>
+              <w:t>2</w:t>
             </w:r>
             <w:r>
               <w:rPr>
@@ -992,13 +938,13 @@
               <w:sz w:val="21"/>
             </w:rPr>
           </w:pPr>
-          <w:hyperlink w:anchor="_Toc60835651" w:history="1">
+          <w:hyperlink w:anchor="_Toc60950212" w:history="1">
             <w:r>
               <w:rPr>
                 <w:rStyle w:val="a3"/>
                 <w:noProof/>
               </w:rPr>
-              <w:t>type [Filename]指令</w:t>
+              <w:t>dir&amp;ls指令</w:t>
             </w:r>
             <w:r>
               <w:rPr>
@@ -1019,7 +965,95 @@
                 <w:noProof/>
                 <w:webHidden/>
               </w:rPr>
-              <w:instrText xml:space="preserve"> PAGEREF _Toc60835651 \h </w:instrText>
+              <w:instrText xml:space="preserve"> PAGEREF _Toc60950212 \h </w:instrText>
+            </w:r>
+            <w:r>
+              <w:rPr>
+                <w:noProof/>
+                <w:webHidden/>
+              </w:rPr>
+            </w:r>
+            <w:r>
+              <w:rPr>
+                <w:noProof/>
+                <w:webHidden/>
+              </w:rPr>
+              <w:fldChar w:fldCharType="separate"/>
+            </w:r>
+            <w:r>
+              <w:rPr>
+                <w:noProof/>
+                <w:webHidden/>
+              </w:rPr>
+              <w:t>2</w:t>
+            </w:r>
+            <w:r>
+              <w:rPr>
+                <w:noProof/>
+                <w:webHidden/>
+              </w:rPr>
+              <w:fldChar w:fldCharType="end"/>
+            </w:r>
+          </w:hyperlink>
+        </w:p>
+        <w:p>
+          <w:pPr>
+            <w:pStyle w:val="TOC2"/>
+            <w:tabs>
+              <w:tab w:val="left" w:pos="840"/>
+              <w:tab w:val="right" w:leader="dot" w:pos="8296"/>
+            </w:tabs>
+            <w:rPr>
+              <w:rFonts w:cstheme="minorBidi"/>
+              <w:noProof/>
+              <w:kern w:val="2"/>
+              <w:sz w:val="21"/>
+            </w:rPr>
+          </w:pPr>
+          <w:hyperlink w:anchor="_Toc60950213" w:history="1">
+            <w:r>
+              <w:rPr>
+                <w:rStyle w:val="a3"/>
+                <w:noProof/>
+              </w:rPr>
+              <w:t>3.2</w:t>
+            </w:r>
+            <w:r>
+              <w:rPr>
+                <w:rFonts w:cstheme="minorBidi"/>
+                <w:noProof/>
+                <w:kern w:val="2"/>
+                <w:sz w:val="21"/>
+              </w:rPr>
+              <w:tab/>
+            </w:r>
+            <w:r>
+              <w:rPr>
+                <w:rStyle w:val="a3"/>
+                <w:noProof/>
+              </w:rPr>
+              <w:t>功能类</w:t>
+            </w:r>
+            <w:r>
+              <w:rPr>
+                <w:noProof/>
+                <w:webHidden/>
+              </w:rPr>
+              <w:tab/>
+            </w:r>
+            <w:r>
+              <w:rPr>
+                <w:noProof/>
+                <w:webHidden/>
+              </w:rPr>
+              <w:fldChar w:fldCharType="begin"/>
+            </w:r>
+            <w:r>
+              <w:rPr>
+                <w:noProof/>
+                <w:webHidden/>
+              </w:rPr>
+              <w:instrText xml:space="preserve"> PAGEREF _Toc60950213 \h </w:instrText>
             </w:r>
             <w:r>
               <w:rPr>
@@ -1063,13 +1097,13 @@
               <w:sz w:val="21"/>
             </w:rPr>
           </w:pPr>
-          <w:hyperlink w:anchor="_Toc60835652" w:history="1">
+          <w:hyperlink w:anchor="_Toc60950214" w:history="1">
             <w:r>
               <w:rPr>
                 <w:rStyle w:val="a3"/>
                 <w:noProof/>
               </w:rPr>
-              <w:t>exit 指令</w:t>
+              <w:t>cls&amp;clear指令</w:t>
             </w:r>
             <w:r>
               <w:rPr>
@@ -1090,7 +1124,7 @@
                 <w:noProof/>
                 <w:webHidden/>
               </w:rPr>
-              <w:instrText xml:space="preserve"> PAGEREF _Toc60835652 \h </w:instrText>
+              <w:instrText xml:space="preserve"> PAGEREF _Toc60950214 \h </w:instrText>
             </w:r>
             <w:r>
               <w:rPr>
@@ -1134,13 +1168,13 @@
               <w:sz w:val="21"/>
             </w:rPr>
           </w:pPr>
-          <w:hyperlink w:anchor="_Toc60835653" w:history="1">
+          <w:hyperlink w:anchor="_Toc60950215" w:history="1">
             <w:r>
               <w:rPr>
                 <w:rStyle w:val="a3"/>
                 <w:noProof/>
               </w:rPr>
-              <w:t>start指令</w:t>
+              <w:t>type [Filename]指令</w:t>
             </w:r>
             <w:r>
               <w:rPr>
@@ -1161,7 +1195,7 @@
                 <w:noProof/>
                 <w:webHidden/>
               </w:rPr>
-              <w:instrText xml:space="preserve"> PAGEREF _Toc60835653 \h </w:instrText>
+              <w:instrText xml:space="preserve"> PAGEREF _Toc60950215 \h </w:instrText>
             </w:r>
             <w:r>
               <w:rPr>
@@ -1205,13 +1239,13 @@
               <w:sz w:val="21"/>
             </w:rPr>
           </w:pPr>
-          <w:hyperlink w:anchor="_Toc60835654" w:history="1">
+          <w:hyperlink w:anchor="_Toc60950216" w:history="1">
             <w:r>
               <w:rPr>
                 <w:rStyle w:val="a3"/>
                 <w:noProof/>
               </w:rPr>
-              <w:t>run指令</w:t>
+              <w:t>exit 指令</w:t>
             </w:r>
             <w:r>
               <w:rPr>
@@ -1232,7 +1266,7 @@
                 <w:noProof/>
                 <w:webHidden/>
               </w:rPr>
-              <w:instrText xml:space="preserve"> PAGEREF _Toc60835654 \h </w:instrText>
+              <w:instrText xml:space="preserve"> PAGEREF _Toc60950216 \h </w:instrText>
             </w:r>
             <w:r>
               <w:rPr>
@@ -1276,13 +1310,13 @@
               <w:sz w:val="21"/>
             </w:rPr>
           </w:pPr>
-          <w:hyperlink w:anchor="_Toc60835655" w:history="1">
+          <w:hyperlink w:anchor="_Toc60950217" w:history="1">
             <w:r>
               <w:rPr>
                 <w:rStyle w:val="a3"/>
                 <w:noProof/>
               </w:rPr>
-              <w:t>langmode指令</w:t>
+              <w:t>start指令</w:t>
             </w:r>
             <w:r>
               <w:rPr>
@@ -1303,7 +1337,7 @@
                 <w:noProof/>
                 <w:webHidden/>
               </w:rPr>
-              <w:instrText xml:space="preserve"> PAGEREF _Toc60835655 \h </w:instrText>
+              <w:instrText xml:space="preserve"> PAGEREF _Toc60950217 \h </w:instrText>
             </w:r>
             <w:r>
               <w:rPr>
@@ -1347,13 +1381,13 @@
               <w:sz w:val="21"/>
             </w:rPr>
           </w:pPr>
-          <w:hyperlink w:anchor="_Toc60835656" w:history="1">
+          <w:hyperlink w:anchor="_Toc60950218" w:history="1">
             <w:r>
               <w:rPr>
                 <w:rStyle w:val="a3"/>
                 <w:noProof/>
               </w:rPr>
-              <w:t>shutdown指令</w:t>
+              <w:t>run指令</w:t>
             </w:r>
             <w:r>
               <w:rPr>
@@ -1374,7 +1408,7 @@
                 <w:noProof/>
                 <w:webHidden/>
               </w:rPr>
-              <w:instrText xml:space="preserve"> PAGEREF _Toc60835656 \h </w:instrText>
+              <w:instrText xml:space="preserve"> PAGEREF _Toc60950218 \h </w:instrText>
             </w:r>
             <w:r>
               <w:rPr>
@@ -1418,13 +1452,13 @@
               <w:sz w:val="21"/>
             </w:rPr>
           </w:pPr>
-          <w:hyperlink w:anchor="_Toc60835657" w:history="1">
+          <w:hyperlink w:anchor="_Toc60950219" w:history="1">
             <w:r>
               <w:rPr>
                 <w:rStyle w:val="a3"/>
                 <w:noProof/>
               </w:rPr>
-              <w:t>sysmode指令</w:t>
+              <w:t>langmode指令</w:t>
             </w:r>
             <w:r>
               <w:rPr>
@@ -1445,7 +1479,7 @@
                 <w:noProof/>
                 <w:webHidden/>
               </w:rPr>
-              <w:instrText xml:space="preserve"> PAGEREF _Toc60835657 \h </w:instrText>
+              <w:instrText xml:space="preserve"> PAGEREF _Toc60950219 \h </w:instrText>
             </w:r>
             <w:r>
               <w:rPr>
@@ -1489,13 +1523,13 @@
               <w:sz w:val="21"/>
             </w:rPr>
           </w:pPr>
-          <w:hyperlink w:anchor="_Toc60835658" w:history="1">
+          <w:hyperlink w:anchor="_Toc60950220" w:history="1">
             <w:r>
               <w:rPr>
                 <w:rStyle w:val="a3"/>
                 <w:noProof/>
               </w:rPr>
-              <w:t>echo指令</w:t>
+              <w:t>shutdown指令</w:t>
             </w:r>
             <w:r>
               <w:rPr>
@@ -1516,7 +1550,7 @@
                 <w:noProof/>
                 <w:webHidden/>
               </w:rPr>
-              <w:instrText xml:space="preserve"> PAGEREF _Toc60835658 \h </w:instrText>
+              <w:instrText xml:space="preserve"> PAGEREF _Toc60950220 \h </w:instrText>
             </w:r>
             <w:r>
               <w:rPr>
@@ -1536,89 +1570,7 @@
                 <w:noProof/>
                 <w:webHidden/>
               </w:rPr>
-              <w:t>4</w:t>
-            </w:r>
-            <w:r>
-              <w:rPr>
-                <w:noProof/>
-                <w:webHidden/>
-              </w:rPr>
-              <w:fldChar w:fldCharType="end"/>
-            </w:r>
-          </w:hyperlink>
-        </w:p>
-        <w:p>
-          <w:pPr>
-            <w:pStyle w:val="TOC1"/>
-            <w:tabs>
-              <w:tab w:val="left" w:pos="440"/>
-              <w:tab w:val="right" w:leader="dot" w:pos="8296"/>
-            </w:tabs>
-            <w:rPr>
-              <w:noProof/>
-            </w:rPr>
-          </w:pPr>
-          <w:hyperlink w:anchor="_Toc60835659" w:history="1">
-            <w:r>
-              <w:rPr>
-                <w:rStyle w:val="a3"/>
-                <w:noProof/>
-              </w:rPr>
-              <w:t>4.</w:t>
-            </w:r>
-            <w:r>
-              <w:rPr>
-                <w:noProof/>
-              </w:rPr>
-              <w:tab/>
-            </w:r>
-            <w:r>
-              <w:rPr>
-                <w:rStyle w:val="a3"/>
-                <w:noProof/>
-              </w:rPr>
-              <w:t>KalinoteOS系统API</w:t>
-            </w:r>
-            <w:r>
-              <w:rPr>
-                <w:noProof/>
-                <w:webHidden/>
-              </w:rPr>
-              <w:tab/>
-            </w:r>
-            <w:r>
-              <w:rPr>
-                <w:noProof/>
-                <w:webHidden/>
-              </w:rPr>
-              <w:fldChar w:fldCharType="begin"/>
-            </w:r>
-            <w:r>
-              <w:rPr>
-                <w:noProof/>
-                <w:webHidden/>
-              </w:rPr>
-              <w:instrText xml:space="preserve"> PAGEREF _Toc60835659 \h </w:instrText>
-            </w:r>
-            <w:r>
-              <w:rPr>
-                <w:noProof/>
-                <w:webHidden/>
-              </w:rPr>
-            </w:r>
-            <w:r>
-              <w:rPr>
-                <w:noProof/>
-                <w:webHidden/>
-              </w:rPr>
-              <w:fldChar w:fldCharType="separate"/>
-            </w:r>
-            <w:r>
-              <w:rPr>
-                <w:noProof/>
-                <w:webHidden/>
-              </w:rPr>
-              <w:t>4</w:t>
+              <w:t>3</w:t>
             </w:r>
             <w:r>
               <w:rPr>
@@ -1642,13 +1594,13 @@
               <w:sz w:val="21"/>
             </w:rPr>
           </w:pPr>
-          <w:hyperlink w:anchor="_Toc60835660" w:history="1">
+          <w:hyperlink w:anchor="_Toc60950221" w:history="1">
             <w:r>
               <w:rPr>
                 <w:rStyle w:val="a3"/>
                 <w:noProof/>
               </w:rPr>
-              <w:t>_api_putchar:</w:t>
+              <w:t>sysmode指令</w:t>
             </w:r>
             <w:r>
               <w:rPr>
@@ -1669,7 +1621,7 @@
                 <w:noProof/>
                 <w:webHidden/>
               </w:rPr>
-              <w:instrText xml:space="preserve"> PAGEREF _Toc60835660 \h </w:instrText>
+              <w:instrText xml:space="preserve"> PAGEREF _Toc60950221 \h </w:instrText>
             </w:r>
             <w:r>
               <w:rPr>
@@ -1689,7 +1641,7 @@
                 <w:noProof/>
                 <w:webHidden/>
               </w:rPr>
-              <w:t>4</w:t>
+              <w:t>3</w:t>
             </w:r>
             <w:r>
               <w:rPr>
@@ -1713,13 +1665,13 @@
               <w:sz w:val="21"/>
             </w:rPr>
           </w:pPr>
-          <w:hyperlink w:anchor="_Toc60835661" w:history="1">
+          <w:hyperlink w:anchor="_Toc60950222" w:history="1">
             <w:r>
               <w:rPr>
                 <w:rStyle w:val="a3"/>
                 <w:noProof/>
               </w:rPr>
-              <w:t>_api_putstr0:</w:t>
+              <w:t>echo指令</w:t>
             </w:r>
             <w:r>
               <w:rPr>
@@ -1740,7 +1692,89 @@
                 <w:noProof/>
                 <w:webHidden/>
               </w:rPr>
-              <w:instrText xml:space="preserve"> PAGEREF _Toc60835661 \h </w:instrText>
+              <w:instrText xml:space="preserve"> PAGEREF _Toc60950222 \h </w:instrText>
+            </w:r>
+            <w:r>
+              <w:rPr>
+                <w:noProof/>
+                <w:webHidden/>
+              </w:rPr>
+            </w:r>
+            <w:r>
+              <w:rPr>
+                <w:noProof/>
+                <w:webHidden/>
+              </w:rPr>
+              <w:fldChar w:fldCharType="separate"/>
+            </w:r>
+            <w:r>
+              <w:rPr>
+                <w:noProof/>
+                <w:webHidden/>
+              </w:rPr>
+              <w:t>4</w:t>
+            </w:r>
+            <w:r>
+              <w:rPr>
+                <w:noProof/>
+                <w:webHidden/>
+              </w:rPr>
+              <w:fldChar w:fldCharType="end"/>
+            </w:r>
+          </w:hyperlink>
+        </w:p>
+        <w:p>
+          <w:pPr>
+            <w:pStyle w:val="TOC1"/>
+            <w:tabs>
+              <w:tab w:val="left" w:pos="440"/>
+              <w:tab w:val="right" w:leader="dot" w:pos="8296"/>
+            </w:tabs>
+            <w:rPr>
+              <w:noProof/>
+            </w:rPr>
+          </w:pPr>
+          <w:hyperlink w:anchor="_Toc60950223" w:history="1">
+            <w:r>
+              <w:rPr>
+                <w:rStyle w:val="a3"/>
+                <w:noProof/>
+              </w:rPr>
+              <w:t>4.</w:t>
+            </w:r>
+            <w:r>
+              <w:rPr>
+                <w:noProof/>
+              </w:rPr>
+              <w:tab/>
+            </w:r>
+            <w:r>
+              <w:rPr>
+                <w:rStyle w:val="a3"/>
+                <w:noProof/>
+              </w:rPr>
+              <w:t>KalinoteOS系统API</w:t>
+            </w:r>
+            <w:r>
+              <w:rPr>
+                <w:noProof/>
+                <w:webHidden/>
+              </w:rPr>
+              <w:tab/>
+            </w:r>
+            <w:r>
+              <w:rPr>
+                <w:noProof/>
+                <w:webHidden/>
+              </w:rPr>
+              <w:fldChar w:fldCharType="begin"/>
+            </w:r>
+            <w:r>
+              <w:rPr>
+                <w:noProof/>
+                <w:webHidden/>
+              </w:rPr>
+              <w:instrText xml:space="preserve"> PAGEREF _Toc60950223 \h </w:instrText>
             </w:r>
             <w:r>
               <w:rPr>
@@ -1784,13 +1818,13 @@
               <w:sz w:val="21"/>
             </w:rPr>
           </w:pPr>
-          <w:hyperlink w:anchor="_Toc60835662" w:history="1">
+          <w:hyperlink w:anchor="_Toc60950224" w:history="1">
             <w:r>
               <w:rPr>
                 <w:rStyle w:val="a3"/>
                 <w:noProof/>
               </w:rPr>
-              <w:t>cons_putstr1:</w:t>
+              <w:t>_api_putchar:</w:t>
             </w:r>
             <w:r>
               <w:rPr>
@@ -1811,7 +1845,7 @@
                 <w:noProof/>
                 <w:webHidden/>
               </w:rPr>
-              <w:instrText xml:space="preserve"> PAGEREF _Toc60835662 \h </w:instrText>
+              <w:instrText xml:space="preserve"> PAGEREF _Toc60950224 \h </w:instrText>
             </w:r>
             <w:r>
               <w:rPr>
@@ -1855,13 +1889,13 @@
               <w:sz w:val="21"/>
             </w:rPr>
           </w:pPr>
-          <w:hyperlink w:anchor="_Toc60835663" w:history="1">
+          <w:hyperlink w:anchor="_Toc60950225" w:history="1">
             <w:r>
               <w:rPr>
                 <w:rStyle w:val="a3"/>
                 <w:noProof/>
               </w:rPr>
-              <w:t>api_end:</w:t>
+              <w:t>_api_putstr0:</w:t>
             </w:r>
             <w:r>
               <w:rPr>
@@ -1882,7 +1916,7 @@
                 <w:noProof/>
                 <w:webHidden/>
               </w:rPr>
-              <w:instrText xml:space="preserve"> PAGEREF _Toc60835663 \h </w:instrText>
+              <w:instrText xml:space="preserve"> PAGEREF _Toc60950225 \h </w:instrText>
             </w:r>
             <w:r>
               <w:rPr>
@@ -1926,13 +1960,13 @@
               <w:sz w:val="21"/>
             </w:rPr>
           </w:pPr>
-          <w:hyperlink w:anchor="_Toc60835664" w:history="1">
+          <w:hyperlink w:anchor="_Toc60950226" w:history="1">
             <w:r>
               <w:rPr>
                 <w:rStyle w:val="a3"/>
                 <w:noProof/>
               </w:rPr>
-              <w:t>api_openwin:</w:t>
+              <w:t>cons_putstr1:</w:t>
             </w:r>
             <w:r>
               <w:rPr>
@@ -1953,7 +1987,7 @@
                 <w:noProof/>
                 <w:webHidden/>
               </w:rPr>
-              <w:instrText xml:space="preserve"> PAGEREF _Toc60835664 \h </w:instrText>
+              <w:instrText xml:space="preserve"> PAGEREF _Toc60950226 \h </w:instrText>
             </w:r>
             <w:r>
               <w:rPr>
@@ -1973,7 +2007,7 @@
                 <w:noProof/>
                 <w:webHidden/>
               </w:rPr>
-              <w:t>5</w:t>
+              <w:t>4</w:t>
             </w:r>
             <w:r>
               <w:rPr>
@@ -1997,13 +2031,13 @@
               <w:sz w:val="21"/>
             </w:rPr>
           </w:pPr>
-          <w:hyperlink w:anchor="_Toc60835665" w:history="1">
+          <w:hyperlink w:anchor="_Toc60950227" w:history="1">
             <w:r>
               <w:rPr>
                 <w:rStyle w:val="a3"/>
                 <w:noProof/>
               </w:rPr>
-              <w:t>_api_putstrwin:</w:t>
+              <w:t>api_end:</w:t>
             </w:r>
             <w:r>
               <w:rPr>
@@ -2024,7 +2058,7 @@
                 <w:noProof/>
                 <w:webHidden/>
               </w:rPr>
-              <w:instrText xml:space="preserve"> PAGEREF _Toc60835665 \h </w:instrText>
+              <w:instrText xml:space="preserve"> PAGEREF _Toc60950227 \h </w:instrText>
             </w:r>
             <w:r>
               <w:rPr>
@@ -2044,7 +2078,7 @@
                 <w:noProof/>
                 <w:webHidden/>
               </w:rPr>
-              <w:t>5</w:t>
+              <w:t>4</w:t>
             </w:r>
             <w:r>
               <w:rPr>
@@ -2068,13 +2102,13 @@
               <w:sz w:val="21"/>
             </w:rPr>
           </w:pPr>
-          <w:hyperlink w:anchor="_Toc60835666" w:history="1">
+          <w:hyperlink w:anchor="_Toc60950228" w:history="1">
             <w:r>
               <w:rPr>
                 <w:rStyle w:val="a3"/>
                 <w:noProof/>
               </w:rPr>
-              <w:t>_api_boxfilwin:</w:t>
+              <w:t>api_openwin:</w:t>
             </w:r>
             <w:r>
               <w:rPr>
@@ -2095,7 +2129,7 @@
                 <w:noProof/>
                 <w:webHidden/>
               </w:rPr>
-              <w:instrText xml:space="preserve"> PAGEREF _Toc60835666 \h </w:instrText>
+              <w:instrText xml:space="preserve"> PAGEREF _Toc60950228 \h </w:instrText>
             </w:r>
             <w:r>
               <w:rPr>
@@ -2139,13 +2173,13 @@
               <w:sz w:val="21"/>
             </w:rPr>
           </w:pPr>
-          <w:hyperlink w:anchor="_Toc60835667" w:history="1">
+          <w:hyperlink w:anchor="_Toc60950229" w:history="1">
             <w:r>
               <w:rPr>
                 <w:rStyle w:val="a3"/>
                 <w:noProof/>
               </w:rPr>
-              <w:t>_api_initmalloc:</w:t>
+              <w:t>_api_putstrwin:</w:t>
             </w:r>
             <w:r>
               <w:rPr>
@@ -2166,7 +2200,7 @@
                 <w:noProof/>
                 <w:webHidden/>
               </w:rPr>
-              <w:instrText xml:space="preserve"> PAGEREF _Toc60835667 \h </w:instrText>
+              <w:instrText xml:space="preserve"> PAGEREF _Toc60950229 \h </w:instrText>
             </w:r>
             <w:r>
               <w:rPr>
@@ -2186,7 +2220,7 @@
                 <w:noProof/>
                 <w:webHidden/>
               </w:rPr>
-              <w:t>6</w:t>
+              <w:t>5</w:t>
             </w:r>
             <w:r>
               <w:rPr>
@@ -2210,13 +2244,13 @@
               <w:sz w:val="21"/>
             </w:rPr>
           </w:pPr>
-          <w:hyperlink w:anchor="_Toc60835668" w:history="1">
+          <w:hyperlink w:anchor="_Toc60950230" w:history="1">
             <w:r>
               <w:rPr>
                 <w:rStyle w:val="a3"/>
                 <w:noProof/>
               </w:rPr>
-              <w:t>_api_malloc:</w:t>
+              <w:t>_api_boxfilwin:</w:t>
             </w:r>
             <w:r>
               <w:rPr>
@@ -2237,7 +2271,7 @@
                 <w:noProof/>
                 <w:webHidden/>
               </w:rPr>
-              <w:instrText xml:space="preserve"> PAGEREF _Toc60835668 \h </w:instrText>
+              <w:instrText xml:space="preserve"> PAGEREF _Toc60950230 \h </w:instrText>
             </w:r>
             <w:r>
               <w:rPr>
@@ -2257,7 +2291,7 @@
                 <w:noProof/>
                 <w:webHidden/>
               </w:rPr>
-              <w:t>6</w:t>
+              <w:t>5</w:t>
             </w:r>
             <w:r>
               <w:rPr>
@@ -2281,13 +2315,13 @@
               <w:sz w:val="21"/>
             </w:rPr>
           </w:pPr>
-          <w:hyperlink w:anchor="_Toc60835669" w:history="1">
+          <w:hyperlink w:anchor="_Toc60950231" w:history="1">
             <w:r>
               <w:rPr>
                 <w:rStyle w:val="a3"/>
                 <w:noProof/>
               </w:rPr>
-              <w:t>_api_free:</w:t>
+              <w:t>_api_initmalloc:</w:t>
             </w:r>
             <w:r>
               <w:rPr>
@@ -2308,7 +2342,7 @@
                 <w:noProof/>
                 <w:webHidden/>
               </w:rPr>
-              <w:instrText xml:space="preserve"> PAGEREF _Toc60835669 \h </w:instrText>
+              <w:instrText xml:space="preserve"> PAGEREF _Toc60950231 \h </w:instrText>
             </w:r>
             <w:r>
               <w:rPr>
@@ -2352,13 +2386,13 @@
               <w:sz w:val="21"/>
             </w:rPr>
           </w:pPr>
-          <w:hyperlink w:anchor="_Toc60835670" w:history="1">
+          <w:hyperlink w:anchor="_Toc60950232" w:history="1">
             <w:r>
               <w:rPr>
                 <w:rStyle w:val="a3"/>
                 <w:noProof/>
               </w:rPr>
-              <w:t>_api_point:</w:t>
+              <w:t>_api_malloc:</w:t>
             </w:r>
             <w:r>
               <w:rPr>
@@ -2379,7 +2413,7 @@
                 <w:noProof/>
                 <w:webHidden/>
               </w:rPr>
-              <w:instrText xml:space="preserve"> PAGEREF _Toc60835670 \h </w:instrText>
+              <w:instrText xml:space="preserve"> PAGEREF _Toc60950232 \h </w:instrText>
             </w:r>
             <w:r>
               <w:rPr>
@@ -2399,7 +2433,7 @@
                 <w:noProof/>
                 <w:webHidden/>
               </w:rPr>
-              <w:t>7</w:t>
+              <w:t>6</w:t>
             </w:r>
             <w:r>
               <w:rPr>
@@ -2423,13 +2457,13 @@
               <w:sz w:val="21"/>
             </w:rPr>
           </w:pPr>
-          <w:hyperlink w:anchor="_Toc60835671" w:history="1">
+          <w:hyperlink w:anchor="_Toc60950233" w:history="1">
             <w:r>
               <w:rPr>
                 <w:rStyle w:val="a3"/>
                 <w:noProof/>
               </w:rPr>
-              <w:t>_api_refreshwin:</w:t>
+              <w:t>_api_free:</w:t>
             </w:r>
             <w:r>
               <w:rPr>
@@ -2450,7 +2484,7 @@
                 <w:noProof/>
                 <w:webHidden/>
               </w:rPr>
-              <w:instrText xml:space="preserve"> PAGEREF _Toc60835671 \h </w:instrText>
+              <w:instrText xml:space="preserve"> PAGEREF _Toc60950233 \h </w:instrText>
             </w:r>
             <w:r>
               <w:rPr>
@@ -2470,7 +2504,7 @@
                 <w:noProof/>
                 <w:webHidden/>
               </w:rPr>
-              <w:t>7</w:t>
+              <w:t>6</w:t>
             </w:r>
             <w:r>
               <w:rPr>
@@ -2494,13 +2528,13 @@
               <w:sz w:val="21"/>
             </w:rPr>
           </w:pPr>
-          <w:hyperlink w:anchor="_Toc60835672" w:history="1">
+          <w:hyperlink w:anchor="_Toc60950234" w:history="1">
             <w:r>
               <w:rPr>
                 <w:rStyle w:val="a3"/>
                 <w:noProof/>
               </w:rPr>
-              <w:t>_api_linewin:</w:t>
+              <w:t>_api_point:</w:t>
             </w:r>
             <w:r>
               <w:rPr>
@@ -2521,7 +2555,7 @@
                 <w:noProof/>
                 <w:webHidden/>
               </w:rPr>
-              <w:instrText xml:space="preserve"> PAGEREF _Toc60835672 \h </w:instrText>
+              <w:instrText xml:space="preserve"> PAGEREF _Toc60950234 \h </w:instrText>
             </w:r>
             <w:r>
               <w:rPr>
@@ -2565,13 +2599,13 @@
               <w:sz w:val="21"/>
             </w:rPr>
           </w:pPr>
-          <w:hyperlink w:anchor="_Toc60835673" w:history="1">
+          <w:hyperlink w:anchor="_Toc60950235" w:history="1">
             <w:r>
               <w:rPr>
                 <w:rStyle w:val="a3"/>
                 <w:noProof/>
               </w:rPr>
-              <w:t>_api_closewin:</w:t>
+              <w:t>_api_refreshwin:</w:t>
             </w:r>
             <w:r>
               <w:rPr>
@@ -2592,7 +2626,7 @@
                 <w:noProof/>
                 <w:webHidden/>
               </w:rPr>
-              <w:instrText xml:space="preserve"> PAGEREF _Toc60835673 \h </w:instrText>
+              <w:instrText xml:space="preserve"> PAGEREF _Toc60950235 \h </w:instrText>
             </w:r>
             <w:r>
               <w:rPr>
@@ -2612,7 +2646,7 @@
                 <w:noProof/>
                 <w:webHidden/>
               </w:rPr>
-              <w:t>8</w:t>
+              <w:t>7</w:t>
             </w:r>
             <w:r>
               <w:rPr>
@@ -2636,13 +2670,13 @@
               <w:sz w:val="21"/>
             </w:rPr>
           </w:pPr>
-          <w:hyperlink w:anchor="_Toc60835674" w:history="1">
+          <w:hyperlink w:anchor="_Toc60950236" w:history="1">
             <w:r>
               <w:rPr>
                 <w:rStyle w:val="a3"/>
                 <w:noProof/>
               </w:rPr>
-              <w:t>_api_getkey:</w:t>
+              <w:t>_api_linewin:</w:t>
             </w:r>
             <w:r>
               <w:rPr>
@@ -2663,7 +2697,7 @@
                 <w:noProof/>
                 <w:webHidden/>
               </w:rPr>
-              <w:instrText xml:space="preserve"> PAGEREF _Toc60835674 \h </w:instrText>
+              <w:instrText xml:space="preserve"> PAGEREF _Toc60950236 \h </w:instrText>
             </w:r>
             <w:r>
               <w:rPr>
@@ -2683,7 +2717,7 @@
                 <w:noProof/>
                 <w:webHidden/>
               </w:rPr>
-              <w:t>8</w:t>
+              <w:t>7</w:t>
             </w:r>
             <w:r>
               <w:rPr>
@@ -2707,13 +2741,13 @@
               <w:sz w:val="21"/>
             </w:rPr>
           </w:pPr>
-          <w:hyperlink w:anchor="_Toc60835675" w:history="1">
+          <w:hyperlink w:anchor="_Toc60950237" w:history="1">
             <w:r>
               <w:rPr>
                 <w:rStyle w:val="a3"/>
                 <w:noProof/>
               </w:rPr>
-              <w:t>_api_alloctimer:</w:t>
+              <w:t>_api_closewin:</w:t>
             </w:r>
             <w:r>
               <w:rPr>
@@ -2734,7 +2768,7 @@
                 <w:noProof/>
                 <w:webHidden/>
               </w:rPr>
-              <w:instrText xml:space="preserve"> PAGEREF _Toc60835675 \h </w:instrText>
+              <w:instrText xml:space="preserve"> PAGEREF _Toc60950237 \h </w:instrText>
             </w:r>
             <w:r>
               <w:rPr>
@@ -2778,13 +2812,13 @@
               <w:sz w:val="21"/>
             </w:rPr>
           </w:pPr>
-          <w:hyperlink w:anchor="_Toc60835676" w:history="1">
+          <w:hyperlink w:anchor="_Toc60950238" w:history="1">
             <w:r>
               <w:rPr>
                 <w:rStyle w:val="a3"/>
                 <w:noProof/>
               </w:rPr>
-              <w:t>_api_inittimer:</w:t>
+              <w:t>_api_getkey:</w:t>
             </w:r>
             <w:r>
               <w:rPr>
@@ -2805,7 +2839,7 @@
                 <w:noProof/>
                 <w:webHidden/>
               </w:rPr>
-              <w:instrText xml:space="preserve"> PAGEREF _Toc60835676 \h </w:instrText>
+              <w:instrText xml:space="preserve"> PAGEREF _Toc60950238 \h </w:instrText>
             </w:r>
             <w:r>
               <w:rPr>
@@ -2849,13 +2883,13 @@
               <w:sz w:val="21"/>
             </w:rPr>
           </w:pPr>
-          <w:hyperlink w:anchor="_Toc60835677" w:history="1">
+          <w:hyperlink w:anchor="_Toc60950239" w:history="1">
             <w:r>
               <w:rPr>
                 <w:rStyle w:val="a3"/>
                 <w:noProof/>
               </w:rPr>
-              <w:t>_api_settimer:</w:t>
+              <w:t>_api_alloctimer:</w:t>
             </w:r>
             <w:r>
               <w:rPr>
@@ -2876,7 +2910,7 @@
                 <w:noProof/>
                 <w:webHidden/>
               </w:rPr>
-              <w:instrText xml:space="preserve"> PAGEREF _Toc60835677 \h </w:instrText>
+              <w:instrText xml:space="preserve"> PAGEREF _Toc60950239 \h </w:instrText>
             </w:r>
             <w:r>
               <w:rPr>
@@ -2896,7 +2930,7 @@
                 <w:noProof/>
                 <w:webHidden/>
               </w:rPr>
-              <w:t>9</w:t>
+              <w:t>8</w:t>
             </w:r>
             <w:r>
               <w:rPr>
@@ -2920,13 +2954,13 @@
               <w:sz w:val="21"/>
             </w:rPr>
           </w:pPr>
-          <w:hyperlink w:anchor="_Toc60835678" w:history="1">
+          <w:hyperlink w:anchor="_Toc60950240" w:history="1">
             <w:r>
               <w:rPr>
                 <w:rStyle w:val="a3"/>
                 <w:noProof/>
               </w:rPr>
-              <w:t>_api_freetimer:</w:t>
+              <w:t>_api_inittimer:</w:t>
             </w:r>
             <w:r>
               <w:rPr>
@@ -2947,7 +2981,7 @@
                 <w:noProof/>
                 <w:webHidden/>
               </w:rPr>
-              <w:instrText xml:space="preserve"> PAGEREF _Toc60835678 \h </w:instrText>
+              <w:instrText xml:space="preserve"> PAGEREF _Toc60950240 \h </w:instrText>
             </w:r>
             <w:r>
               <w:rPr>
@@ -2967,7 +3001,7 @@
                 <w:noProof/>
                 <w:webHidden/>
               </w:rPr>
-              <w:t>9</w:t>
+              <w:t>8</w:t>
             </w:r>
             <w:r>
               <w:rPr>
@@ -2991,13 +3025,13 @@
               <w:sz w:val="21"/>
             </w:rPr>
           </w:pPr>
-          <w:hyperlink w:anchor="_Toc60835679" w:history="1">
+          <w:hyperlink w:anchor="_Toc60950241" w:history="1">
             <w:r>
               <w:rPr>
                 <w:rStyle w:val="a3"/>
                 <w:noProof/>
               </w:rPr>
-              <w:t>_api_beep:</w:t>
+              <w:t>_api_settimer:</w:t>
             </w:r>
             <w:r>
               <w:rPr>
@@ -3018,7 +3052,7 @@
                 <w:noProof/>
                 <w:webHidden/>
               </w:rPr>
-              <w:instrText xml:space="preserve"> PAGEREF _Toc60835679 \h </w:instrText>
+              <w:instrText xml:space="preserve"> PAGEREF _Toc60950241 \h </w:instrText>
             </w:r>
             <w:r>
               <w:rPr>
@@ -3062,13 +3096,13 @@
               <w:sz w:val="21"/>
             </w:rPr>
           </w:pPr>
-          <w:hyperlink w:anchor="_Toc60835680" w:history="1">
+          <w:hyperlink w:anchor="_Toc60950242" w:history="1">
             <w:r>
               <w:rPr>
                 <w:rStyle w:val="a3"/>
                 <w:noProof/>
               </w:rPr>
-              <w:t>_api_fopen:</w:t>
+              <w:t>_api_freetimer:</w:t>
             </w:r>
             <w:r>
               <w:rPr>
@@ -3089,7 +3123,7 @@
                 <w:noProof/>
                 <w:webHidden/>
               </w:rPr>
-              <w:instrText xml:space="preserve"> PAGEREF _Toc60835680 \h </w:instrText>
+              <w:instrText xml:space="preserve"> PAGEREF _Toc60950242 \h </w:instrText>
             </w:r>
             <w:r>
               <w:rPr>
@@ -3133,13 +3167,13 @@
               <w:sz w:val="21"/>
             </w:rPr>
           </w:pPr>
-          <w:hyperlink w:anchor="_Toc60835681" w:history="1">
+          <w:hyperlink w:anchor="_Toc60950243" w:history="1">
             <w:r>
               <w:rPr>
                 <w:rStyle w:val="a3"/>
                 <w:noProof/>
               </w:rPr>
-              <w:t>_api_fclose:</w:t>
+              <w:t>_api_beep:</w:t>
             </w:r>
             <w:r>
               <w:rPr>
@@ -3160,7 +3194,7 @@
                 <w:noProof/>
                 <w:webHidden/>
               </w:rPr>
-              <w:instrText xml:space="preserve"> PAGEREF _Toc60835681 \h </w:instrText>
+              <w:instrText xml:space="preserve"> PAGEREF _Toc60950243 \h </w:instrText>
             </w:r>
             <w:r>
               <w:rPr>
@@ -3180,7 +3214,7 @@
                 <w:noProof/>
                 <w:webHidden/>
               </w:rPr>
-              <w:t>10</w:t>
+              <w:t>9</w:t>
             </w:r>
             <w:r>
               <w:rPr>
@@ -3204,13 +3238,13 @@
               <w:sz w:val="21"/>
             </w:rPr>
           </w:pPr>
-          <w:hyperlink w:anchor="_Toc60835682" w:history="1">
+          <w:hyperlink w:anchor="_Toc60950244" w:history="1">
             <w:r>
               <w:rPr>
                 <w:rStyle w:val="a3"/>
                 <w:noProof/>
               </w:rPr>
-              <w:t>_api_fseek:</w:t>
+              <w:t>_api_fopen:</w:t>
             </w:r>
             <w:r>
               <w:rPr>
@@ -3231,7 +3265,7 @@
                 <w:noProof/>
                 <w:webHidden/>
               </w:rPr>
-              <w:instrText xml:space="preserve"> PAGEREF _Toc60835682 \h </w:instrText>
+              <w:instrText xml:space="preserve"> PAGEREF _Toc60950244 \h </w:instrText>
             </w:r>
             <w:r>
               <w:rPr>
@@ -3251,7 +3285,7 @@
                 <w:noProof/>
                 <w:webHidden/>
               </w:rPr>
-              <w:t>10</w:t>
+              <w:t>9</w:t>
             </w:r>
             <w:r>
               <w:rPr>
@@ -3275,13 +3309,13 @@
               <w:sz w:val="21"/>
             </w:rPr>
           </w:pPr>
-          <w:hyperlink w:anchor="_Toc60835683" w:history="1">
+          <w:hyperlink w:anchor="_Toc60950245" w:history="1">
             <w:r>
               <w:rPr>
                 <w:rStyle w:val="a3"/>
                 <w:noProof/>
               </w:rPr>
-              <w:t>_api_fsize:</w:t>
+              <w:t>_api_fclose:</w:t>
             </w:r>
             <w:r>
               <w:rPr>
@@ -3302,7 +3336,7 @@
                 <w:noProof/>
                 <w:webHidden/>
               </w:rPr>
-              <w:instrText xml:space="preserve"> PAGEREF _Toc60835683 \h </w:instrText>
+              <w:instrText xml:space="preserve"> PAGEREF _Toc60950245 \h </w:instrText>
             </w:r>
             <w:r>
               <w:rPr>
@@ -3346,13 +3380,13 @@
               <w:sz w:val="21"/>
             </w:rPr>
           </w:pPr>
-          <w:hyperlink w:anchor="_Toc60835684" w:history="1">
+          <w:hyperlink w:anchor="_Toc60950246" w:history="1">
             <w:r>
               <w:rPr>
                 <w:rStyle w:val="a3"/>
                 <w:noProof/>
               </w:rPr>
-              <w:t>_api_fread:</w:t>
+              <w:t>_api_fseek:</w:t>
             </w:r>
             <w:r>
               <w:rPr>
@@ -3373,7 +3407,7 @@
                 <w:noProof/>
                 <w:webHidden/>
               </w:rPr>
-              <w:instrText xml:space="preserve"> PAGEREF _Toc60835684 \h </w:instrText>
+              <w:instrText xml:space="preserve"> PAGEREF _Toc60950246 \h </w:instrText>
             </w:r>
             <w:r>
               <w:rPr>
@@ -3393,7 +3427,7 @@
                 <w:noProof/>
                 <w:webHidden/>
               </w:rPr>
-              <w:t>11</w:t>
+              <w:t>10</w:t>
             </w:r>
             <w:r>
               <w:rPr>
@@ -3417,13 +3451,13 @@
               <w:sz w:val="21"/>
             </w:rPr>
           </w:pPr>
-          <w:hyperlink w:anchor="_Toc60835685" w:history="1">
+          <w:hyperlink w:anchor="_Toc60950247" w:history="1">
             <w:r>
               <w:rPr>
                 <w:rStyle w:val="a3"/>
                 <w:noProof/>
               </w:rPr>
-              <w:t>_api_cmdline:</w:t>
+              <w:t>_api_fsize:</w:t>
             </w:r>
             <w:r>
               <w:rPr>
@@ -3444,7 +3478,7 @@
                 <w:noProof/>
                 <w:webHidden/>
               </w:rPr>
-              <w:instrText xml:space="preserve"> PAGEREF _Toc60835685 \h </w:instrText>
+              <w:instrText xml:space="preserve"> PAGEREF _Toc60950247 \h </w:instrText>
             </w:r>
             <w:r>
               <w:rPr>
@@ -3464,7 +3498,7 @@
                 <w:noProof/>
                 <w:webHidden/>
               </w:rPr>
-              <w:t>11</w:t>
+              <w:t>10</w:t>
             </w:r>
             <w:r>
               <w:rPr>
@@ -3488,13 +3522,13 @@
               <w:sz w:val="21"/>
             </w:rPr>
           </w:pPr>
-          <w:hyperlink w:anchor="_Toc60835686" w:history="1">
+          <w:hyperlink w:anchor="_Toc60950248" w:history="1">
             <w:r>
               <w:rPr>
                 <w:rStyle w:val="a3"/>
                 <w:noProof/>
               </w:rPr>
-              <w:t>_api_getlang:</w:t>
+              <w:t>_api_fread:</w:t>
             </w:r>
             <w:r>
               <w:rPr>
@@ -3515,7 +3549,7 @@
                 <w:noProof/>
                 <w:webHidden/>
               </w:rPr>
-              <w:instrText xml:space="preserve"> PAGEREF _Toc60835686 \h </w:instrText>
+              <w:instrText xml:space="preserve"> PAGEREF _Toc60950248 \h </w:instrText>
             </w:r>
             <w:r>
               <w:rPr>
@@ -3559,13 +3593,13 @@
               <w:sz w:val="21"/>
             </w:rPr>
           </w:pPr>
-          <w:hyperlink w:anchor="_Toc60835687" w:history="1">
+          <w:hyperlink w:anchor="_Toc60950249" w:history="1">
             <w:r>
               <w:rPr>
                 <w:rStyle w:val="a3"/>
                 <w:noProof/>
               </w:rPr>
-              <w:t>_api_cls:</w:t>
+              <w:t>_api_cmdline:</w:t>
             </w:r>
             <w:r>
               <w:rPr>
@@ -3586,7 +3620,7 @@
                 <w:noProof/>
                 <w:webHidden/>
               </w:rPr>
-              <w:instrText xml:space="preserve"> PAGEREF _Toc60835687 \h </w:instrText>
+              <w:instrText xml:space="preserve"> PAGEREF _Toc60950249 \h </w:instrText>
             </w:r>
             <w:r>
               <w:rPr>
@@ -3607,88 +3641,6 @@
                 <w:webHidden/>
               </w:rPr>
               <w:t>11</w:t>
-            </w:r>
-            <w:r>
-              <w:rPr>
-                <w:noProof/>
-                <w:webHidden/>
-              </w:rPr>
-              <w:fldChar w:fldCharType="end"/>
-            </w:r>
-          </w:hyperlink>
-        </w:p>
-        <w:p>
-          <w:pPr>
-            <w:pStyle w:val="TOC1"/>
-            <w:tabs>
-              <w:tab w:val="left" w:pos="440"/>
-              <w:tab w:val="right" w:leader="dot" w:pos="8296"/>
-            </w:tabs>
-            <w:rPr>
-              <w:noProof/>
-            </w:rPr>
-          </w:pPr>
-          <w:hyperlink w:anchor="_Toc60835688" w:history="1">
-            <w:r>
-              <w:rPr>
-                <w:rStyle w:val="a3"/>
-                <w:noProof/>
-              </w:rPr>
-              <w:t>5.</w:t>
-            </w:r>
-            <w:r>
-              <w:rPr>
-                <w:noProof/>
-              </w:rPr>
-              <w:tab/>
-            </w:r>
-            <w:r>
-              <w:rPr>
-                <w:rStyle w:val="a3"/>
-                <w:noProof/>
-              </w:rPr>
-              <w:t>标准函数API</w:t>
-            </w:r>
-            <w:r>
-              <w:rPr>
-                <w:noProof/>
-                <w:webHidden/>
-              </w:rPr>
-              <w:tab/>
-            </w:r>
-            <w:r>
-              <w:rPr>
-                <w:noProof/>
-                <w:webHidden/>
-              </w:rPr>
-              <w:fldChar w:fldCharType="begin"/>
-            </w:r>
-            <w:r>
-              <w:rPr>
-                <w:noProof/>
-                <w:webHidden/>
-              </w:rPr>
-              <w:instrText xml:space="preserve"> PAGEREF _Toc60835688 \h </w:instrText>
-            </w:r>
-            <w:r>
-              <w:rPr>
-                <w:noProof/>
-                <w:webHidden/>
-              </w:rPr>
-            </w:r>
-            <w:r>
-              <w:rPr>
-                <w:noProof/>
-                <w:webHidden/>
-              </w:rPr>
-              <w:fldChar w:fldCharType="separate"/>
-            </w:r>
-            <w:r>
-              <w:rPr>
-                <w:noProof/>
-                <w:webHidden/>
-              </w:rPr>
-              <w:t>12</w:t>
             </w:r>
             <w:r>
               <w:rPr>
@@ -3712,13 +3664,13 @@
               <w:sz w:val="21"/>
             </w:rPr>
           </w:pPr>
-          <w:hyperlink w:anchor="_Toc60835689" w:history="1">
+          <w:hyperlink w:anchor="_Toc60950250" w:history="1">
             <w:r>
               <w:rPr>
                 <w:rStyle w:val="a3"/>
                 <w:noProof/>
               </w:rPr>
-              <w:t>string.h</w:t>
+              <w:t>_api_getlang:</w:t>
             </w:r>
             <w:r>
               <w:rPr>
@@ -3739,7 +3691,7 @@
                 <w:noProof/>
                 <w:webHidden/>
               </w:rPr>
-              <w:instrText xml:space="preserve"> PAGEREF _Toc60835689 \h </w:instrText>
+              <w:instrText xml:space="preserve"> PAGEREF _Toc60950250 \h </w:instrText>
             </w:r>
             <w:r>
               <w:rPr>
@@ -3759,7 +3711,7 @@
                 <w:noProof/>
                 <w:webHidden/>
               </w:rPr>
-              <w:t>12</w:t>
+              <w:t>11</w:t>
             </w:r>
             <w:r>
               <w:rPr>
@@ -3783,13 +3735,13 @@
               <w:sz w:val="21"/>
             </w:rPr>
           </w:pPr>
-          <w:hyperlink w:anchor="_Toc60835690" w:history="1">
+          <w:hyperlink w:anchor="_Toc60950251" w:history="1">
             <w:r>
               <w:rPr>
                 <w:rStyle w:val="a3"/>
                 <w:noProof/>
               </w:rPr>
-              <w:t>malloc.h(stdlib.h)</w:t>
+              <w:t>_api_cls:</w:t>
             </w:r>
             <w:r>
               <w:rPr>
@@ -3810,7 +3762,89 @@
                 <w:noProof/>
                 <w:webHidden/>
               </w:rPr>
-              <w:instrText xml:space="preserve"> PAGEREF _Toc60835690 \h </w:instrText>
+              <w:instrText xml:space="preserve"> PAGEREF _Toc60950251 \h </w:instrText>
+            </w:r>
+            <w:r>
+              <w:rPr>
+                <w:noProof/>
+                <w:webHidden/>
+              </w:rPr>
+            </w:r>
+            <w:r>
+              <w:rPr>
+                <w:noProof/>
+                <w:webHidden/>
+              </w:rPr>
+              <w:fldChar w:fldCharType="separate"/>
+            </w:r>
+            <w:r>
+              <w:rPr>
+                <w:noProof/>
+                <w:webHidden/>
+              </w:rPr>
+              <w:t>11</w:t>
+            </w:r>
+            <w:r>
+              <w:rPr>
+                <w:noProof/>
+                <w:webHidden/>
+              </w:rPr>
+              <w:fldChar w:fldCharType="end"/>
+            </w:r>
+          </w:hyperlink>
+        </w:p>
+        <w:p>
+          <w:pPr>
+            <w:pStyle w:val="TOC1"/>
+            <w:tabs>
+              <w:tab w:val="left" w:pos="440"/>
+              <w:tab w:val="right" w:leader="dot" w:pos="8296"/>
+            </w:tabs>
+            <w:rPr>
+              <w:noProof/>
+            </w:rPr>
+          </w:pPr>
+          <w:hyperlink w:anchor="_Toc60950252" w:history="1">
+            <w:r>
+              <w:rPr>
+                <w:rStyle w:val="a3"/>
+                <w:noProof/>
+              </w:rPr>
+              <w:t>5.</w:t>
+            </w:r>
+            <w:r>
+              <w:rPr>
+                <w:noProof/>
+              </w:rPr>
+              <w:tab/>
+            </w:r>
+            <w:r>
+              <w:rPr>
+                <w:rStyle w:val="a3"/>
+                <w:noProof/>
+              </w:rPr>
+              <w:t>标准函数API</w:t>
+            </w:r>
+            <w:r>
+              <w:rPr>
+                <w:noProof/>
+                <w:webHidden/>
+              </w:rPr>
+              <w:tab/>
+            </w:r>
+            <w:r>
+              <w:rPr>
+                <w:noProof/>
+                <w:webHidden/>
+              </w:rPr>
+              <w:fldChar w:fldCharType="begin"/>
+            </w:r>
+            <w:r>
+              <w:rPr>
+                <w:noProof/>
+                <w:webHidden/>
+              </w:rPr>
+              <w:instrText xml:space="preserve"> PAGEREF _Toc60950252 \h </w:instrText>
             </w:r>
             <w:r>
               <w:rPr>
@@ -3854,13 +3888,13 @@
               <w:sz w:val="21"/>
             </w:rPr>
           </w:pPr>
-          <w:hyperlink w:anchor="_Toc60835691" w:history="1">
+          <w:hyperlink w:anchor="_Toc60950253" w:history="1">
             <w:r>
               <w:rPr>
                 <w:rStyle w:val="a3"/>
                 <w:noProof/>
               </w:rPr>
-              <w:t>stdio.h</w:t>
+              <w:t>string.h</w:t>
             </w:r>
             <w:r>
               <w:rPr>
@@ -3881,7 +3915,7 @@
                 <w:noProof/>
                 <w:webHidden/>
               </w:rPr>
-              <w:instrText xml:space="preserve"> PAGEREF _Toc60835691 \h </w:instrText>
+              <w:instrText xml:space="preserve"> PAGEREF _Toc60950253 \h </w:instrText>
             </w:r>
             <w:r>
               <w:rPr>
@@ -3925,13 +3959,13 @@
               <w:sz w:val="21"/>
             </w:rPr>
           </w:pPr>
-          <w:hyperlink w:anchor="_Toc60835692" w:history="1">
+          <w:hyperlink w:anchor="_Toc60950254" w:history="1">
             <w:r>
               <w:rPr>
                 <w:rStyle w:val="a3"/>
                 <w:noProof/>
               </w:rPr>
-              <w:t>ctype.h</w:t>
+              <w:t>malloc.h(stdlib.h)</w:t>
             </w:r>
             <w:r>
               <w:rPr>
@@ -3952,7 +3986,7 @@
                 <w:noProof/>
                 <w:webHidden/>
               </w:rPr>
-              <w:instrText xml:space="preserve"> PAGEREF _Toc60835692 \h </w:instrText>
+              <w:instrText xml:space="preserve"> PAGEREF _Toc60950254 \h </w:instrText>
             </w:r>
             <w:r>
               <w:rPr>
@@ -3996,13 +4030,13 @@
               <w:sz w:val="21"/>
             </w:rPr>
           </w:pPr>
-          <w:hyperlink w:anchor="_Toc60835693" w:history="1">
+          <w:hyperlink w:anchor="_Toc60950255" w:history="1">
             <w:r>
               <w:rPr>
                 <w:rStyle w:val="a3"/>
                 <w:noProof/>
               </w:rPr>
-              <w:t>stdlib.h</w:t>
+              <w:t>stdio.h</w:t>
             </w:r>
             <w:r>
               <w:rPr>
@@ -4023,7 +4057,7 @@
                 <w:noProof/>
                 <w:webHidden/>
               </w:rPr>
-              <w:instrText xml:space="preserve"> PAGEREF _Toc60835693 \h </w:instrText>
+              <w:instrText xml:space="preserve"> PAGEREF _Toc60950255 \h </w:instrText>
             </w:r>
             <w:r>
               <w:rPr>
@@ -4044,88 +4078,6 @@
                 <w:webHidden/>
               </w:rPr>
               <w:t>12</w:t>
-            </w:r>
-            <w:r>
-              <w:rPr>
-                <w:noProof/>
-                <w:webHidden/>
-              </w:rPr>
-              <w:fldChar w:fldCharType="end"/>
-            </w:r>
-          </w:hyperlink>
-        </w:p>
-        <w:p>
-          <w:pPr>
-            <w:pStyle w:val="TOC1"/>
-            <w:tabs>
-              <w:tab w:val="left" w:pos="440"/>
-              <w:tab w:val="right" w:leader="dot" w:pos="8296"/>
-            </w:tabs>
-            <w:rPr>
-              <w:noProof/>
-            </w:rPr>
-          </w:pPr>
-          <w:hyperlink w:anchor="_Toc60835694" w:history="1">
-            <w:r>
-              <w:rPr>
-                <w:rStyle w:val="a3"/>
-                <w:noProof/>
-              </w:rPr>
-              <w:t>6.</w:t>
-            </w:r>
-            <w:r>
-              <w:rPr>
-                <w:noProof/>
-              </w:rPr>
-              <w:tab/>
-            </w:r>
-            <w:r>
-              <w:rPr>
-                <w:rStyle w:val="a3"/>
-                <w:noProof/>
-              </w:rPr>
-              <w:t>后面要做的事</w:t>
-            </w:r>
-            <w:r>
-              <w:rPr>
-                <w:noProof/>
-                <w:webHidden/>
-              </w:rPr>
-              <w:tab/>
-            </w:r>
-            <w:r>
-              <w:rPr>
-                <w:noProof/>
-                <w:webHidden/>
-              </w:rPr>
-              <w:fldChar w:fldCharType="begin"/>
-            </w:r>
-            <w:r>
-              <w:rPr>
-                <w:noProof/>
-                <w:webHidden/>
-              </w:rPr>
-              <w:instrText xml:space="preserve"> PAGEREF _Toc60835694 \h </w:instrText>
-            </w:r>
-            <w:r>
-              <w:rPr>
-                <w:noProof/>
-                <w:webHidden/>
-              </w:rPr>
-            </w:r>
-            <w:r>
-              <w:rPr>
-                <w:noProof/>
-                <w:webHidden/>
-              </w:rPr>
-              <w:fldChar w:fldCharType="separate"/>
-            </w:r>
-            <w:r>
-              <w:rPr>
-                <w:noProof/>
-                <w:webHidden/>
-              </w:rPr>
-              <w:t>13</w:t>
             </w:r>
             <w:r>
               <w:rPr>
@@ -4149,13 +4101,13 @@
               <w:sz w:val="21"/>
             </w:rPr>
           </w:pPr>
-          <w:hyperlink w:anchor="_Toc60835695" w:history="1">
+          <w:hyperlink w:anchor="_Toc60950256" w:history="1">
             <w:r>
               <w:rPr>
                 <w:rStyle w:val="a3"/>
                 <w:noProof/>
               </w:rPr>
-              <w:t>压缩算法</w:t>
+              <w:t>ctype.h</w:t>
             </w:r>
             <w:r>
               <w:rPr>
@@ -4176,7 +4128,7 @@
                 <w:noProof/>
                 <w:webHidden/>
               </w:rPr>
-              <w:instrText xml:space="preserve"> PAGEREF _Toc60835695 \h </w:instrText>
+              <w:instrText xml:space="preserve"> PAGEREF _Toc60950256 \h </w:instrText>
             </w:r>
             <w:r>
               <w:rPr>
@@ -4196,7 +4148,7 @@
                 <w:noProof/>
                 <w:webHidden/>
               </w:rPr>
-              <w:t>13</w:t>
+              <w:t>12</w:t>
             </w:r>
             <w:r>
               <w:rPr>
@@ -4220,12 +4172,236 @@
               <w:sz w:val="21"/>
             </w:rPr>
           </w:pPr>
-          <w:hyperlink w:anchor="_Toc60835696" w:history="1">
+          <w:hyperlink w:anchor="_Toc60950257" w:history="1">
             <w:r>
               <w:rPr>
                 <w:rStyle w:val="a3"/>
                 <w:noProof/>
               </w:rPr>
+              <w:t>stdlib.h</w:t>
+            </w:r>
+            <w:r>
+              <w:rPr>
+                <w:noProof/>
+                <w:webHidden/>
+              </w:rPr>
+              <w:tab/>
+            </w:r>
+            <w:r>
+              <w:rPr>
+                <w:noProof/>
+                <w:webHidden/>
+              </w:rPr>
+              <w:fldChar w:fldCharType="begin"/>
+            </w:r>
+            <w:r>
+              <w:rPr>
+                <w:noProof/>
+                <w:webHidden/>
+              </w:rPr>
+              <w:instrText xml:space="preserve"> PAGEREF _Toc60950257 \h </w:instrText>
+            </w:r>
+            <w:r>
+              <w:rPr>
+                <w:noProof/>
+                <w:webHidden/>
+              </w:rPr>
+            </w:r>
+            <w:r>
+              <w:rPr>
+                <w:noProof/>
+                <w:webHidden/>
+              </w:rPr>
+              <w:fldChar w:fldCharType="separate"/>
+            </w:r>
+            <w:r>
+              <w:rPr>
+                <w:noProof/>
+                <w:webHidden/>
+              </w:rPr>
+              <w:t>12</w:t>
+            </w:r>
+            <w:r>
+              <w:rPr>
+                <w:noProof/>
+                <w:webHidden/>
+              </w:rPr>
+              <w:fldChar w:fldCharType="end"/>
+            </w:r>
+          </w:hyperlink>
+        </w:p>
+        <w:p>
+          <w:pPr>
+            <w:pStyle w:val="TOC1"/>
+            <w:tabs>
+              <w:tab w:val="left" w:pos="440"/>
+              <w:tab w:val="right" w:leader="dot" w:pos="8296"/>
+            </w:tabs>
+            <w:rPr>
+              <w:noProof/>
+            </w:rPr>
+          </w:pPr>
+          <w:hyperlink w:anchor="_Toc60950258" w:history="1">
+            <w:r>
+              <w:rPr>
+                <w:rStyle w:val="a3"/>
+                <w:noProof/>
+              </w:rPr>
+              <w:t>6.</w:t>
+            </w:r>
+            <w:r>
+              <w:rPr>
+                <w:noProof/>
+              </w:rPr>
+              <w:tab/>
+            </w:r>
+            <w:r>
+              <w:rPr>
+                <w:rStyle w:val="a3"/>
+                <w:noProof/>
+              </w:rPr>
+              <w:t>后面要做的事</w:t>
+            </w:r>
+            <w:r>
+              <w:rPr>
+                <w:noProof/>
+                <w:webHidden/>
+              </w:rPr>
+              <w:tab/>
+            </w:r>
+            <w:r>
+              <w:rPr>
+                <w:noProof/>
+                <w:webHidden/>
+              </w:rPr>
+              <w:fldChar w:fldCharType="begin"/>
+            </w:r>
+            <w:r>
+              <w:rPr>
+                <w:noProof/>
+                <w:webHidden/>
+              </w:rPr>
+              <w:instrText xml:space="preserve"> PAGEREF _Toc60950258 \h </w:instrText>
+            </w:r>
+            <w:r>
+              <w:rPr>
+                <w:noProof/>
+                <w:webHidden/>
+              </w:rPr>
+            </w:r>
+            <w:r>
+              <w:rPr>
+                <w:noProof/>
+                <w:webHidden/>
+              </w:rPr>
+              <w:fldChar w:fldCharType="separate"/>
+            </w:r>
+            <w:r>
+              <w:rPr>
+                <w:noProof/>
+                <w:webHidden/>
+              </w:rPr>
+              <w:t>13</w:t>
+            </w:r>
+            <w:r>
+              <w:rPr>
+                <w:noProof/>
+                <w:webHidden/>
+              </w:rPr>
+              <w:fldChar w:fldCharType="end"/>
+            </w:r>
+          </w:hyperlink>
+        </w:p>
+        <w:p>
+          <w:pPr>
+            <w:pStyle w:val="TOC3"/>
+            <w:tabs>
+              <w:tab w:val="right" w:leader="dot" w:pos="8296"/>
+            </w:tabs>
+            <w:rPr>
+              <w:rFonts w:cstheme="minorBidi"/>
+              <w:noProof/>
+              <w:kern w:val="2"/>
+              <w:sz w:val="21"/>
+            </w:rPr>
+          </w:pPr>
+          <w:hyperlink w:anchor="_Toc60950259" w:history="1">
+            <w:r>
+              <w:rPr>
+                <w:rStyle w:val="a3"/>
+                <w:noProof/>
+              </w:rPr>
+              <w:t>压缩算法</w:t>
+            </w:r>
+            <w:r>
+              <w:rPr>
+                <w:noProof/>
+                <w:webHidden/>
+              </w:rPr>
+              <w:tab/>
+            </w:r>
+            <w:r>
+              <w:rPr>
+                <w:noProof/>
+                <w:webHidden/>
+              </w:rPr>
+              <w:fldChar w:fldCharType="begin"/>
+            </w:r>
+            <w:r>
+              <w:rPr>
+                <w:noProof/>
+                <w:webHidden/>
+              </w:rPr>
+              <w:instrText xml:space="preserve"> PAGEREF _Toc60950259 \h </w:instrText>
+            </w:r>
+            <w:r>
+              <w:rPr>
+                <w:noProof/>
+                <w:webHidden/>
+              </w:rPr>
+            </w:r>
+            <w:r>
+              <w:rPr>
+                <w:noProof/>
+                <w:webHidden/>
+              </w:rPr>
+              <w:fldChar w:fldCharType="separate"/>
+            </w:r>
+            <w:r>
+              <w:rPr>
+                <w:noProof/>
+                <w:webHidden/>
+              </w:rPr>
+              <w:t>13</w:t>
+            </w:r>
+            <w:r>
+              <w:rPr>
+                <w:noProof/>
+                <w:webHidden/>
+              </w:rPr>
+              <w:fldChar w:fldCharType="end"/>
+            </w:r>
+          </w:hyperlink>
+        </w:p>
+        <w:p>
+          <w:pPr>
+            <w:pStyle w:val="TOC3"/>
+            <w:tabs>
+              <w:tab w:val="right" w:leader="dot" w:pos="8296"/>
+            </w:tabs>
+            <w:rPr>
+              <w:rFonts w:cstheme="minorBidi"/>
+              <w:noProof/>
+              <w:kern w:val="2"/>
+              <w:sz w:val="21"/>
+            </w:rPr>
+          </w:pPr>
+          <w:hyperlink w:anchor="_Toc60950260" w:history="1">
+            <w:r>
+              <w:rPr>
+                <w:rStyle w:val="a3"/>
+                <w:noProof/>
+              </w:rPr>
               <w:t>API函数标准化(标准函数)</w:t>
             </w:r>
             <w:r>
@@ -4247,7 +4423,7 @@
                 <w:noProof/>
                 <w:webHidden/>
               </w:rPr>
-              <w:instrText xml:space="preserve"> PAGEREF _Toc60835696 \h </w:instrText>
+              <w:instrText xml:space="preserve"> PAGEREF _Toc60950260 \h </w:instrText>
             </w:r>
             <w:r>
               <w:rPr>
@@ -4313,7 +4489,7 @@
           <w:numId w:val="1"/>
         </w:numPr>
       </w:pPr>
-      <w:bookmarkStart w:id="1" w:name="_Toc60835640"/>
+      <w:bookmarkStart w:id="1" w:name="_Toc60950202"/>
       <w:r>
         <w:rPr>
           <w:rFonts w:hint="eastAsia"/>
@@ -4438,7 +4614,7 @@
           <w:numId w:val="1"/>
         </w:numPr>
       </w:pPr>
-      <w:bookmarkStart w:id="2" w:name="_Toc60835641"/>
+      <w:bookmarkStart w:id="2" w:name="_Toc60950203"/>
       <w:r>
         <w:rPr>
           <w:rFonts w:hint="eastAsia"/>
@@ -4455,7 +4631,7 @@
           <w:numId w:val="1"/>
         </w:numPr>
       </w:pPr>
-      <w:bookmarkStart w:id="3" w:name="_Toc60835642"/>
+      <w:bookmarkStart w:id="3" w:name="_Toc60950204"/>
       <w:r>
         <w:rPr>
           <w:rFonts w:hint="eastAsia"/>
@@ -5497,7 +5673,7 @@
           <w:numId w:val="1"/>
         </w:numPr>
       </w:pPr>
-      <w:bookmarkStart w:id="4" w:name="_Toc60835643"/>
+      <w:bookmarkStart w:id="4" w:name="_Toc60950205"/>
       <w:r>
         <w:rPr>
           <w:rFonts w:hint="eastAsia"/>
@@ -6253,19 +6429,63 @@
           <w:numId w:val="1"/>
         </w:numPr>
       </w:pPr>
-      <w:bookmarkStart w:id="5" w:name="_Toc60835644"/>
+      <w:bookmarkStart w:id="5" w:name="_Toc60950206"/>
+      <w:r>
+        <w:rPr>
+          <w:rFonts w:hint="eastAsia"/>
+        </w:rPr>
+        <w:t>系统</w:t>
+      </w:r>
+      <w:r>
+        <w:rPr>
+          <w:rFonts w:hint="eastAsia"/>
+        </w:rPr>
+        <w:t>数据结构</w:t>
+      </w:r>
+      <w:bookmarkEnd w:id="5"/>
+    </w:p>
+    <w:p>
+      <w:pPr>
+        <w:pStyle w:val="2"/>
+        <w:numPr>
+          <w:ilvl w:val="1"/>
+          <w:numId w:val="1"/>
+        </w:numPr>
+      </w:pPr>
+      <w:bookmarkStart w:id="6" w:name="_Toc60950207"/>
       <w:r>
         <w:rPr>
           <w:rFonts w:hint="eastAsia"/>
         </w:rPr>
         <w:t>系统进程管理方式</w:t>
       </w:r>
-      <w:bookmarkEnd w:id="5"/>
-    </w:p>
-    <w:p>
-      <w:pPr>
-        <w:ind w:left="420"/>
-      </w:pPr>
+      <w:bookmarkEnd w:id="6"/>
+    </w:p>
+    <w:p>
+      <w:pPr>
+        <w:pStyle w:val="2"/>
+        <w:numPr>
+          <w:ilvl w:val="1"/>
+          <w:numId w:val="1"/>
+        </w:numPr>
+        <w:rPr>
+          <w:rFonts w:hint="eastAsia"/>
+        </w:rPr>
+      </w:pPr>
+      <w:bookmarkStart w:id="7" w:name="_Toc60950208"/>
+      <w:r>
+        <w:rPr>
+          <w:rFonts w:hint="eastAsia"/>
+        </w:rPr>
+        <w:t>系统</w:t>
+      </w:r>
+      <w:r>
+        <w:rPr>
+          <w:rFonts w:hint="eastAsia"/>
+        </w:rPr>
+        <w:t>图层管理方式</w:t>
+      </w:r>
+      <w:bookmarkEnd w:id="7"/>
     </w:p>
     <w:p>
       <w:pPr>
@@ -6275,7 +6495,7 @@
           <w:numId w:val="1"/>
         </w:numPr>
       </w:pPr>
-      <w:bookmarkStart w:id="6" w:name="_Toc60835645"/>
+      <w:bookmarkStart w:id="8" w:name="_Toc60950209"/>
       <w:r>
         <w:rPr>
           <w:rFonts w:hint="eastAsia"/>
@@ -6291,7 +6511,7 @@
         </w:rPr>
         <w:t>指令</w:t>
       </w:r>
-      <w:bookmarkEnd w:id="6"/>
+      <w:bookmarkEnd w:id="8"/>
     </w:p>
     <w:p>
       <w:pPr>
@@ -6301,27 +6521,27 @@
           <w:numId w:val="1"/>
         </w:numPr>
       </w:pPr>
-      <w:bookmarkStart w:id="7" w:name="_Toc60835646"/>
+      <w:bookmarkStart w:id="9" w:name="_Toc60950210"/>
       <w:r>
         <w:rPr>
           <w:rFonts w:hint="eastAsia"/>
         </w:rPr>
         <w:t>查询类</w:t>
       </w:r>
-      <w:bookmarkEnd w:id="7"/>
+      <w:bookmarkEnd w:id="9"/>
     </w:p>
     <w:p>
       <w:pPr>
         <w:pStyle w:val="3"/>
       </w:pPr>
-      <w:bookmarkStart w:id="8" w:name="_Toc60835647"/>
+      <w:bookmarkStart w:id="10" w:name="_Toc60950211"/>
       <w:r>
         <w:rPr>
           <w:rFonts w:hint="eastAsia"/>
         </w:rPr>
         <w:t>mem指令</w:t>
       </w:r>
-      <w:bookmarkEnd w:id="8"/>
+      <w:bookmarkEnd w:id="10"/>
     </w:p>
     <w:p>
       <w:r>
@@ -6350,7 +6570,7 @@
       <w:pPr>
         <w:pStyle w:val="3"/>
       </w:pPr>
-      <w:bookmarkStart w:id="9" w:name="_Toc60835648"/>
+      <w:bookmarkStart w:id="11" w:name="_Toc60950212"/>
       <w:r>
         <w:t>dir&amp;ls</w:t>
       </w:r>
@@ -6360,7 +6580,7 @@
         </w:rPr>
         <w:t>指令</w:t>
       </w:r>
-      <w:bookmarkEnd w:id="9"/>
+      <w:bookmarkEnd w:id="11"/>
     </w:p>
     <w:p>
       <w:r>
@@ -6387,7 +6607,7 @@
           <w:numId w:val="1"/>
         </w:numPr>
       </w:pPr>
-      <w:bookmarkStart w:id="10" w:name="_Toc60835649"/>
+      <w:bookmarkStart w:id="12" w:name="_Toc60950213"/>
       <w:r>
         <w:rPr>
           <w:rFonts w:hint="eastAsia"/>
@@ -6395,13 +6615,13 @@
         <w:lastRenderedPageBreak/>
         <w:t>功能类</w:t>
       </w:r>
-      <w:bookmarkEnd w:id="10"/>
+      <w:bookmarkEnd w:id="12"/>
     </w:p>
     <w:p>
       <w:pPr>
         <w:pStyle w:val="3"/>
       </w:pPr>
-      <w:bookmarkStart w:id="11" w:name="_Toc60835650"/>
+      <w:bookmarkStart w:id="13" w:name="_Toc60950214"/>
       <w:r>
         <w:rPr>
           <w:rFonts w:hint="eastAsia"/>
@@ -6417,7 +6637,7 @@
         </w:rPr>
         <w:t>clear指令</w:t>
       </w:r>
-      <w:bookmarkEnd w:id="11"/>
+      <w:bookmarkEnd w:id="13"/>
     </w:p>
     <w:p>
       <w:r>
@@ -6449,7 +6669,7 @@
       <w:pPr>
         <w:pStyle w:val="3"/>
       </w:pPr>
-      <w:bookmarkStart w:id="12" w:name="_Toc60835651"/>
+      <w:bookmarkStart w:id="14" w:name="_Toc60950215"/>
       <w:r>
         <w:t>t</w:t>
       </w:r>
@@ -6465,7 +6685,7 @@
         </w:rPr>
         <w:t>指令</w:t>
       </w:r>
-      <w:bookmarkEnd w:id="12"/>
+      <w:bookmarkEnd w:id="14"/>
     </w:p>
     <w:p>
       <w:r>
@@ -6497,7 +6717,7 @@
       <w:pPr>
         <w:pStyle w:val="3"/>
       </w:pPr>
-      <w:bookmarkStart w:id="13" w:name="_Toc60835652"/>
+      <w:bookmarkStart w:id="15" w:name="_Toc60950216"/>
       <w:r>
         <w:t>e</w:t>
       </w:r>
@@ -6513,7 +6733,7 @@
         </w:rPr>
         <w:t>指令</w:t>
       </w:r>
-      <w:bookmarkEnd w:id="13"/>
+      <w:bookmarkEnd w:id="15"/>
     </w:p>
     <w:p>
       <w:r>
@@ -6536,7 +6756,7 @@
       <w:pPr>
         <w:pStyle w:val="3"/>
       </w:pPr>
-      <w:bookmarkStart w:id="14" w:name="_Toc60835653"/>
+      <w:bookmarkStart w:id="16" w:name="_Toc60950217"/>
       <w:r>
         <w:t>s</w:t>
       </w:r>
@@ -6546,7 +6766,7 @@
         </w:rPr>
         <w:t>tart指令</w:t>
       </w:r>
-      <w:bookmarkEnd w:id="14"/>
+      <w:bookmarkEnd w:id="16"/>
     </w:p>
     <w:p>
       <w:r>
@@ -6581,14 +6801,14 @@
       <w:pPr>
         <w:pStyle w:val="3"/>
       </w:pPr>
-      <w:bookmarkStart w:id="15" w:name="_Toc60835654"/>
+      <w:bookmarkStart w:id="17" w:name="_Toc60950218"/>
       <w:r>
         <w:rPr>
           <w:rFonts w:hint="eastAsia"/>
         </w:rPr>
         <w:t>run指令</w:t>
       </w:r>
-      <w:bookmarkEnd w:id="15"/>
+      <w:bookmarkEnd w:id="17"/>
     </w:p>
     <w:p>
       <w:r>
@@ -6611,7 +6831,7 @@
       <w:pPr>
         <w:pStyle w:val="3"/>
       </w:pPr>
-      <w:bookmarkStart w:id="16" w:name="_Toc60835655"/>
+      <w:bookmarkStart w:id="18" w:name="_Toc60950219"/>
       <w:r>
         <w:rPr>
           <w:rFonts w:hint="eastAsia"/>
@@ -6627,7 +6847,7 @@
         </w:rPr>
         <w:t>指令</w:t>
       </w:r>
-      <w:bookmarkEnd w:id="16"/>
+      <w:bookmarkEnd w:id="18"/>
     </w:p>
     <w:p>
       <w:r>
@@ -6645,14 +6865,14 @@
       <w:pPr>
         <w:pStyle w:val="3"/>
       </w:pPr>
-      <w:bookmarkStart w:id="17" w:name="_Toc60835656"/>
+      <w:bookmarkStart w:id="19" w:name="_Toc60950220"/>
       <w:r>
         <w:rPr>
           <w:rFonts w:hint="eastAsia"/>
         </w:rPr>
         <w:t>shutdown指令</w:t>
       </w:r>
-      <w:bookmarkEnd w:id="17"/>
+      <w:bookmarkEnd w:id="19"/>
     </w:p>
     <w:p>
       <w:r>
@@ -6681,7 +6901,7 @@
       <w:pPr>
         <w:pStyle w:val="3"/>
       </w:pPr>
-      <w:bookmarkStart w:id="18" w:name="_Toc60835657"/>
+      <w:bookmarkStart w:id="20" w:name="_Toc60950221"/>
       <w:r>
         <w:rPr>
           <w:rFonts w:hint="eastAsia"/>
@@ -6694,14 +6914,9 @@
         </w:rPr>
         <w:t>指令</w:t>
       </w:r>
-      <w:bookmarkEnd w:id="18"/>
-    </w:p>
-    <w:p>
-      <w:pPr>
-        <w:rPr>
-          <w:rFonts w:hint="eastAsia"/>
-        </w:rPr>
-      </w:pPr>
+      <w:bookmarkEnd w:id="20"/>
+    </w:p>
+    <w:p>
       <w:r>
         <w:tab/>
       </w:r>
@@ -6722,7 +6937,7 @@
       <w:pPr>
         <w:pStyle w:val="3"/>
       </w:pPr>
-      <w:bookmarkStart w:id="19" w:name="_Toc60835658"/>
+      <w:bookmarkStart w:id="21" w:name="_Toc60950222"/>
       <w:r>
         <w:rPr>
           <w:rFonts w:hint="eastAsia"/>
@@ -6736,14 +6951,9 @@
         </w:rPr>
         <w:t>指令</w:t>
       </w:r>
-      <w:bookmarkEnd w:id="19"/>
-    </w:p>
-    <w:p>
-      <w:pPr>
-        <w:rPr>
-          <w:rFonts w:hint="eastAsia"/>
-        </w:rPr>
-      </w:pPr>
+      <w:bookmarkEnd w:id="21"/>
+    </w:p>
+    <w:p>
       <w:r>
         <w:tab/>
       </w:r>
@@ -6768,7 +6978,7 @@
           <w:numId w:val="1"/>
         </w:numPr>
       </w:pPr>
-      <w:bookmarkStart w:id="20" w:name="_Toc60835659"/>
+      <w:bookmarkStart w:id="22" w:name="_Toc60950223"/>
       <w:r>
         <w:rPr>
           <w:rFonts w:hint="eastAsia"/>
@@ -6787,17 +6997,17 @@
       <w:r>
         <w:t>PI</w:t>
       </w:r>
-      <w:bookmarkEnd w:id="20"/>
+      <w:bookmarkEnd w:id="22"/>
     </w:p>
     <w:p>
       <w:pPr>
         <w:pStyle w:val="3"/>
       </w:pPr>
-      <w:bookmarkStart w:id="21" w:name="_Toc60835660"/>
+      <w:bookmarkStart w:id="23" w:name="_Toc60950224"/>
       <w:r>
         <w:t>_api_putchar:</w:t>
       </w:r>
-      <w:bookmarkEnd w:id="21"/>
+      <w:bookmarkEnd w:id="23"/>
     </w:p>
     <w:p>
       <w:r>
@@ -6929,11 +7139,11 @@
       <w:pPr>
         <w:pStyle w:val="3"/>
       </w:pPr>
-      <w:bookmarkStart w:id="22" w:name="_Toc60835661"/>
+      <w:bookmarkStart w:id="24" w:name="_Toc60950225"/>
       <w:r>
         <w:t>_api_putstr0:</w:t>
       </w:r>
-      <w:bookmarkEnd w:id="22"/>
+      <w:bookmarkEnd w:id="24"/>
     </w:p>
     <w:p>
       <w:r>
@@ -7082,14 +7292,14 @@
       <w:pPr>
         <w:pStyle w:val="3"/>
       </w:pPr>
-      <w:bookmarkStart w:id="23" w:name="_Toc60835662"/>
+      <w:bookmarkStart w:id="25" w:name="_Toc60950226"/>
       <w:r>
         <w:t>cons_putstr1</w:t>
       </w:r>
       <w:r>
         <w:t>:</w:t>
       </w:r>
-      <w:bookmarkEnd w:id="23"/>
+      <w:bookmarkEnd w:id="25"/>
     </w:p>
     <w:p>
       <w:r>
@@ -7213,14 +7423,14 @@
       <w:pPr>
         <w:pStyle w:val="3"/>
       </w:pPr>
-      <w:bookmarkStart w:id="24" w:name="_Toc60835663"/>
+      <w:bookmarkStart w:id="26" w:name="_Toc60950227"/>
       <w:r>
         <w:t>api_end</w:t>
       </w:r>
       <w:r>
         <w:t>:</w:t>
       </w:r>
-      <w:bookmarkEnd w:id="24"/>
+      <w:bookmarkEnd w:id="26"/>
     </w:p>
     <w:p>
       <w:r>
@@ -7322,7 +7532,7 @@
       <w:pPr>
         <w:pStyle w:val="3"/>
       </w:pPr>
-      <w:bookmarkStart w:id="25" w:name="_Toc60835664"/>
+      <w:bookmarkStart w:id="27" w:name="_Toc60950228"/>
       <w:r>
         <w:rPr>
           <w:rFonts w:hint="eastAsia"/>
@@ -7335,7 +7545,7 @@
       <w:r>
         <w:t>:</w:t>
       </w:r>
-      <w:bookmarkEnd w:id="25"/>
+      <w:bookmarkEnd w:id="27"/>
     </w:p>
     <w:p>
       <w:r>
@@ -7592,11 +7802,11 @@
       <w:pPr>
         <w:pStyle w:val="3"/>
       </w:pPr>
-      <w:bookmarkStart w:id="26" w:name="_Toc60835665"/>
+      <w:bookmarkStart w:id="28" w:name="_Toc60950229"/>
       <w:r>
         <w:t>_api_putstrwin:</w:t>
       </w:r>
-      <w:bookmarkEnd w:id="26"/>
+      <w:bookmarkEnd w:id="28"/>
     </w:p>
     <w:p>
       <w:pPr>
@@ -7841,11 +8051,11 @@
       <w:pPr>
         <w:pStyle w:val="3"/>
       </w:pPr>
-      <w:bookmarkStart w:id="27" w:name="_Toc60835666"/>
+      <w:bookmarkStart w:id="29" w:name="_Toc60950230"/>
       <w:r>
         <w:t>_api_boxfilwin:</w:t>
       </w:r>
-      <w:bookmarkEnd w:id="27"/>
+      <w:bookmarkEnd w:id="29"/>
     </w:p>
     <w:p>
       <w:pPr>
@@ -8159,11 +8369,11 @@
       <w:pPr>
         <w:pStyle w:val="3"/>
       </w:pPr>
-      <w:bookmarkStart w:id="28" w:name="_Toc60835667"/>
+      <w:bookmarkStart w:id="30" w:name="_Toc60950231"/>
       <w:r>
         <w:t>_api_initmalloc:</w:t>
       </w:r>
-      <w:bookmarkEnd w:id="28"/>
+      <w:bookmarkEnd w:id="30"/>
     </w:p>
     <w:p>
       <w:r>
@@ -8337,11 +8547,11 @@
       <w:pPr>
         <w:pStyle w:val="3"/>
       </w:pPr>
-      <w:bookmarkStart w:id="29" w:name="_Toc60835668"/>
+      <w:bookmarkStart w:id="31" w:name="_Toc60950232"/>
       <w:r>
         <w:t>_api_malloc:</w:t>
       </w:r>
-      <w:bookmarkEnd w:id="29"/>
+      <w:bookmarkEnd w:id="31"/>
     </w:p>
     <w:p>
       <w:r>
@@ -8504,11 +8714,11 @@
       <w:pPr>
         <w:pStyle w:val="3"/>
       </w:pPr>
-      <w:bookmarkStart w:id="30" w:name="_Toc60835669"/>
+      <w:bookmarkStart w:id="32" w:name="_Toc60950233"/>
       <w:r>
         <w:t>_api_free:</w:t>
       </w:r>
-      <w:bookmarkEnd w:id="30"/>
+      <w:bookmarkEnd w:id="32"/>
     </w:p>
     <w:p>
       <w:r>
@@ -8678,14 +8888,14 @@
       <w:pPr>
         <w:pStyle w:val="3"/>
       </w:pPr>
-      <w:bookmarkStart w:id="31" w:name="_Toc60835670"/>
+      <w:bookmarkStart w:id="33" w:name="_Toc60950234"/>
       <w:r>
         <w:t>_api_point</w:t>
       </w:r>
       <w:r>
         <w:t>:</w:t>
       </w:r>
-      <w:bookmarkEnd w:id="31"/>
+      <w:bookmarkEnd w:id="33"/>
     </w:p>
     <w:p>
       <w:r>
@@ -8887,11 +9097,11 @@
       <w:pPr>
         <w:pStyle w:val="3"/>
       </w:pPr>
-      <w:bookmarkStart w:id="32" w:name="_Toc60835671"/>
+      <w:bookmarkStart w:id="34" w:name="_Toc60950235"/>
       <w:r>
         <w:t>_api_refreshwin:</w:t>
       </w:r>
-      <w:bookmarkEnd w:id="32"/>
+      <w:bookmarkEnd w:id="34"/>
     </w:p>
     <w:p>
       <w:r>
@@ -9204,11 +9414,11 @@
       <w:pPr>
         <w:pStyle w:val="3"/>
       </w:pPr>
-      <w:bookmarkStart w:id="33" w:name="_Toc60835672"/>
+      <w:bookmarkStart w:id="35" w:name="_Toc60950236"/>
       <w:r>
         <w:t>_api_linewin:</w:t>
       </w:r>
-      <w:bookmarkEnd w:id="33"/>
+      <w:bookmarkEnd w:id="35"/>
     </w:p>
     <w:p>
       <w:r>
@@ -9532,7 +9742,7 @@
       <w:pPr>
         <w:pStyle w:val="3"/>
       </w:pPr>
-      <w:bookmarkStart w:id="34" w:name="_Toc60835673"/>
+      <w:bookmarkStart w:id="36" w:name="_Toc60950237"/>
       <w:r>
         <w:t>_api_closewin</w:t>
       </w:r>
@@ -9542,7 +9752,7 @@
         </w:rPr>
         <w:t>:</w:t>
       </w:r>
-      <w:bookmarkEnd w:id="34"/>
+      <w:bookmarkEnd w:id="36"/>
     </w:p>
     <w:p>
       <w:r>
@@ -9666,11 +9876,11 @@
       <w:pPr>
         <w:pStyle w:val="3"/>
       </w:pPr>
-      <w:bookmarkStart w:id="35" w:name="_Toc60835674"/>
+      <w:bookmarkStart w:id="37" w:name="_Toc60950238"/>
       <w:r>
         <w:t>_api_getkey:</w:t>
       </w:r>
-      <w:bookmarkEnd w:id="35"/>
+      <w:bookmarkEnd w:id="37"/>
     </w:p>
     <w:p>
       <w:r>
@@ -9851,11 +10061,11 @@
       <w:pPr>
         <w:pStyle w:val="3"/>
       </w:pPr>
-      <w:bookmarkStart w:id="36" w:name="_Toc60835675"/>
+      <w:bookmarkStart w:id="38" w:name="_Toc60950239"/>
       <w:r>
         <w:t>_api_alloctimer:</w:t>
       </w:r>
-      <w:bookmarkEnd w:id="36"/>
+      <w:bookmarkEnd w:id="38"/>
     </w:p>
     <w:p>
       <w:r>
@@ -9992,11 +10202,11 @@
       <w:pPr>
         <w:pStyle w:val="3"/>
       </w:pPr>
-      <w:bookmarkStart w:id="37" w:name="_Toc60835676"/>
+      <w:bookmarkStart w:id="39" w:name="_Toc60950240"/>
       <w:r>
         <w:t>_api_inittimer:</w:t>
       </w:r>
-      <w:bookmarkEnd w:id="37"/>
+      <w:bookmarkEnd w:id="39"/>
     </w:p>
     <w:p>
       <w:r>
@@ -10152,11 +10362,11 @@
       <w:pPr>
         <w:pStyle w:val="3"/>
       </w:pPr>
-      <w:bookmarkStart w:id="38" w:name="_Toc60835677"/>
+      <w:bookmarkStart w:id="40" w:name="_Toc60950241"/>
       <w:r>
         <w:t>_api_settimer:</w:t>
       </w:r>
-      <w:bookmarkEnd w:id="38"/>
+      <w:bookmarkEnd w:id="40"/>
     </w:p>
     <w:p>
       <w:r>
@@ -10326,11 +10536,11 @@
       <w:pPr>
         <w:pStyle w:val="3"/>
       </w:pPr>
-      <w:bookmarkStart w:id="39" w:name="_Toc60835678"/>
+      <w:bookmarkStart w:id="41" w:name="_Toc60950242"/>
       <w:r>
         <w:t>_api_freetimer:</w:t>
       </w:r>
-      <w:bookmarkEnd w:id="39"/>
+      <w:bookmarkEnd w:id="41"/>
     </w:p>
     <w:p>
       <w:r>
@@ -10457,11 +10667,11 @@
       <w:pPr>
         <w:pStyle w:val="3"/>
       </w:pPr>
-      <w:bookmarkStart w:id="40" w:name="_Toc60835679"/>
+      <w:bookmarkStart w:id="42" w:name="_Toc60950243"/>
       <w:r>
         <w:t>_api_beep:</w:t>
       </w:r>
-      <w:bookmarkEnd w:id="40"/>
+      <w:bookmarkEnd w:id="42"/>
     </w:p>
     <w:p>
       <w:r>
@@ -10609,11 +10819,11 @@
       <w:pPr>
         <w:pStyle w:val="3"/>
       </w:pPr>
-      <w:bookmarkStart w:id="41" w:name="_Toc60835680"/>
+      <w:bookmarkStart w:id="43" w:name="_Toc60950244"/>
       <w:r>
         <w:t>_api_fopen:</w:t>
       </w:r>
-      <w:bookmarkEnd w:id="41"/>
+      <w:bookmarkEnd w:id="43"/>
     </w:p>
     <w:p>
       <w:r>
@@ -10786,11 +10996,11 @@
       <w:pPr>
         <w:pStyle w:val="3"/>
       </w:pPr>
-      <w:bookmarkStart w:id="42" w:name="_Toc60835681"/>
+      <w:bookmarkStart w:id="44" w:name="_Toc60950245"/>
       <w:r>
         <w:t>_api_fclose:</w:t>
       </w:r>
-      <w:bookmarkEnd w:id="42"/>
+      <w:bookmarkEnd w:id="44"/>
     </w:p>
     <w:p>
       <w:r>
@@ -10904,11 +11114,11 @@
       <w:pPr>
         <w:pStyle w:val="3"/>
       </w:pPr>
-      <w:bookmarkStart w:id="43" w:name="_Toc60835682"/>
+      <w:bookmarkStart w:id="45" w:name="_Toc60950246"/>
       <w:r>
         <w:t>_api_fseek:</w:t>
       </w:r>
-      <w:bookmarkEnd w:id="43"/>
+      <w:bookmarkEnd w:id="45"/>
     </w:p>
     <w:p>
       <w:r>
@@ -11195,11 +11405,11 @@
       <w:pPr>
         <w:pStyle w:val="3"/>
       </w:pPr>
-      <w:bookmarkStart w:id="44" w:name="_Toc60835683"/>
+      <w:bookmarkStart w:id="46" w:name="_Toc60950247"/>
       <w:r>
         <w:t>_api_fsize:</w:t>
       </w:r>
-      <w:bookmarkEnd w:id="44"/>
+      <w:bookmarkEnd w:id="46"/>
     </w:p>
     <w:p>
       <w:r>
@@ -11447,11 +11657,11 @@
       <w:pPr>
         <w:pStyle w:val="3"/>
       </w:pPr>
-      <w:bookmarkStart w:id="45" w:name="_Toc60835684"/>
+      <w:bookmarkStart w:id="47" w:name="_Toc60950248"/>
       <w:r>
         <w:t>_api_fread:</w:t>
       </w:r>
-      <w:bookmarkEnd w:id="45"/>
+      <w:bookmarkEnd w:id="47"/>
     </w:p>
     <w:p>
       <w:r>
@@ -11631,11 +11841,11 @@
       <w:pPr>
         <w:pStyle w:val="3"/>
       </w:pPr>
-      <w:bookmarkStart w:id="46" w:name="_Toc60835685"/>
+      <w:bookmarkStart w:id="48" w:name="_Toc60950249"/>
       <w:r>
         <w:t>_api_cmdline:</w:t>
       </w:r>
-      <w:bookmarkEnd w:id="46"/>
+      <w:bookmarkEnd w:id="48"/>
     </w:p>
     <w:p>
       <w:r>
@@ -11837,11 +12047,11 @@
       <w:pPr>
         <w:pStyle w:val="3"/>
       </w:pPr>
-      <w:bookmarkStart w:id="47" w:name="_Toc60835686"/>
+      <w:bookmarkStart w:id="49" w:name="_Toc60950250"/>
       <w:r>
         <w:t>_api_getlang:</w:t>
       </w:r>
-      <w:bookmarkEnd w:id="47"/>
+      <w:bookmarkEnd w:id="49"/>
     </w:p>
     <w:p>
       <w:r>
@@ -11972,7 +12182,7 @@
       <w:pPr>
         <w:pStyle w:val="3"/>
       </w:pPr>
-      <w:bookmarkStart w:id="48" w:name="_Toc60835687"/>
+      <w:bookmarkStart w:id="50" w:name="_Toc60950251"/>
       <w:r>
         <w:rPr>
           <w:rFonts w:hint="eastAsia"/>
@@ -11985,7 +12195,7 @@
       <w:r>
         <w:t>:</w:t>
       </w:r>
-      <w:bookmarkEnd w:id="48"/>
+      <w:bookmarkEnd w:id="50"/>
     </w:p>
     <w:p>
       <w:r>
@@ -12111,7 +12321,7 @@
           <w:numId w:val="1"/>
         </w:numPr>
       </w:pPr>
-      <w:bookmarkStart w:id="49" w:name="_Toc60835688"/>
+      <w:bookmarkStart w:id="51" w:name="_Toc60950252"/>
       <w:r>
         <w:rPr>
           <w:rFonts w:hint="eastAsia"/>
@@ -12127,7 +12337,7 @@
       <w:r>
         <w:t>PI</w:t>
       </w:r>
-      <w:bookmarkEnd w:id="49"/>
+      <w:bookmarkEnd w:id="51"/>
     </w:p>
     <w:p>
       <w:r>
@@ -12189,11 +12399,11 @@
       <w:pPr>
         <w:pStyle w:val="3"/>
       </w:pPr>
-      <w:bookmarkStart w:id="50" w:name="_Toc60835689"/>
+      <w:bookmarkStart w:id="52" w:name="_Toc60950253"/>
       <w:r>
         <w:t>string.h</w:t>
       </w:r>
-      <w:bookmarkEnd w:id="50"/>
+      <w:bookmarkEnd w:id="52"/>
     </w:p>
     <w:p>
       <w:r>
@@ -12207,11 +12417,11 @@
       <w:pPr>
         <w:pStyle w:val="3"/>
       </w:pPr>
-      <w:bookmarkStart w:id="51" w:name="_Toc60835690"/>
+      <w:bookmarkStart w:id="53" w:name="_Toc60950254"/>
       <w:r>
         <w:t>malloc.h(stdlib.h)</w:t>
       </w:r>
-      <w:bookmarkEnd w:id="51"/>
+      <w:bookmarkEnd w:id="53"/>
     </w:p>
     <w:p>
       <w:r>
@@ -12233,11 +12443,11 @@
       <w:pPr>
         <w:pStyle w:val="3"/>
       </w:pPr>
-      <w:bookmarkStart w:id="52" w:name="_Toc60835691"/>
+      <w:bookmarkStart w:id="54" w:name="_Toc60950255"/>
       <w:r>
         <w:t>stdio.h</w:t>
       </w:r>
-      <w:bookmarkEnd w:id="52"/>
+      <w:bookmarkEnd w:id="54"/>
     </w:p>
     <w:p>
       <w:pPr>
@@ -12291,11 +12501,11 @@
       <w:pPr>
         <w:pStyle w:val="3"/>
       </w:pPr>
-      <w:bookmarkStart w:id="53" w:name="_Toc60835692"/>
+      <w:bookmarkStart w:id="55" w:name="_Toc60950256"/>
       <w:r>
         <w:t>ctype.h</w:t>
       </w:r>
-      <w:bookmarkEnd w:id="53"/>
+      <w:bookmarkEnd w:id="55"/>
     </w:p>
     <w:p>
       <w:r>
@@ -12315,11 +12525,11 @@
       <w:pPr>
         <w:pStyle w:val="3"/>
       </w:pPr>
-      <w:bookmarkStart w:id="54" w:name="_Toc60835693"/>
+      <w:bookmarkStart w:id="56" w:name="_Toc60950257"/>
       <w:r>
         <w:t>stdlib.h</w:t>
       </w:r>
-      <w:bookmarkEnd w:id="54"/>
+      <w:bookmarkEnd w:id="56"/>
     </w:p>
     <w:p>
       <w:r>
@@ -12337,7 +12547,7 @@
           <w:numId w:val="1"/>
         </w:numPr>
       </w:pPr>
-      <w:bookmarkStart w:id="55" w:name="_Toc60835694"/>
+      <w:bookmarkStart w:id="57" w:name="_Toc60950258"/>
       <w:r>
         <w:rPr>
           <w:rFonts w:hint="eastAsia"/>
@@ -12345,26 +12555,26 @@
         <w:lastRenderedPageBreak/>
         <w:t>后面要做的事</w:t>
       </w:r>
-      <w:bookmarkEnd w:id="55"/>
+      <w:bookmarkEnd w:id="57"/>
     </w:p>
     <w:p>
       <w:pPr>
         <w:pStyle w:val="3"/>
       </w:pPr>
-      <w:bookmarkStart w:id="56" w:name="_Toc60835695"/>
+      <w:bookmarkStart w:id="58" w:name="_Toc60950259"/>
       <w:r>
         <w:rPr>
           <w:rFonts w:hint="eastAsia"/>
         </w:rPr>
         <w:t>压缩算法</w:t>
       </w:r>
-      <w:bookmarkEnd w:id="56"/>
+      <w:bookmarkEnd w:id="58"/>
     </w:p>
     <w:p>
       <w:pPr>
         <w:pStyle w:val="3"/>
       </w:pPr>
-      <w:bookmarkStart w:id="57" w:name="_Toc60835696"/>
+      <w:bookmarkStart w:id="59" w:name="_Toc60950260"/>
       <w:r>
         <w:t>API</w:t>
       </w:r>
@@ -12383,7 +12593,7 @@
       <w:r>
         <w:t>)</w:t>
       </w:r>
-      <w:bookmarkEnd w:id="57"/>
+      <w:bookmarkEnd w:id="59"/>
     </w:p>
     <w:sectPr>
       <w:headerReference w:type="default" r:id="rId10"/>

</xml_diff>